<commit_message>
update Git commands documentation, PDFs of documents
</commit_message>
<xml_diff>
--- a/Playground/Alison/2023 - Onboarding Checklist MOP Data Science.docx
+++ b/Playground/Alison/2023 - Onboarding Checklist MOP Data Science.docx
@@ -13,7 +13,6 @@
         <w:dataBinding w:prefixMappings="xmlns:ns0='http://purl.org/dc/elements/1.1/' xmlns:ns1='http://schemas.openxmlformats.org/package/2006/metadata/core-properties' " w:xpath="/ns1:coreProperties[1]/ns0:title[1]" w:storeItemID="{6C3C8BC8-F283-45AE-878A-BAB7291924A1}"/>
         <w:text/>
       </w:sdtPr>
-      <w:sdtEndPr/>
       <w:sdtContent>
         <w:p>
           <w:pPr>
@@ -21,14 +20,38 @@
             <w:spacing w:after="240"/>
           </w:pPr>
           <w:r>
-            <w:t>Onboarding Checklist for New CoM Members</w:t>
+            <w:t xml:space="preserve">Onboarding Checklist for New </w:t>
+          </w:r>
+          <w:proofErr w:type="spellStart"/>
+          <w:r>
+            <w:t>CoM</w:t>
+          </w:r>
+          <w:proofErr w:type="spellEnd"/>
+          <w:r>
+            <w:t xml:space="preserve"> Members</w:t>
           </w:r>
         </w:p>
       </w:sdtContent>
     </w:sdt>
     <w:p>
       <w:r>
-        <w:t>The following documentation provides a checklist that new members of the CoM (Data Science) team can use to understand details and expectations about the CoM project. Juniors and Seniors can use this as a resource to onboard themselves into the team and best prepare their understanding of the project and scope before beginning technical work.</w:t>
+        <w:t xml:space="preserve">The following documentation provides a checklist that new members of the </w:t>
+      </w:r>
+      <w:proofErr w:type="spellStart"/>
+      <w:r>
+        <w:t>CoM</w:t>
+      </w:r>
+      <w:proofErr w:type="spellEnd"/>
+      <w:r>
+        <w:t xml:space="preserve"> (Data Science) team can use to understand details and expectations about the </w:t>
+      </w:r>
+      <w:proofErr w:type="spellStart"/>
+      <w:r>
+        <w:t>CoM</w:t>
+      </w:r>
+      <w:proofErr w:type="spellEnd"/>
+      <w:r>
+        <w:t xml:space="preserve"> project. Juniors and Seniors can use this as a resource to onboard themselves into the team and best prepare their understanding of the project and scope before beginning technical work.</w:t>
       </w:r>
     </w:p>
     <w:p>
@@ -36,7 +59,6 @@
         <w:pStyle w:val="Heading1"/>
       </w:pPr>
       <w:r>
-        <w:rPr/>
         <w:t>Checklist Instructions</w:t>
       </w:r>
     </w:p>
@@ -45,7 +67,15 @@
         <w:t>An onboarding checklist</w:t>
       </w:r>
       <w:r>
-        <w:t xml:space="preserve"> is a simple yet effective way for companies to ensure new joiners or employees are engaged in their new role effectively from day one. Chameleon’s CoM Open Data Project contains various resources and requirements for students to understand before beginning technical work</w:t>
+        <w:t xml:space="preserve"> is a simple yet effective way for companies to ensure new joiners or employees are engaged in their new role effectively from day one. Chameleon’s </w:t>
+      </w:r>
+      <w:proofErr w:type="spellStart"/>
+      <w:r>
+        <w:t>CoM</w:t>
+      </w:r>
+      <w:proofErr w:type="spellEnd"/>
+      <w:r>
+        <w:t xml:space="preserve"> Open Data Project contains various resources and requirements for students to understand before beginning technical work</w:t>
       </w:r>
       <w:r>
         <w:t xml:space="preserve">. </w:t>
@@ -54,7 +84,15 @@
         <w:t>New Data Science Team joiners can follow this checklist and mark off tasks in their own time to ensure they hit the ground running.</w:t>
       </w:r>
       <w:r>
-        <w:t xml:space="preserve"> All required resources and tasks are listed below for onboarding into the CoM Data Science Team.</w:t>
+        <w:t xml:space="preserve"> All required resources and tasks are listed below for onboarding into the </w:t>
+      </w:r>
+      <w:proofErr w:type="spellStart"/>
+      <w:r>
+        <w:t>CoM</w:t>
+      </w:r>
+      <w:proofErr w:type="spellEnd"/>
+      <w:r>
+        <w:t xml:space="preserve"> Data Science Team.</w:t>
       </w:r>
     </w:p>
     <w:p>
@@ -130,7 +168,6 @@
           <w:tcPr>
             <w:tcW w:w="3114" w:type="dxa"/>
             <w:shd w:val="clear" w:color="auto" w:fill="BDD6EE" w:themeFill="accent5" w:themeFillTint="66"/>
-            <w:tcMar/>
             <w:vAlign w:val="center"/>
           </w:tcPr>
           <w:p>
@@ -158,7 +195,6 @@
           <w:tcPr>
             <w:tcW w:w="6379" w:type="dxa"/>
             <w:shd w:val="clear" w:color="auto" w:fill="BDD6EE" w:themeFill="accent5" w:themeFillTint="66"/>
-            <w:tcMar/>
             <w:vAlign w:val="center"/>
           </w:tcPr>
           <w:p>
@@ -186,7 +222,6 @@
           <w:tcPr>
             <w:tcW w:w="963" w:type="dxa"/>
             <w:shd w:val="clear" w:color="auto" w:fill="BDD6EE" w:themeFill="accent5" w:themeFillTint="66"/>
-            <w:tcMar/>
             <w:vAlign w:val="center"/>
           </w:tcPr>
           <w:p>
@@ -218,7 +253,6 @@
         <w:tc>
           <w:tcPr>
             <w:tcW w:w="3114" w:type="dxa"/>
-            <w:tcMar/>
             <w:vAlign w:val="center"/>
           </w:tcPr>
           <w:p>
@@ -230,24 +264,19 @@
         <w:tc>
           <w:tcPr>
             <w:tcW w:w="6379" w:type="dxa"/>
-            <w:tcMar/>
             <w:vAlign w:val="center"/>
           </w:tcPr>
           <w:p>
             <w:r>
-              <w:rPr/>
               <w:t xml:space="preserve">There should be an announcement on </w:t>
             </w:r>
             <w:r>
-              <w:rPr/>
               <w:t>the</w:t>
             </w:r>
             <w:r>
-              <w:rPr/>
               <w:t xml:space="preserve"> company page</w:t>
             </w:r>
             <w:r>
-              <w:rPr/>
               <w:t>.</w:t>
             </w:r>
           </w:p>
@@ -255,7 +284,6 @@
         <w:tc>
           <w:tcPr>
             <w:tcW w:w="963" w:type="dxa"/>
-            <w:tcMar/>
             <w:vAlign w:val="center"/>
           </w:tcPr>
           <w:p>
@@ -272,7 +300,6 @@
         <w:tc>
           <w:tcPr>
             <w:tcW w:w="3114" w:type="dxa"/>
-            <w:tcMar/>
             <w:vAlign w:val="center"/>
           </w:tcPr>
           <w:p>
@@ -290,7 +317,6 @@
         <w:tc>
           <w:tcPr>
             <w:tcW w:w="6379" w:type="dxa"/>
-            <w:tcMar/>
             <w:vAlign w:val="center"/>
           </w:tcPr>
           <w:p>
@@ -314,7 +340,6 @@
         <w:tc>
           <w:tcPr>
             <w:tcW w:w="963" w:type="dxa"/>
-            <w:tcMar/>
             <w:vAlign w:val="center"/>
           </w:tcPr>
           <w:p>
@@ -331,7 +356,6 @@
         <w:tc>
           <w:tcPr>
             <w:tcW w:w="3114" w:type="dxa"/>
-            <w:tcMar/>
             <w:vAlign w:val="center"/>
           </w:tcPr>
           <w:p>
@@ -343,7 +367,6 @@
         <w:tc>
           <w:tcPr>
             <w:tcW w:w="6379" w:type="dxa"/>
-            <w:tcMar/>
             <w:vAlign w:val="center"/>
           </w:tcPr>
           <w:p>
@@ -356,10 +379,10 @@
               <w:pStyle w:val="ListParagraph"/>
               <w:numPr>
                 <w:ilvl w:val="0"/>
-                <w:numId w:val="12"/>
+                <w:numId w:val="16"/>
               </w:numPr>
             </w:pPr>
-            <w:hyperlink w:history="1" r:id="rId11">
+            <w:hyperlink r:id="rId11" w:history="1">
               <w:r>
                 <w:rPr>
                   <w:rStyle w:val="Hyperlink"/>
@@ -373,7 +396,6 @@
         <w:tc>
           <w:tcPr>
             <w:tcW w:w="963" w:type="dxa"/>
-            <w:tcMar/>
             <w:vAlign w:val="center"/>
           </w:tcPr>
           <w:p>
@@ -390,7 +412,6 @@
         <w:tc>
           <w:tcPr>
             <w:tcW w:w="3114" w:type="dxa"/>
-            <w:tcMar/>
             <w:vAlign w:val="center"/>
           </w:tcPr>
           <w:p>
@@ -402,7 +423,6 @@
         <w:tc>
           <w:tcPr>
             <w:tcW w:w="6379" w:type="dxa"/>
-            <w:tcMar/>
             <w:vAlign w:val="center"/>
           </w:tcPr>
           <w:p>
@@ -415,7 +435,7 @@
               <w:pStyle w:val="ListParagraph"/>
               <w:numPr>
                 <w:ilvl w:val="0"/>
-                <w:numId w:val="12"/>
+                <w:numId w:val="16"/>
               </w:numPr>
             </w:pPr>
             <w:hyperlink r:id="rId12">
@@ -431,7 +451,6 @@
         <w:tc>
           <w:tcPr>
             <w:tcW w:w="963" w:type="dxa"/>
-            <w:tcMar/>
             <w:vAlign w:val="center"/>
           </w:tcPr>
           <w:p>
@@ -448,7 +467,6 @@
         <w:tc>
           <w:tcPr>
             <w:tcW w:w="3114" w:type="dxa"/>
-            <w:tcMar/>
             <w:vAlign w:val="center"/>
           </w:tcPr>
           <w:p>
@@ -460,7 +478,6 @@
         <w:tc>
           <w:tcPr>
             <w:tcW w:w="6379" w:type="dxa"/>
-            <w:tcMar/>
             <w:vAlign w:val="center"/>
           </w:tcPr>
           <w:p>
@@ -476,7 +493,7 @@
               <w:pStyle w:val="ListParagraph"/>
               <w:numPr>
                 <w:ilvl w:val="0"/>
-                <w:numId w:val="12"/>
+                <w:numId w:val="16"/>
               </w:numPr>
               <w:rPr>
                 <w:u w:val="single"/>
@@ -495,7 +512,6 @@
         <w:tc>
           <w:tcPr>
             <w:tcW w:w="963" w:type="dxa"/>
-            <w:tcMar/>
             <w:vAlign w:val="center"/>
           </w:tcPr>
           <w:p>
@@ -512,7 +528,6 @@
         <w:tc>
           <w:tcPr>
             <w:tcW w:w="3114" w:type="dxa"/>
-            <w:tcMar/>
             <w:vAlign w:val="center"/>
           </w:tcPr>
           <w:p>
@@ -527,7 +542,6 @@
         <w:tc>
           <w:tcPr>
             <w:tcW w:w="6379" w:type="dxa"/>
-            <w:tcMar/>
             <w:vAlign w:val="center"/>
           </w:tcPr>
           <w:p>
@@ -546,7 +560,7 @@
               <w:pStyle w:val="ListParagraph"/>
               <w:numPr>
                 <w:ilvl w:val="0"/>
-                <w:numId w:val="1"/>
+                <w:numId w:val="5"/>
               </w:numPr>
             </w:pPr>
             <w:r>
@@ -594,7 +608,6 @@
         <w:tc>
           <w:tcPr>
             <w:tcW w:w="963" w:type="dxa"/>
-            <w:tcMar/>
             <w:vAlign w:val="center"/>
           </w:tcPr>
           <w:p>
@@ -611,7 +624,6 @@
         <w:tc>
           <w:tcPr>
             <w:tcW w:w="3114" w:type="dxa"/>
-            <w:tcMar/>
             <w:vAlign w:val="center"/>
           </w:tcPr>
           <w:p>
@@ -623,12 +635,19 @@
         <w:tc>
           <w:tcPr>
             <w:tcW w:w="6379" w:type="dxa"/>
-            <w:tcMar/>
             <w:vAlign w:val="center"/>
           </w:tcPr>
           <w:p>
             <w:r>
-              <w:t xml:space="preserve">Read through the GitHub and its structure to understand the repository. Specifically, the MOP-Code contains the Melbourne Open Playground Code, and the “datascience” folder inside contains relevant files to the Data Science team. </w:t>
+              <w:t>Read through the GitHub and its structure to understand the repository. Specifically, the MOP-Code contains the Melbourne Open Playground Code, and the “</w:t>
+            </w:r>
+            <w:proofErr w:type="spellStart"/>
+            <w:r>
+              <w:t>datascience</w:t>
+            </w:r>
+            <w:proofErr w:type="spellEnd"/>
+            <w:r>
+              <w:t xml:space="preserve">” folder inside contains relevant files to the Data Science team. </w:t>
             </w:r>
           </w:p>
           <w:p>
@@ -636,7 +655,7 @@
               <w:pStyle w:val="ListParagraph"/>
               <w:numPr>
                 <w:ilvl w:val="0"/>
-                <w:numId w:val="11"/>
+                <w:numId w:val="15"/>
               </w:numPr>
             </w:pPr>
             <w:hyperlink r:id="rId15">
@@ -653,7 +672,6 @@
         <w:tc>
           <w:tcPr>
             <w:tcW w:w="963" w:type="dxa"/>
-            <w:tcMar/>
             <w:vAlign w:val="center"/>
           </w:tcPr>
           <w:p>
@@ -670,7 +688,6 @@
         <w:tc>
           <w:tcPr>
             <w:tcW w:w="3114" w:type="dxa"/>
-            <w:tcMar/>
             <w:vAlign w:val="center"/>
           </w:tcPr>
           <w:p>
@@ -682,7 +699,6 @@
         <w:tc>
           <w:tcPr>
             <w:tcW w:w="6379" w:type="dxa"/>
-            <w:tcMar/>
             <w:vAlign w:val="center"/>
           </w:tcPr>
           <w:p>
@@ -690,7 +706,15 @@
               <w:t>R</w:t>
             </w:r>
             <w:r>
-              <w:t>ead through the CoM Open Data Portal, specifically, review different datasets inside “Browse All Data” and understand how to use the data in “Learn how to use our Data”.</w:t>
+              <w:t xml:space="preserve">ead through the </w:t>
+            </w:r>
+            <w:proofErr w:type="spellStart"/>
+            <w:r>
+              <w:t>CoM</w:t>
+            </w:r>
+            <w:proofErr w:type="spellEnd"/>
+            <w:r>
+              <w:t xml:space="preserve"> Open Data Portal, specifically, review different datasets inside “Browse All Data” and understand how to use the data in “Learn how to use our Data”.</w:t>
             </w:r>
           </w:p>
           <w:p>
@@ -698,7 +722,7 @@
               <w:pStyle w:val="ListParagraph"/>
               <w:numPr>
                 <w:ilvl w:val="0"/>
-                <w:numId w:val="11"/>
+                <w:numId w:val="15"/>
               </w:numPr>
             </w:pPr>
             <w:hyperlink r:id="rId16">
@@ -713,7 +737,15 @@
           </w:p>
           <w:p>
             <w:r>
-              <w:t>Review the Strategic Goals of CoM to understand the future goals and plans for Melbourne</w:t>
+              <w:t xml:space="preserve">Review the Strategic Goals of </w:t>
+            </w:r>
+            <w:proofErr w:type="spellStart"/>
+            <w:r>
+              <w:t>CoM</w:t>
+            </w:r>
+            <w:proofErr w:type="spellEnd"/>
+            <w:r>
+              <w:t xml:space="preserve"> to understand the future goals and plans for Melbourne</w:t>
             </w:r>
             <w:r>
               <w:t>.</w:t>
@@ -724,7 +756,7 @@
               <w:pStyle w:val="ListParagraph"/>
               <w:numPr>
                 <w:ilvl w:val="0"/>
-                <w:numId w:val="11"/>
+                <w:numId w:val="15"/>
               </w:numPr>
             </w:pPr>
             <w:hyperlink r:id="rId17">
@@ -741,7 +773,6 @@
         <w:tc>
           <w:tcPr>
             <w:tcW w:w="963" w:type="dxa"/>
-            <w:tcMar/>
             <w:vAlign w:val="center"/>
           </w:tcPr>
           <w:p>
@@ -757,6 +788,7 @@
         <w:pStyle w:val="Heading1"/>
       </w:pPr>
       <w:r>
+        <w:lastRenderedPageBreak/>
         <w:t>Onboarding Checklist Part 2</w:t>
       </w:r>
       <w:r>
@@ -791,7 +823,6 @@
           <w:tcPr>
             <w:tcW w:w="3114" w:type="dxa"/>
             <w:shd w:val="clear" w:color="auto" w:fill="BDD6EE" w:themeFill="accent5" w:themeFillTint="66"/>
-            <w:tcMar/>
             <w:vAlign w:val="center"/>
           </w:tcPr>
           <w:p>
@@ -819,7 +850,6 @@
           <w:tcPr>
             <w:tcW w:w="6379" w:type="dxa"/>
             <w:shd w:val="clear" w:color="auto" w:fill="BDD6EE" w:themeFill="accent5" w:themeFillTint="66"/>
-            <w:tcMar/>
             <w:vAlign w:val="center"/>
           </w:tcPr>
           <w:p>
@@ -847,7 +877,6 @@
           <w:tcPr>
             <w:tcW w:w="963" w:type="dxa"/>
             <w:shd w:val="clear" w:color="auto" w:fill="BDD6EE" w:themeFill="accent5" w:themeFillTint="66"/>
-            <w:tcMar/>
             <w:vAlign w:val="center"/>
           </w:tcPr>
           <w:p>
@@ -879,7 +908,6 @@
         <w:tc>
           <w:tcPr>
             <w:tcW w:w="3114" w:type="dxa"/>
-            <w:tcMar/>
             <w:vAlign w:val="center"/>
           </w:tcPr>
           <w:p>
@@ -891,7 +919,6 @@
         <w:tc>
           <w:tcPr>
             <w:tcW w:w="6379" w:type="dxa"/>
-            <w:tcMar/>
             <w:vAlign w:val="center"/>
           </w:tcPr>
           <w:p>
@@ -910,7 +937,7 @@
               <w:pStyle w:val="ListParagraph"/>
               <w:numPr>
                 <w:ilvl w:val="0"/>
-                <w:numId w:val="19"/>
+                <w:numId w:val="23"/>
               </w:numPr>
               <w:rPr>
                 <w:rStyle w:val="Hyperlink"/>
@@ -918,7 +945,7 @@
                 <w:u w:val="none"/>
               </w:rPr>
             </w:pPr>
-            <w:hyperlink w:history="1" r:id="rId18">
+            <w:hyperlink r:id="rId18" w:history="1">
               <w:r>
                 <w:rPr>
                   <w:rStyle w:val="Hyperlink"/>
@@ -933,10 +960,11 @@
               <w:pStyle w:val="ListParagraph"/>
               <w:numPr>
                 <w:ilvl w:val="0"/>
-                <w:numId w:val="19"/>
+                <w:numId w:val="23"/>
               </w:numPr>
             </w:pPr>
             <w:hyperlink r:id="rId19">
+              <w:proofErr w:type="spellStart"/>
               <w:r>
                 <w:rPr>
                   <w:rStyle w:val="Hyperlink"/>
@@ -944,6 +972,7 @@
                 </w:rPr>
                 <w:t>Miniconda</w:t>
               </w:r>
+              <w:proofErr w:type="spellEnd"/>
             </w:hyperlink>
           </w:p>
           <w:p>
@@ -956,7 +985,7 @@
               <w:pStyle w:val="ListParagraph"/>
               <w:numPr>
                 <w:ilvl w:val="0"/>
-                <w:numId w:val="19"/>
+                <w:numId w:val="23"/>
               </w:numPr>
               <w:rPr>
                 <w:rStyle w:val="Hyperlink"/>
@@ -964,7 +993,7 @@
                 <w:u w:val="none"/>
               </w:rPr>
             </w:pPr>
-            <w:hyperlink w:history="1" r:id="rId20">
+            <w:hyperlink r:id="rId20" w:history="1">
               <w:r>
                 <w:rPr>
                   <w:rStyle w:val="Hyperlink"/>
@@ -979,10 +1008,10 @@
               <w:pStyle w:val="ListParagraph"/>
               <w:numPr>
                 <w:ilvl w:val="0"/>
-                <w:numId w:val="19"/>
+                <w:numId w:val="23"/>
               </w:numPr>
             </w:pPr>
-            <w:hyperlink w:history="1" r:id="rId21">
+            <w:hyperlink r:id="rId21" w:history="1">
               <w:r>
                 <w:rPr>
                   <w:rStyle w:val="Hyperlink"/>
@@ -996,7 +1025,6 @@
         <w:tc>
           <w:tcPr>
             <w:tcW w:w="963" w:type="dxa"/>
-            <w:tcMar/>
             <w:vAlign w:val="center"/>
           </w:tcPr>
           <w:p>
@@ -1013,7 +1041,6 @@
         <w:tc>
           <w:tcPr>
             <w:tcW w:w="3114" w:type="dxa"/>
-            <w:tcMar/>
             <w:vAlign w:val="center"/>
           </w:tcPr>
           <w:p>
@@ -1025,7 +1052,6 @@
         <w:tc>
           <w:tcPr>
             <w:tcW w:w="6379" w:type="dxa"/>
-            <w:tcMar/>
             <w:vAlign w:val="center"/>
           </w:tcPr>
           <w:p>
@@ -1038,13 +1064,13 @@
               <w:pStyle w:val="ListParagraph"/>
               <w:numPr>
                 <w:ilvl w:val="0"/>
-                <w:numId w:val="19"/>
+                <w:numId w:val="23"/>
               </w:numPr>
             </w:pPr>
             <w:r>
               <w:t xml:space="preserve">GitHub Desktop – </w:t>
             </w:r>
-            <w:hyperlink w:history="1" r:id="rId22">
+            <w:hyperlink r:id="rId22" w:history="1">
               <w:r>
                 <w:rPr>
                   <w:rStyle w:val="Hyperlink"/>
@@ -1059,13 +1085,13 @@
               <w:pStyle w:val="ListParagraph"/>
               <w:numPr>
                 <w:ilvl w:val="0"/>
-                <w:numId w:val="19"/>
+                <w:numId w:val="23"/>
               </w:numPr>
             </w:pPr>
             <w:r>
               <w:t xml:space="preserve">Git from Terminal – </w:t>
             </w:r>
-            <w:hyperlink w:history="1" r:id="rId23">
+            <w:hyperlink r:id="rId23" w:history="1">
               <w:r>
                 <w:rPr>
                   <w:rStyle w:val="Hyperlink"/>
@@ -1079,7 +1105,6 @@
         <w:tc>
           <w:tcPr>
             <w:tcW w:w="963" w:type="dxa"/>
-            <w:tcMar/>
             <w:vAlign w:val="center"/>
           </w:tcPr>
           <w:p>
@@ -1096,7 +1121,6 @@
         <w:tc>
           <w:tcPr>
             <w:tcW w:w="3114" w:type="dxa"/>
-            <w:tcMar/>
             <w:vAlign w:val="center"/>
           </w:tcPr>
           <w:p>
@@ -1114,7 +1138,6 @@
         <w:tc>
           <w:tcPr>
             <w:tcW w:w="6379" w:type="dxa"/>
-            <w:tcMar/>
             <w:vAlign w:val="center"/>
           </w:tcPr>
           <w:p>
@@ -1133,7 +1156,7 @@
               <w:pStyle w:val="ListParagraph"/>
               <w:numPr>
                 <w:ilvl w:val="0"/>
-                <w:numId w:val="11"/>
+                <w:numId w:val="15"/>
               </w:numPr>
             </w:pPr>
             <w:hyperlink r:id="rId24">
@@ -1156,11 +1179,19 @@
               <w:pStyle w:val="ListParagraph"/>
               <w:numPr>
                 <w:ilvl w:val="0"/>
-                <w:numId w:val="11"/>
+                <w:numId w:val="15"/>
               </w:numPr>
             </w:pPr>
             <w:r>
-              <w:t>MOP-Code/datascience/documentation/Local Machine Setup</w:t>
+              <w:t>MOP-Code/</w:t>
+            </w:r>
+            <w:proofErr w:type="spellStart"/>
+            <w:r>
+              <w:t>datascience</w:t>
+            </w:r>
+            <w:proofErr w:type="spellEnd"/>
+            <w:r>
+              <w:t>/documentation/Local Machine Setup</w:t>
             </w:r>
           </w:p>
           <w:p>
@@ -1179,7 +1210,7 @@
               <w:pStyle w:val="ListParagraph"/>
               <w:numPr>
                 <w:ilvl w:val="0"/>
-                <w:numId w:val="11"/>
+                <w:numId w:val="15"/>
               </w:numPr>
             </w:pPr>
             <w:hyperlink r:id="rId25">
@@ -1196,7 +1227,6 @@
         <w:tc>
           <w:tcPr>
             <w:tcW w:w="963" w:type="dxa"/>
-            <w:tcMar/>
             <w:vAlign w:val="center"/>
           </w:tcPr>
           <w:p>
@@ -1213,7 +1243,6 @@
         <w:tc>
           <w:tcPr>
             <w:tcW w:w="3114" w:type="dxa"/>
-            <w:tcMar/>
             <w:vAlign w:val="center"/>
           </w:tcPr>
           <w:p>
@@ -1225,12 +1254,19 @@
         <w:tc>
           <w:tcPr>
             <w:tcW w:w="6379" w:type="dxa"/>
-            <w:tcMar/>
             <w:vAlign w:val="center"/>
           </w:tcPr>
           <w:p>
             <w:r>
-              <w:t xml:space="preserve">Read and examine all of the Data Science Team documentation. </w:t>
+              <w:t xml:space="preserve">Read and examine </w:t>
+            </w:r>
+            <w:proofErr w:type="gramStart"/>
+            <w:r>
+              <w:t>all of</w:t>
+            </w:r>
+            <w:proofErr w:type="gramEnd"/>
+            <w:r>
+              <w:t xml:space="preserve"> the Data Science Team documentation. </w:t>
             </w:r>
           </w:p>
           <w:p>
@@ -1238,11 +1274,10 @@
               <w:pStyle w:val="ListParagraph"/>
               <w:numPr>
                 <w:ilvl w:val="0"/>
-                <w:numId w:val="14"/>
+                <w:numId w:val="18"/>
               </w:numPr>
-              <w:rPr/>
-            </w:pPr>
-            <w:hyperlink r:id="Recabbeab707b46af">
+            </w:pPr>
+            <w:hyperlink r:id="rId26">
               <w:r>
                 <w:rPr>
                   <w:rStyle w:val="Hyperlink"/>
@@ -1262,7 +1297,7 @@
               <w:pStyle w:val="ListParagraph"/>
               <w:numPr>
                 <w:ilvl w:val="0"/>
-                <w:numId w:val="16"/>
+                <w:numId w:val="20"/>
               </w:numPr>
               <w:rPr>
                 <w:i/>
@@ -1274,15 +1309,24 @@
                 <w:i/>
                 <w:iCs/>
               </w:rPr>
-              <w:t>Guidance on how to generate use cases</w:t>
-            </w:r>
+              <w:t xml:space="preserve">Guidance on how to generate use </w:t>
+            </w:r>
+            <w:proofErr w:type="gramStart"/>
+            <w:r>
+              <w:rPr>
+                <w:i/>
+                <w:iCs/>
+              </w:rPr>
+              <w:t>cases</w:t>
+            </w:r>
+            <w:proofErr w:type="gramEnd"/>
           </w:p>
           <w:p>
             <w:pPr>
               <w:pStyle w:val="ListParagraph"/>
               <w:numPr>
                 <w:ilvl w:val="0"/>
-                <w:numId w:val="16"/>
+                <w:numId w:val="20"/>
               </w:numPr>
               <w:rPr>
                 <w:i/>
@@ -1302,7 +1346,7 @@
               <w:pStyle w:val="ListParagraph"/>
               <w:numPr>
                 <w:ilvl w:val="0"/>
-                <w:numId w:val="16"/>
+                <w:numId w:val="20"/>
               </w:numPr>
               <w:rPr>
                 <w:i/>
@@ -1321,7 +1365,6 @@
         <w:tc>
           <w:tcPr>
             <w:tcW w:w="963" w:type="dxa"/>
-            <w:tcMar/>
             <w:vAlign w:val="center"/>
           </w:tcPr>
           <w:p>
@@ -1338,7 +1381,6 @@
         <w:tc>
           <w:tcPr>
             <w:tcW w:w="3114" w:type="dxa"/>
-            <w:tcMar/>
             <w:vAlign w:val="center"/>
           </w:tcPr>
           <w:p>
@@ -1353,7 +1395,6 @@
         <w:tc>
           <w:tcPr>
             <w:tcW w:w="6379" w:type="dxa"/>
-            <w:tcMar/>
             <w:vAlign w:val="center"/>
           </w:tcPr>
           <w:p>
@@ -1366,11 +1407,10 @@
               <w:pStyle w:val="ListParagraph"/>
               <w:numPr>
                 <w:ilvl w:val="0"/>
-                <w:numId w:val="18"/>
+                <w:numId w:val="22"/>
               </w:numPr>
-              <w:rPr/>
-            </w:pPr>
-            <w:hyperlink r:id="R057fac8b4f054722">
+            </w:pPr>
+            <w:hyperlink r:id="rId27">
               <w:r>
                 <w:rPr>
                   <w:rStyle w:val="Hyperlink"/>
@@ -1381,14 +1421,21 @@
           </w:p>
           <w:p>
             <w:r>
-              <w:t>When implementing extensions or new ideas, you don’t have to reinvent the wheel – examine how other students have used different libraries on CoM data is the best way to understand the core libraries and datasets you will most likely use.</w:t>
+              <w:t xml:space="preserve">When implementing extensions or new ideas, you don’t have to reinvent the wheel – examine how other students have used different libraries on </w:t>
+            </w:r>
+            <w:proofErr w:type="spellStart"/>
+            <w:r>
+              <w:t>CoM</w:t>
+            </w:r>
+            <w:proofErr w:type="spellEnd"/>
+            <w:r>
+              <w:t xml:space="preserve"> data is the best way to understand the core libraries and datasets you will most likely use.</w:t>
             </w:r>
           </w:p>
         </w:tc>
         <w:tc>
           <w:tcPr>
             <w:tcW w:w="963" w:type="dxa"/>
-            <w:tcMar/>
             <w:vAlign w:val="center"/>
           </w:tcPr>
           <w:p>
@@ -1405,7 +1452,6 @@
         <w:tc>
           <w:tcPr>
             <w:tcW w:w="3114" w:type="dxa"/>
-            <w:tcMar/>
             <w:vAlign w:val="center"/>
           </w:tcPr>
           <w:p>
@@ -1417,16 +1463,13 @@
         <w:tc>
           <w:tcPr>
             <w:tcW w:w="6379" w:type="dxa"/>
-            <w:tcMar/>
             <w:vAlign w:val="center"/>
           </w:tcPr>
           <w:p>
             <w:r>
-              <w:rPr/>
               <w:t>Propose</w:t>
             </w:r>
             <w:r>
-              <w:rPr/>
               <w:t xml:space="preserve"> extensions to existing use cases or propose your own new use case. </w:t>
             </w:r>
           </w:p>
@@ -1435,11 +1478,10 @@
               <w:pStyle w:val="ListParagraph"/>
               <w:numPr>
                 <w:ilvl w:val="0"/>
-                <w:numId w:val="23"/>
+                <w:numId w:val="1"/>
               </w:numPr>
-              <w:rPr/>
-            </w:pPr>
-            <w:hyperlink r:id="Rd0d7a26011524053">
+            </w:pPr>
+            <w:hyperlink r:id="rId28">
               <w:r>
                 <w:rPr>
                   <w:rStyle w:val="Hyperlink"/>
@@ -1450,7 +1492,6 @@
           </w:p>
           <w:p>
             <w:r>
-              <w:rPr/>
               <w:t>Add your ideas to the spreadsheet for review and inclusion on the Trello board.</w:t>
             </w:r>
           </w:p>
@@ -1459,11 +1500,10 @@
               <w:pStyle w:val="ListParagraph"/>
               <w:numPr>
                 <w:ilvl w:val="0"/>
-                <w:numId w:val="18"/>
+                <w:numId w:val="22"/>
               </w:numPr>
-              <w:rPr/>
-            </w:pPr>
-            <w:hyperlink r:id="R759c26aaf6e8479c">
+            </w:pPr>
+            <w:hyperlink r:id="rId29">
               <w:r>
                 <w:rPr>
                   <w:rStyle w:val="Hyperlink"/>
@@ -1481,7 +1521,6 @@
         <w:tc>
           <w:tcPr>
             <w:tcW w:w="963" w:type="dxa"/>
-            <w:tcMar/>
             <w:vAlign w:val="center"/>
           </w:tcPr>
           <w:p>
@@ -1497,6 +1536,7 @@
         <w:pStyle w:val="Heading1"/>
       </w:pPr>
       <w:r>
+        <w:lastRenderedPageBreak/>
         <w:t>Onboarding Checklist Part 3 (Upskilling)</w:t>
       </w:r>
     </w:p>
@@ -1519,7 +1559,6 @@
           <w:tcPr>
             <w:tcW w:w="3114" w:type="dxa"/>
             <w:shd w:val="clear" w:color="auto" w:fill="BDD6EE" w:themeFill="accent5" w:themeFillTint="66"/>
-            <w:tcMar/>
             <w:vAlign w:val="center"/>
           </w:tcPr>
           <w:p>
@@ -1547,7 +1586,6 @@
           <w:tcPr>
             <w:tcW w:w="6379" w:type="dxa"/>
             <w:shd w:val="clear" w:color="auto" w:fill="BDD6EE" w:themeFill="accent5" w:themeFillTint="66"/>
-            <w:tcMar/>
             <w:vAlign w:val="center"/>
           </w:tcPr>
           <w:p>
@@ -1575,7 +1613,6 @@
           <w:tcPr>
             <w:tcW w:w="963" w:type="dxa"/>
             <w:shd w:val="clear" w:color="auto" w:fill="BDD6EE" w:themeFill="accent5" w:themeFillTint="66"/>
-            <w:tcMar/>
             <w:vAlign w:val="center"/>
           </w:tcPr>
           <w:p>
@@ -1607,15 +1644,10 @@
         <w:tc>
           <w:tcPr>
             <w:tcW w:w="3114" w:type="dxa"/>
-            <w:tcMar/>
             <w:vAlign w:val="center"/>
           </w:tcPr>
           <w:p>
-            <w:pPr>
-              <w:pStyle w:val="Normal"/>
-            </w:pPr>
-            <w:r>
-              <w:rPr/>
+            <w:r>
               <w:t>GitHub</w:t>
             </w:r>
           </w:p>
@@ -1623,19 +1655,13 @@
         <w:tc>
           <w:tcPr>
             <w:tcW w:w="6379" w:type="dxa"/>
-            <w:tcMar/>
             <w:vAlign w:val="center"/>
           </w:tcPr>
           <w:p>
-            <w:pPr>
-              <w:pStyle w:val="Normal"/>
-            </w:pPr>
-            <w:r>
-              <w:rPr/>
+            <w:r>
               <w:t xml:space="preserve">If you have not used GitHub previously, </w:t>
             </w:r>
             <w:r>
-              <w:rPr/>
               <w:t>this resource will teach you what you need to know.</w:t>
             </w:r>
           </w:p>
@@ -1644,26 +1670,26 @@
               <w:pStyle w:val="ListParagraph"/>
               <w:numPr>
                 <w:ilvl w:val="0"/>
-                <w:numId w:val="22"/>
+                <w:numId w:val="2"/>
               </w:numPr>
-              <w:rPr/>
-            </w:pPr>
-            <w:hyperlink r:id="Re6e4a6027b7941dd">
+            </w:pPr>
+            <w:hyperlink r:id="rId30">
               <w:r>
                 <w:rPr>
                   <w:rStyle w:val="Hyperlink"/>
                 </w:rPr>
                 <w:t xml:space="preserve">Getting started with </w:t>
               </w:r>
+              <w:proofErr w:type="spellStart"/>
               <w:r>
                 <w:rPr>
                   <w:rStyle w:val="Hyperlink"/>
                 </w:rPr>
                 <w:t>Github</w:t>
               </w:r>
+              <w:proofErr w:type="spellEnd"/>
             </w:hyperlink>
             <w:r>
-              <w:rPr/>
               <w:t xml:space="preserve"> (1hr 4 min)</w:t>
             </w:r>
           </w:p>
@@ -1671,12 +1697,10 @@
         <w:tc>
           <w:tcPr>
             <w:tcW w:w="963" w:type="dxa"/>
-            <w:tcMar/>
             <w:vAlign w:val="center"/>
           </w:tcPr>
           <w:p>
             <w:pPr>
-              <w:pStyle w:val="Normal"/>
               <w:jc w:val="center"/>
             </w:pPr>
           </w:p>
@@ -1689,15 +1713,10 @@
         <w:tc>
           <w:tcPr>
             <w:tcW w:w="3114" w:type="dxa"/>
-            <w:tcMar/>
             <w:vAlign w:val="center"/>
           </w:tcPr>
           <w:p>
-            <w:pPr>
-              <w:pStyle w:val="Normal"/>
-            </w:pPr>
-            <w:r>
-              <w:rPr/>
+            <w:r>
               <w:t>Trello</w:t>
             </w:r>
           </w:p>
@@ -1705,15 +1724,10 @@
         <w:tc>
           <w:tcPr>
             <w:tcW w:w="6379" w:type="dxa"/>
-            <w:tcMar/>
             <w:vAlign w:val="center"/>
           </w:tcPr>
           <w:p>
-            <w:pPr>
-              <w:pStyle w:val="Normal"/>
-            </w:pPr>
-            <w:r>
-              <w:rPr/>
+            <w:r>
               <w:t>If you are new to Trello, the following resource will get you started. This can be used as upskilling evidence.</w:t>
             </w:r>
           </w:p>
@@ -1722,11 +1736,10 @@
               <w:pStyle w:val="ListParagraph"/>
               <w:numPr>
                 <w:ilvl w:val="0"/>
-                <w:numId w:val="21"/>
+                <w:numId w:val="3"/>
               </w:numPr>
-              <w:rPr/>
-            </w:pPr>
-            <w:hyperlink r:id="R0f7436ccd55343d2">
+            </w:pPr>
+            <w:hyperlink r:id="rId31">
               <w:r>
                 <w:rPr>
                   <w:rStyle w:val="Hyperlink"/>
@@ -1735,7 +1748,6 @@
               </w:r>
             </w:hyperlink>
             <w:r>
-              <w:rPr/>
               <w:t xml:space="preserve"> (2hr 29min)</w:t>
             </w:r>
           </w:p>
@@ -1743,12 +1755,10 @@
         <w:tc>
           <w:tcPr>
             <w:tcW w:w="963" w:type="dxa"/>
-            <w:tcMar/>
             <w:vAlign w:val="center"/>
           </w:tcPr>
           <w:p>
             <w:pPr>
-              <w:pStyle w:val="Normal"/>
               <w:jc w:val="center"/>
             </w:pPr>
           </w:p>
@@ -1761,7 +1771,6 @@
         <w:tc>
           <w:tcPr>
             <w:tcW w:w="3114" w:type="dxa"/>
-            <w:tcMar/>
             <w:vAlign w:val="center"/>
           </w:tcPr>
           <w:p>
@@ -1776,7 +1785,6 @@
         <w:tc>
           <w:tcPr>
             <w:tcW w:w="6379" w:type="dxa"/>
-            <w:tcMar/>
             <w:vAlign w:val="center"/>
           </w:tcPr>
           <w:p>
@@ -1789,13 +1797,10 @@
               <w:pStyle w:val="ListParagraph"/>
               <w:numPr>
                 <w:ilvl w:val="0"/>
-                <w:numId w:val="18"/>
+                <w:numId w:val="22"/>
               </w:numPr>
-              <w:rPr>
-                <w:u w:val="none"/>
-              </w:rPr>
-            </w:pPr>
-            <w:hyperlink r:id="R741f8cf6d64c4bb5">
+            </w:pPr>
+            <w:hyperlink r:id="rId32">
               <w:r>
                 <w:rPr>
                   <w:rStyle w:val="Hyperlink"/>
@@ -1805,30 +1810,24 @@
               </w:r>
             </w:hyperlink>
             <w:r>
-              <w:rPr>
-                <w:u w:val="none"/>
-              </w:rPr>
               <w:t xml:space="preserve"> (</w:t>
             </w:r>
             <w:r>
-              <w:rPr>
-                <w:u w:val="none"/>
-              </w:rPr>
               <w:t>1hr 23min)</w:t>
             </w:r>
           </w:p>
-          <w:p>
-            <w:pPr>
-              <w:pStyle w:val="Normal"/>
-              <w:ind w:left="0"/>
-              <w:rPr>
-                <w:u w:val="none"/>
-              </w:rPr>
-            </w:pPr>
-          </w:p>
-          <w:p>
-            <w:r>
-              <w:t>If you are relatively familiar with Git, or have done the course above, the following resource provides a more in depth course on Git’s features including Branches, Merges and Remotes.</w:t>
+          <w:p/>
+          <w:p>
+            <w:r>
+              <w:t xml:space="preserve">If you are relatively familiar with Git, or have done the course above, the following resource provides a more </w:t>
+            </w:r>
+            <w:proofErr w:type="gramStart"/>
+            <w:r>
+              <w:t>in depth</w:t>
+            </w:r>
+            <w:proofErr w:type="gramEnd"/>
+            <w:r>
+              <w:t xml:space="preserve"> course on Git’s features including Branches, Merges and Remotes.</w:t>
             </w:r>
           </w:p>
           <w:p>
@@ -1836,11 +1835,10 @@
               <w:pStyle w:val="ListParagraph"/>
               <w:numPr>
                 <w:ilvl w:val="0"/>
-                <w:numId w:val="18"/>
+                <w:numId w:val="22"/>
               </w:numPr>
-              <w:rPr/>
-            </w:pPr>
-            <w:hyperlink r:id="Rfd20a39a11ac4eed">
+            </w:pPr>
+            <w:hyperlink r:id="rId33">
               <w:r>
                 <w:rPr>
                   <w:rStyle w:val="Hyperlink"/>
@@ -1850,9 +1848,6 @@
               </w:r>
             </w:hyperlink>
             <w:r>
-              <w:rPr>
-                <w:u w:val="none"/>
-              </w:rPr>
               <w:t xml:space="preserve"> (3 hours)</w:t>
             </w:r>
           </w:p>
@@ -1860,7 +1855,6 @@
         <w:tc>
           <w:tcPr>
             <w:tcW w:w="963" w:type="dxa"/>
-            <w:tcMar/>
             <w:vAlign w:val="center"/>
           </w:tcPr>
           <w:p>
@@ -1877,7 +1871,6 @@
         <w:tc>
           <w:tcPr>
             <w:tcW w:w="3114" w:type="dxa"/>
-            <w:tcMar/>
             <w:vAlign w:val="center"/>
           </w:tcPr>
           <w:p>
@@ -1889,7 +1882,6 @@
         <w:tc>
           <w:tcPr>
             <w:tcW w:w="6379" w:type="dxa"/>
-            <w:tcMar/>
             <w:vAlign w:val="center"/>
           </w:tcPr>
           <w:p>
@@ -1902,42 +1894,27 @@
               <w:pStyle w:val="ListParagraph"/>
               <w:numPr>
                 <w:ilvl w:val="0"/>
-                <w:numId w:val="2"/>
+                <w:numId w:val="6"/>
               </w:numPr>
-              <w:rPr/>
-            </w:pPr>
-            <w:hyperlink r:id="R402e4ab4b3a24141">
+            </w:pPr>
+            <w:hyperlink r:id="rId34">
               <w:r>
                 <w:rPr>
                   <w:rStyle w:val="Hyperlink"/>
                 </w:rPr>
-                <w:t xml:space="preserve">Learning REST </w:t>
-              </w:r>
-              <w:r>
-                <w:rPr>
-                  <w:rStyle w:val="Hyperlink"/>
-                </w:rPr>
-                <w:t>APIs</w:t>
+                <w:t>Learning REST APIs</w:t>
               </w:r>
             </w:hyperlink>
             <w:r>
-              <w:rPr/>
               <w:t xml:space="preserve"> </w:t>
             </w:r>
             <w:r>
-              <w:rPr/>
-              <w:t>(</w:t>
-            </w:r>
-            <w:r>
-              <w:rPr/>
-              <w:t xml:space="preserve">1hr </w:t>
-            </w:r>
-            <w:r>
-              <w:rPr/>
+              <w:t xml:space="preserve">(1hr </w:t>
+            </w:r>
+            <w:r>
               <w:t>6</w:t>
             </w:r>
             <w:r>
-              <w:rPr/>
               <w:t>min)</w:t>
             </w:r>
           </w:p>
@@ -1945,7 +1922,6 @@
         <w:tc>
           <w:tcPr>
             <w:tcW w:w="963" w:type="dxa"/>
-            <w:tcMar/>
             <w:vAlign w:val="center"/>
           </w:tcPr>
           <w:p>
@@ -1962,15 +1938,10 @@
         <w:tc>
           <w:tcPr>
             <w:tcW w:w="3114" w:type="dxa"/>
-            <w:tcMar/>
             <w:vAlign w:val="center"/>
           </w:tcPr>
           <w:p>
-            <w:pPr>
-              <w:pStyle w:val="Normal"/>
-            </w:pPr>
-            <w:r>
-              <w:rPr/>
+            <w:r>
               <w:t>Project Planning</w:t>
             </w:r>
           </w:p>
@@ -1978,31 +1949,16 @@
         <w:tc>
           <w:tcPr>
             <w:tcW w:w="6379" w:type="dxa"/>
-            <w:tcMar/>
             <w:vAlign w:val="center"/>
           </w:tcPr>
           <w:p>
-            <w:pPr>
-              <w:pStyle w:val="Normal"/>
-            </w:pPr>
-            <w:r>
-              <w:rPr/>
+            <w:r>
               <w:t xml:space="preserve">If you are embarking on a new use case, you will need to plan out your project. Miro is a </w:t>
             </w:r>
             <w:r>
-              <w:rPr/>
-              <w:t xml:space="preserve">free project planning tool that you can use. If you </w:t>
-            </w:r>
-            <w:r>
-              <w:rPr/>
-              <w:t>haven’t</w:t>
-            </w:r>
-            <w:r>
-              <w:rPr/>
-              <w:t xml:space="preserve"> used it before lea</w:t>
-            </w:r>
-            <w:r>
-              <w:rPr/>
+              <w:t>free project planning tool that you can use. If you haven’t used it before lea</w:t>
+            </w:r>
+            <w:r>
               <w:t>n how with this resource and save your upskilling evidence.</w:t>
             </w:r>
           </w:p>
@@ -2011,11 +1967,10 @@
               <w:pStyle w:val="ListParagraph"/>
               <w:numPr>
                 <w:ilvl w:val="0"/>
-                <w:numId w:val="20"/>
+                <w:numId w:val="4"/>
               </w:numPr>
-              <w:rPr/>
-            </w:pPr>
-            <w:hyperlink r:id="R44f6aec695ee4493">
+            </w:pPr>
+            <w:hyperlink r:id="rId35">
               <w:r>
                 <w:rPr>
                   <w:rStyle w:val="Hyperlink"/>
@@ -2024,7 +1979,6 @@
               </w:r>
             </w:hyperlink>
             <w:r>
-              <w:rPr/>
               <w:t xml:space="preserve"> (50 minutes)</w:t>
             </w:r>
           </w:p>
@@ -2032,12 +1986,10 @@
         <w:tc>
           <w:tcPr>
             <w:tcW w:w="963" w:type="dxa"/>
-            <w:tcMar/>
             <w:vAlign w:val="center"/>
           </w:tcPr>
           <w:p>
             <w:pPr>
-              <w:pStyle w:val="Normal"/>
               <w:jc w:val="center"/>
             </w:pPr>
           </w:p>
@@ -2050,7 +2002,6 @@
         <w:tc>
           <w:tcPr>
             <w:tcW w:w="3114" w:type="dxa"/>
-            <w:tcMar/>
             <w:vAlign w:val="center"/>
           </w:tcPr>
           <w:p>
@@ -2062,35 +2013,34 @@
         <w:tc>
           <w:tcPr>
             <w:tcW w:w="6379" w:type="dxa"/>
-            <w:tcMar/>
             <w:vAlign w:val="center"/>
           </w:tcPr>
           <w:p>
             <w:pPr>
               <w:spacing w:line="259" w:lineRule="auto"/>
               <w:rPr>
-                <w:rFonts w:ascii="Helvetica" w:hAnsi="Helvetica" w:eastAsia="Helvetica" w:cs="Helvetica"/>
+                <w:rFonts w:ascii="Helvetica" w:eastAsia="Helvetica" w:hAnsi="Helvetica" w:cs="Helvetica"/>
                 <w:color w:val="000000" w:themeColor="text1"/>
               </w:rPr>
             </w:pPr>
             <w:r>
               <w:rPr>
-                <w:rFonts w:ascii="Helvetica" w:hAnsi="Helvetica" w:eastAsia="Helvetica" w:cs="Helvetica"/>
-                <w:color w:val="000000" w:themeColor="text1" w:themeTint="FF" w:themeShade="FF"/>
+                <w:rFonts w:ascii="Helvetica" w:eastAsia="Helvetica" w:hAnsi="Helvetica" w:cs="Helvetica"/>
+                <w:color w:val="000000" w:themeColor="text1"/>
               </w:rPr>
               <w:t xml:space="preserve">If you are unfamiliar with </w:t>
             </w:r>
             <w:r>
               <w:rPr>
-                <w:rFonts w:ascii="Helvetica" w:hAnsi="Helvetica" w:eastAsia="Helvetica" w:cs="Helvetica"/>
-                <w:color w:val="000000" w:themeColor="text1" w:themeTint="FF" w:themeShade="FF"/>
+                <w:rFonts w:ascii="Helvetica" w:eastAsia="Helvetica" w:hAnsi="Helvetica" w:cs="Helvetica"/>
+                <w:color w:val="000000" w:themeColor="text1"/>
               </w:rPr>
               <w:t>project management using Agile or Scrum, u</w:t>
             </w:r>
             <w:r>
               <w:rPr>
-                <w:rFonts w:ascii="Helvetica" w:hAnsi="Helvetica" w:eastAsia="Helvetica" w:cs="Helvetica"/>
-                <w:color w:val="000000" w:themeColor="text1" w:themeTint="FF" w:themeShade="FF"/>
+                <w:rFonts w:ascii="Helvetica" w:eastAsia="Helvetica" w:hAnsi="Helvetica" w:cs="Helvetica"/>
+                <w:color w:val="000000" w:themeColor="text1"/>
               </w:rPr>
               <w:t>se upskilling courses online so you can generate evidence of upskilling for your worklog and begin using them confidently.</w:t>
             </w:r>
@@ -2100,27 +2050,27 @@
               <w:pStyle w:val="ListParagraph"/>
               <w:numPr>
                 <w:ilvl w:val="0"/>
-                <w:numId w:val="4"/>
+                <w:numId w:val="8"/>
               </w:numPr>
               <w:spacing w:line="259" w:lineRule="auto"/>
               <w:rPr>
-                <w:rFonts w:ascii="Helvetica" w:hAnsi="Helvetica" w:eastAsia="Helvetica" w:cs="Helvetica"/>
+                <w:rFonts w:ascii="Helvetica" w:eastAsia="Helvetica" w:hAnsi="Helvetica" w:cs="Helvetica"/>
                 <w:color w:val="000000" w:themeColor="text1"/>
               </w:rPr>
             </w:pPr>
-            <w:hyperlink r:id="R83083b59f5a946e5">
+            <w:hyperlink r:id="rId36">
               <w:r>
                 <w:rPr>
                   <w:rStyle w:val="Hyperlink"/>
-                  <w:rFonts w:ascii="Helvetica" w:hAnsi="Helvetica" w:eastAsia="Helvetica" w:cs="Helvetica"/>
+                  <w:rFonts w:ascii="Helvetica" w:eastAsia="Helvetica" w:hAnsi="Helvetica" w:cs="Helvetica"/>
                 </w:rPr>
                 <w:t>Agile Foundations</w:t>
               </w:r>
             </w:hyperlink>
             <w:r>
               <w:rPr>
-                <w:rFonts w:ascii="Helvetica" w:hAnsi="Helvetica" w:eastAsia="Helvetica" w:cs="Helvetica"/>
-                <w:color w:val="000000" w:themeColor="text1" w:themeTint="FF" w:themeShade="FF"/>
+                <w:rFonts w:ascii="Helvetica" w:eastAsia="Helvetica" w:hAnsi="Helvetica" w:cs="Helvetica"/>
+                <w:color w:val="000000" w:themeColor="text1"/>
               </w:rPr>
               <w:t xml:space="preserve"> (1.5 hours)</w:t>
             </w:r>
@@ -2130,27 +2080,27 @@
               <w:pStyle w:val="ListParagraph"/>
               <w:numPr>
                 <w:ilvl w:val="0"/>
-                <w:numId w:val="4"/>
+                <w:numId w:val="8"/>
               </w:numPr>
               <w:spacing w:line="259" w:lineRule="auto"/>
               <w:rPr>
-                <w:rFonts w:ascii="Helvetica" w:hAnsi="Helvetica" w:eastAsia="Helvetica" w:cs="Helvetica"/>
+                <w:rFonts w:ascii="Helvetica" w:eastAsia="Helvetica" w:hAnsi="Helvetica" w:cs="Helvetica"/>
                 <w:color w:val="000000" w:themeColor="text1"/>
               </w:rPr>
             </w:pPr>
-            <w:hyperlink r:id="Rfc8235994652401c">
+            <w:hyperlink r:id="rId37">
               <w:r>
                 <w:rPr>
                   <w:rStyle w:val="Hyperlink"/>
-                  <w:rFonts w:ascii="Helvetica" w:hAnsi="Helvetica" w:eastAsia="Helvetica" w:cs="Helvetica"/>
+                  <w:rFonts w:ascii="Helvetica" w:eastAsia="Helvetica" w:hAnsi="Helvetica" w:cs="Helvetica"/>
                 </w:rPr>
                 <w:t>Scrum – The Basics</w:t>
               </w:r>
             </w:hyperlink>
             <w:r>
               <w:rPr>
-                <w:rFonts w:ascii="Helvetica" w:hAnsi="Helvetica" w:eastAsia="Helvetica" w:cs="Helvetica"/>
-                <w:color w:val="000000" w:themeColor="text1" w:themeTint="FF" w:themeShade="FF"/>
+                <w:rFonts w:ascii="Helvetica" w:eastAsia="Helvetica" w:hAnsi="Helvetica" w:cs="Helvetica"/>
+                <w:color w:val="000000" w:themeColor="text1"/>
               </w:rPr>
               <w:t xml:space="preserve"> (1 hour)</w:t>
             </w:r>
@@ -2160,7 +2110,6 @@
         <w:tc>
           <w:tcPr>
             <w:tcW w:w="963" w:type="dxa"/>
-            <w:tcMar/>
             <w:vAlign w:val="center"/>
           </w:tcPr>
           <w:p>
@@ -2177,11 +2126,11 @@
         <w:tc>
           <w:tcPr>
             <w:tcW w:w="3114" w:type="dxa"/>
-            <w:tcMar/>
             <w:vAlign w:val="center"/>
           </w:tcPr>
           <w:p>
             <w:r>
+              <w:lastRenderedPageBreak/>
               <w:t>Libraries and Packages Used by Data Science Team</w:t>
             </w:r>
           </w:p>
@@ -2189,20 +2138,14 @@
         <w:tc>
           <w:tcPr>
             <w:tcW w:w="6379" w:type="dxa"/>
-            <w:tcMar/>
             <w:vAlign w:val="center"/>
           </w:tcPr>
           <w:p>
             <w:r>
-              <w:rPr/>
               <w:t>If you are unfamiliar with any of the following libraries/packages, feel free to use upskilling courses online so you can generate evidence of upskilling and begin using them confidently.</w:t>
             </w:r>
           </w:p>
-          <w:p>
-            <w:pPr>
-              <w:pStyle w:val="Normal"/>
-            </w:pPr>
-          </w:p>
+          <w:p/>
           <w:p>
             <w:pPr>
               <w:rPr>
@@ -2223,10 +2166,10 @@
               <w:pStyle w:val="ListParagraph"/>
               <w:numPr>
                 <w:ilvl w:val="0"/>
-                <w:numId w:val="18"/>
+                <w:numId w:val="22"/>
               </w:numPr>
             </w:pPr>
-            <w:hyperlink w:history="1" r:id="rId33">
+            <w:hyperlink r:id="rId38" w:history="1">
               <w:r>
                 <w:rPr>
                   <w:rStyle w:val="Hyperlink"/>
@@ -2256,10 +2199,10 @@
               <w:pStyle w:val="ListParagraph"/>
               <w:numPr>
                 <w:ilvl w:val="0"/>
-                <w:numId w:val="18"/>
+                <w:numId w:val="22"/>
               </w:numPr>
             </w:pPr>
-            <w:hyperlink w:history="1" r:id="rId34">
+            <w:hyperlink r:id="rId39" w:history="1">
               <w:r>
                 <w:rPr>
                   <w:rStyle w:val="Hyperlink"/>
@@ -2274,10 +2217,10 @@
               <w:pStyle w:val="ListParagraph"/>
               <w:numPr>
                 <w:ilvl w:val="0"/>
-                <w:numId w:val="18"/>
+                <w:numId w:val="22"/>
               </w:numPr>
             </w:pPr>
-            <w:hyperlink w:history="1" r:id="rId35">
+            <w:hyperlink r:id="rId40" w:history="1">
               <w:r>
                 <w:rPr>
                   <w:rStyle w:val="Hyperlink"/>
@@ -2307,10 +2250,10 @@
               <w:pStyle w:val="ListParagraph"/>
               <w:numPr>
                 <w:ilvl w:val="0"/>
-                <w:numId w:val="18"/>
+                <w:numId w:val="22"/>
               </w:numPr>
             </w:pPr>
-            <w:hyperlink w:history="1" r:id="rId36">
+            <w:hyperlink r:id="rId41" w:history="1">
               <w:r>
                 <w:rPr>
                   <w:rStyle w:val="Hyperlink"/>
@@ -2340,10 +2283,10 @@
               <w:pStyle w:val="ListParagraph"/>
               <w:numPr>
                 <w:ilvl w:val="0"/>
-                <w:numId w:val="18"/>
+                <w:numId w:val="22"/>
               </w:numPr>
             </w:pPr>
-            <w:hyperlink w:history="1" r:id="rId37">
+            <w:hyperlink r:id="rId42" w:history="1">
               <w:r>
                 <w:rPr>
                   <w:rStyle w:val="Hyperlink"/>
@@ -2358,10 +2301,10 @@
               <w:pStyle w:val="ListParagraph"/>
               <w:numPr>
                 <w:ilvl w:val="0"/>
-                <w:numId w:val="18"/>
+                <w:numId w:val="22"/>
               </w:numPr>
             </w:pPr>
-            <w:hyperlink w:history="1" r:id="rId38">
+            <w:hyperlink r:id="rId43" w:history="1">
               <w:r>
                 <w:rPr>
                   <w:rStyle w:val="Hyperlink"/>
@@ -2376,10 +2319,11 @@
               <w:pStyle w:val="ListParagraph"/>
               <w:numPr>
                 <w:ilvl w:val="0"/>
-                <w:numId w:val="18"/>
+                <w:numId w:val="22"/>
               </w:numPr>
             </w:pPr>
-            <w:hyperlink w:history="1" r:id="rId39">
+            <w:hyperlink r:id="rId44" w:history="1">
+              <w:proofErr w:type="spellStart"/>
               <w:r>
                 <w:rPr>
                   <w:rStyle w:val="Hyperlink"/>
@@ -2387,6 +2331,7 @@
                 </w:rPr>
                 <w:t>Plotly</w:t>
               </w:r>
+              <w:proofErr w:type="spellEnd"/>
             </w:hyperlink>
           </w:p>
           <w:p>
@@ -2409,10 +2354,11 @@
               <w:pStyle w:val="ListParagraph"/>
               <w:numPr>
                 <w:ilvl w:val="0"/>
-                <w:numId w:val="18"/>
+                <w:numId w:val="22"/>
               </w:numPr>
             </w:pPr>
-            <w:hyperlink w:history="1" r:id="rId40">
+            <w:hyperlink r:id="rId45" w:history="1">
+              <w:proofErr w:type="spellStart"/>
               <w:r>
                 <w:rPr>
                   <w:rStyle w:val="Hyperlink"/>
@@ -2420,6 +2366,7 @@
                 </w:rPr>
                 <w:t>SodaPy</w:t>
               </w:r>
+              <w:proofErr w:type="spellEnd"/>
             </w:hyperlink>
           </w:p>
           <w:p>
@@ -2442,10 +2389,11 @@
               <w:pStyle w:val="ListParagraph"/>
               <w:numPr>
                 <w:ilvl w:val="0"/>
-                <w:numId w:val="18"/>
+                <w:numId w:val="22"/>
               </w:numPr>
             </w:pPr>
-            <w:hyperlink w:history="1" r:id="rId41">
+            <w:hyperlink r:id="rId46" w:history="1">
+              <w:proofErr w:type="spellStart"/>
               <w:r>
                 <w:rPr>
                   <w:rStyle w:val="Hyperlink"/>
@@ -2453,6 +2401,7 @@
                 </w:rPr>
                 <w:t>PyProj</w:t>
               </w:r>
+              <w:proofErr w:type="spellEnd"/>
             </w:hyperlink>
           </w:p>
           <w:p>
@@ -2460,10 +2409,10 @@
               <w:pStyle w:val="ListParagraph"/>
               <w:numPr>
                 <w:ilvl w:val="0"/>
-                <w:numId w:val="18"/>
+                <w:numId w:val="22"/>
               </w:numPr>
             </w:pPr>
-            <w:hyperlink w:history="1" r:id="rId42">
+            <w:hyperlink r:id="rId47" w:history="1">
               <w:r>
                 <w:rPr>
                   <w:rStyle w:val="Hyperlink"/>
@@ -2478,10 +2427,11 @@
               <w:pStyle w:val="ListParagraph"/>
               <w:numPr>
                 <w:ilvl w:val="0"/>
-                <w:numId w:val="18"/>
+                <w:numId w:val="22"/>
               </w:numPr>
             </w:pPr>
-            <w:hyperlink w:history="1" r:id="rId43">
+            <w:hyperlink r:id="rId48" w:history="1">
+              <w:proofErr w:type="spellStart"/>
               <w:r>
                 <w:rPr>
                   <w:rStyle w:val="Hyperlink"/>
@@ -2489,6 +2439,7 @@
                 </w:rPr>
                 <w:t>GeoPandas</w:t>
               </w:r>
+              <w:proofErr w:type="spellEnd"/>
             </w:hyperlink>
           </w:p>
           <w:p>
@@ -2496,10 +2447,11 @@
               <w:pStyle w:val="ListParagraph"/>
               <w:numPr>
                 <w:ilvl w:val="0"/>
-                <w:numId w:val="18"/>
+                <w:numId w:val="22"/>
               </w:numPr>
             </w:pPr>
-            <w:hyperlink w:history="1" r:id="rId44">
+            <w:hyperlink r:id="rId49" w:history="1">
+              <w:proofErr w:type="spellStart"/>
               <w:r>
                 <w:rPr>
                   <w:rStyle w:val="Hyperlink"/>
@@ -2507,6 +2459,7 @@
                 </w:rPr>
                 <w:t>GeoPy</w:t>
               </w:r>
+              <w:proofErr w:type="spellEnd"/>
             </w:hyperlink>
           </w:p>
           <w:p>
@@ -2514,10 +2467,10 @@
               <w:pStyle w:val="ListParagraph"/>
               <w:numPr>
                 <w:ilvl w:val="0"/>
-                <w:numId w:val="18"/>
+                <w:numId w:val="22"/>
               </w:numPr>
             </w:pPr>
-            <w:hyperlink w:history="1" r:id="rId45">
+            <w:hyperlink r:id="rId50" w:history="1">
               <w:r>
                 <w:rPr>
                   <w:rStyle w:val="Hyperlink"/>
@@ -2536,7 +2489,6 @@
         <w:tc>
           <w:tcPr>
             <w:tcW w:w="963" w:type="dxa"/>
-            <w:tcMar/>
             <w:vAlign w:val="center"/>
           </w:tcPr>
           <w:p>
@@ -2560,7 +2512,7 @@
       <w:r>
         <w:t xml:space="preserve">Hart D 2020 ‘How to Clone a Repo in GitHub Desktop, </w:t>
       </w:r>
-      <w:hyperlink w:history="1" r:id="rId46">
+      <w:hyperlink r:id="rId51" w:history="1">
         <w:r>
           <w:rPr>
             <w:rStyle w:val="Hyperlink"/>
@@ -2573,7 +2525,7 @@
       <w:r>
         <w:t xml:space="preserve">Coding for Everybody 2020 ‘Git for Everybody: How to Clone a Repository from GitHub’, </w:t>
       </w:r>
-      <w:hyperlink w:history="1" r:id="rId47">
+      <w:hyperlink r:id="rId52" w:history="1">
         <w:r>
           <w:rPr>
             <w:rStyle w:val="Hyperlink"/>
@@ -2608,8 +2560,8 @@
       </w:r>
     </w:p>
     <w:sectPr>
-      <w:headerReference w:type="default" r:id="rId48"/>
-      <w:pgSz w:w="11906" w:h="16838" w:orient="portrait"/>
+      <w:headerReference w:type="default" r:id="rId53"/>
+      <w:pgSz w:w="11906" w:h="16838"/>
       <w:pgMar w:top="567" w:right="720" w:bottom="720" w:left="567" w:header="709" w:footer="709" w:gutter="0"/>
       <w:cols w:space="708"/>
       <w:docGrid w:linePitch="360"/>
@@ -2669,7 +2621,7 @@
 </file>
 
 <file path=word/header1.xml><?xml version="1.0" encoding="utf-8"?>
-<w:hdr xmlns:wpc="http://schemas.microsoft.com/office/word/2010/wordprocessingCanvas" xmlns:cx="http://schemas.microsoft.com/office/drawing/2014/chartex" xmlns:cx1="http://schemas.microsoft.com/office/drawing/2015/9/8/chartex" xmlns:cx2="http://schemas.microsoft.com/office/drawing/2015/10/21/chartex" xmlns:cx3="http://schemas.microsoft.com/office/drawing/2016/5/9/chartex" xmlns:cx4="http://schemas.microsoft.com/office/drawing/2016/5/10/chartex" xmlns:cx5="http://schemas.microsoft.com/office/drawing/2016/5/11/chartex" xmlns:cx6="http://schemas.microsoft.com/office/drawing/2016/5/12/chartex" xmlns:cx7="http://schemas.microsoft.com/office/drawing/2016/5/13/chartex" xmlns:cx8="http://schemas.microsoft.com/office/drawing/2016/5/14/chartex" xmlns:mc="http://schemas.openxmlformats.org/markup-compatibility/2006" xmlns:aink="http://schemas.microsoft.com/office/drawing/2016/ink" xmlns:am3d="http://schemas.microsoft.com/office/drawing/2017/model3d" xmlns:o="urn:schemas-microsoft-com:office:office" xmlns:oel="http://schemas.microsoft.com/office/2019/extlst" xmlns:r="http://schemas.openxmlformats.org/officeDocument/2006/relationships" xmlns:m="http://schemas.openxmlformats.org/officeDocument/2006/math" xmlns:v="urn:schemas-microsoft-com:vml" xmlns:wp14="http://schemas.microsoft.com/office/word/2010/wordprocessingDrawing" xmlns:wp="http://schemas.openxmlformats.org/drawingml/2006/wordprocessingDrawing" xmlns:w10="urn:schemas-microsoft-com:office:word" xmlns:w="http://schemas.openxmlformats.org/wordprocessingml/2006/main" xmlns:w14="http://schemas.microsoft.com/office/word/2010/wordml" xmlns:w15="http://schemas.microsoft.com/office/word/2012/wordml" xmlns:w16cex="http://schemas.microsoft.com/office/word/2018/wordml/cex" xmlns:w16cid="http://schemas.microsoft.com/office/word/2016/wordml/cid" xmlns:w16="http://schemas.microsoft.com/office/word/2018/wordml" xmlns:w16sdtdh="http://schemas.microsoft.com/office/word/2020/wordml/sdtdatahash" xmlns:w16se="http://schemas.microsoft.com/office/word/2015/wordml/symex" xmlns:wpg="http://schemas.microsoft.com/office/word/2010/wordprocessingGroup" xmlns:wpi="http://schemas.microsoft.com/office/word/2010/wordprocessingInk" xmlns:wne="http://schemas.microsoft.com/office/word/2006/wordml" xmlns:wps="http://schemas.microsoft.com/office/word/2010/wordprocessingShape" xmlns:a="http://schemas.openxmlformats.org/drawingml/2006/main" xmlns:pic="http://schemas.openxmlformats.org/drawingml/2006/picture" xmlns:a14="http://schemas.microsoft.com/office/drawing/2010/main" mc:Ignorable="w14 w15 w16se w16cid w16 w16cex w16sdtdh wp14">
+<w:hdr xmlns:wpc="http://schemas.microsoft.com/office/word/2010/wordprocessingCanvas" xmlns:cx="http://schemas.microsoft.com/office/drawing/2014/chartex" xmlns:cx1="http://schemas.microsoft.com/office/drawing/2015/9/8/chartex" xmlns:cx2="http://schemas.microsoft.com/office/drawing/2015/10/21/chartex" xmlns:cx3="http://schemas.microsoft.com/office/drawing/2016/5/9/chartex" xmlns:cx4="http://schemas.microsoft.com/office/drawing/2016/5/10/chartex" xmlns:cx5="http://schemas.microsoft.com/office/drawing/2016/5/11/chartex" xmlns:cx6="http://schemas.microsoft.com/office/drawing/2016/5/12/chartex" xmlns:cx7="http://schemas.microsoft.com/office/drawing/2016/5/13/chartex" xmlns:cx8="http://schemas.microsoft.com/office/drawing/2016/5/14/chartex" xmlns:mc="http://schemas.openxmlformats.org/markup-compatibility/2006" xmlns:aink="http://schemas.microsoft.com/office/drawing/2016/ink" xmlns:am3d="http://schemas.microsoft.com/office/drawing/2017/model3d" xmlns:o="urn:schemas-microsoft-com:office:office" xmlns:oel="http://schemas.microsoft.com/office/2019/extlst" xmlns:r="http://schemas.openxmlformats.org/officeDocument/2006/relationships" xmlns:m="http://schemas.openxmlformats.org/officeDocument/2006/math" xmlns:v="urn:schemas-microsoft-com:vml" xmlns:wp14="http://schemas.microsoft.com/office/word/2010/wordprocessingDrawing" xmlns:wp="http://schemas.openxmlformats.org/drawingml/2006/wordprocessingDrawing" xmlns:w10="urn:schemas-microsoft-com:office:word" xmlns:w="http://schemas.openxmlformats.org/wordprocessingml/2006/main" xmlns:w14="http://schemas.microsoft.com/office/word/2010/wordml" xmlns:w15="http://schemas.microsoft.com/office/word/2012/wordml" xmlns:w16cex="http://schemas.microsoft.com/office/word/2018/wordml/cex" xmlns:w16cid="http://schemas.microsoft.com/office/word/2016/wordml/cid" xmlns:w16="http://schemas.microsoft.com/office/word/2018/wordml" xmlns:w16sdtdh="http://schemas.microsoft.com/office/word/2020/wordml/sdtdatahash" xmlns:w16se="http://schemas.microsoft.com/office/word/2015/wordml/symex" xmlns:wpg="http://schemas.microsoft.com/office/word/2010/wordprocessingGroup" xmlns:wpi="http://schemas.microsoft.com/office/word/2010/wordprocessingInk" xmlns:wne="http://schemas.microsoft.com/office/word/2006/wordml" xmlns:wps="http://schemas.microsoft.com/office/word/2010/wordprocessingShape" mc:Ignorable="w14 w15 w16se w16cid w16 w16cex w16sdtdh wp14">
   <w:p>
     <w:pPr>
       <w:pStyle w:val="Header"/>
@@ -2733,454 +2685,6 @@
 
 <file path=word/numbering.xml><?xml version="1.0" encoding="utf-8"?>
 <w:numbering xmlns:wpc="http://schemas.microsoft.com/office/word/2010/wordprocessingCanvas" xmlns:cx="http://schemas.microsoft.com/office/drawing/2014/chartex" xmlns:cx1="http://schemas.microsoft.com/office/drawing/2015/9/8/chartex" xmlns:cx2="http://schemas.microsoft.com/office/drawing/2015/10/21/chartex" xmlns:cx3="http://schemas.microsoft.com/office/drawing/2016/5/9/chartex" xmlns:cx4="http://schemas.microsoft.com/office/drawing/2016/5/10/chartex" xmlns:cx5="http://schemas.microsoft.com/office/drawing/2016/5/11/chartex" xmlns:cx6="http://schemas.microsoft.com/office/drawing/2016/5/12/chartex" xmlns:cx7="http://schemas.microsoft.com/office/drawing/2016/5/13/chartex" xmlns:cx8="http://schemas.microsoft.com/office/drawing/2016/5/14/chartex" xmlns:mc="http://schemas.openxmlformats.org/markup-compatibility/2006" xmlns:aink="http://schemas.microsoft.com/office/drawing/2016/ink" xmlns:am3d="http://schemas.microsoft.com/office/drawing/2017/model3d" xmlns:o="urn:schemas-microsoft-com:office:office" xmlns:oel="http://schemas.microsoft.com/office/2019/extlst" xmlns:r="http://schemas.openxmlformats.org/officeDocument/2006/relationships" xmlns:m="http://schemas.openxmlformats.org/officeDocument/2006/math" xmlns:v="urn:schemas-microsoft-com:vml" xmlns:wp14="http://schemas.microsoft.com/office/word/2010/wordprocessingDrawing" xmlns:wp="http://schemas.openxmlformats.org/drawingml/2006/wordprocessingDrawing" xmlns:w10="urn:schemas-microsoft-com:office:word" xmlns:w="http://schemas.openxmlformats.org/wordprocessingml/2006/main" xmlns:w14="http://schemas.microsoft.com/office/word/2010/wordml" xmlns:w15="http://schemas.microsoft.com/office/word/2012/wordml" xmlns:w16cex="http://schemas.microsoft.com/office/word/2018/wordml/cex" xmlns:w16cid="http://schemas.microsoft.com/office/word/2016/wordml/cid" xmlns:w16="http://schemas.microsoft.com/office/word/2018/wordml" xmlns:w16sdtdh="http://schemas.microsoft.com/office/word/2020/wordml/sdtdatahash" xmlns:w16se="http://schemas.microsoft.com/office/word/2015/wordml/symex" xmlns:wpg="http://schemas.microsoft.com/office/word/2010/wordprocessingGroup" xmlns:wpi="http://schemas.microsoft.com/office/word/2010/wordprocessingInk" xmlns:wne="http://schemas.microsoft.com/office/word/2006/wordml" xmlns:wps="http://schemas.microsoft.com/office/word/2010/wordprocessingShape" mc:Ignorable="w14 w15 w16se w16cid w16 w16cex w16sdtdh wp14">
-  <w:abstractNum xmlns:w="http://schemas.openxmlformats.org/wordprocessingml/2006/main" w:abstractNumId="22">
-    <w:nsid w:val="138df88c"/>
-    <w:multiLevelType xmlns:w="http://schemas.openxmlformats.org/wordprocessingml/2006/main" w:val="hybridMultilevel"/>
-    <w:lvl xmlns:w="http://schemas.openxmlformats.org/wordprocessingml/2006/main" w:ilvl="0">
-      <w:start w:val="1"/>
-      <w:numFmt w:val="bullet"/>
-      <w:lvlText w:val=""/>
-      <w:lvlJc w:val="left"/>
-      <w:pPr>
-        <w:ind w:left="720" w:hanging="360"/>
-      </w:pPr>
-      <w:rPr>
-        <w:rFonts w:hint="default" w:ascii="Symbol" w:hAnsi="Symbol"/>
-      </w:rPr>
-    </w:lvl>
-    <w:lvl xmlns:w="http://schemas.openxmlformats.org/wordprocessingml/2006/main" w:ilvl="1">
-      <w:start w:val="1"/>
-      <w:numFmt w:val="bullet"/>
-      <w:lvlText w:val="o"/>
-      <w:lvlJc w:val="left"/>
-      <w:pPr>
-        <w:ind w:left="1440" w:hanging="360"/>
-      </w:pPr>
-      <w:rPr>
-        <w:rFonts w:hint="default" w:ascii="Courier New" w:hAnsi="Courier New"/>
-      </w:rPr>
-    </w:lvl>
-    <w:lvl xmlns:w="http://schemas.openxmlformats.org/wordprocessingml/2006/main" w:ilvl="2">
-      <w:start w:val="1"/>
-      <w:numFmt w:val="bullet"/>
-      <w:lvlText w:val=""/>
-      <w:lvlJc w:val="left"/>
-      <w:pPr>
-        <w:ind w:left="2160" w:hanging="360"/>
-      </w:pPr>
-      <w:rPr>
-        <w:rFonts w:hint="default" w:ascii="Wingdings" w:hAnsi="Wingdings"/>
-      </w:rPr>
-    </w:lvl>
-    <w:lvl xmlns:w="http://schemas.openxmlformats.org/wordprocessingml/2006/main" w:ilvl="3">
-      <w:start w:val="1"/>
-      <w:numFmt w:val="bullet"/>
-      <w:lvlText w:val=""/>
-      <w:lvlJc w:val="left"/>
-      <w:pPr>
-        <w:ind w:left="2880" w:hanging="360"/>
-      </w:pPr>
-      <w:rPr>
-        <w:rFonts w:hint="default" w:ascii="Symbol" w:hAnsi="Symbol"/>
-      </w:rPr>
-    </w:lvl>
-    <w:lvl xmlns:w="http://schemas.openxmlformats.org/wordprocessingml/2006/main" w:ilvl="4">
-      <w:start w:val="1"/>
-      <w:numFmt w:val="bullet"/>
-      <w:lvlText w:val="o"/>
-      <w:lvlJc w:val="left"/>
-      <w:pPr>
-        <w:ind w:left="3600" w:hanging="360"/>
-      </w:pPr>
-      <w:rPr>
-        <w:rFonts w:hint="default" w:ascii="Courier New" w:hAnsi="Courier New"/>
-      </w:rPr>
-    </w:lvl>
-    <w:lvl xmlns:w="http://schemas.openxmlformats.org/wordprocessingml/2006/main" w:ilvl="5">
-      <w:start w:val="1"/>
-      <w:numFmt w:val="bullet"/>
-      <w:lvlText w:val=""/>
-      <w:lvlJc w:val="left"/>
-      <w:pPr>
-        <w:ind w:left="4320" w:hanging="360"/>
-      </w:pPr>
-      <w:rPr>
-        <w:rFonts w:hint="default" w:ascii="Wingdings" w:hAnsi="Wingdings"/>
-      </w:rPr>
-    </w:lvl>
-    <w:lvl xmlns:w="http://schemas.openxmlformats.org/wordprocessingml/2006/main" w:ilvl="6">
-      <w:start w:val="1"/>
-      <w:numFmt w:val="bullet"/>
-      <w:lvlText w:val=""/>
-      <w:lvlJc w:val="left"/>
-      <w:pPr>
-        <w:ind w:left="5040" w:hanging="360"/>
-      </w:pPr>
-      <w:rPr>
-        <w:rFonts w:hint="default" w:ascii="Symbol" w:hAnsi="Symbol"/>
-      </w:rPr>
-    </w:lvl>
-    <w:lvl xmlns:w="http://schemas.openxmlformats.org/wordprocessingml/2006/main" w:ilvl="7">
-      <w:start w:val="1"/>
-      <w:numFmt w:val="bullet"/>
-      <w:lvlText w:val="o"/>
-      <w:lvlJc w:val="left"/>
-      <w:pPr>
-        <w:ind w:left="5760" w:hanging="360"/>
-      </w:pPr>
-      <w:rPr>
-        <w:rFonts w:hint="default" w:ascii="Courier New" w:hAnsi="Courier New"/>
-      </w:rPr>
-    </w:lvl>
-    <w:lvl xmlns:w="http://schemas.openxmlformats.org/wordprocessingml/2006/main" w:ilvl="8">
-      <w:start w:val="1"/>
-      <w:numFmt w:val="bullet"/>
-      <w:lvlText w:val=""/>
-      <w:lvlJc w:val="left"/>
-      <w:pPr>
-        <w:ind w:left="6480" w:hanging="360"/>
-      </w:pPr>
-      <w:rPr>
-        <w:rFonts w:hint="default" w:ascii="Wingdings" w:hAnsi="Wingdings"/>
-      </w:rPr>
-    </w:lvl>
-  </w:abstractNum>
-  <w:abstractNum xmlns:w="http://schemas.openxmlformats.org/wordprocessingml/2006/main" w:abstractNumId="21">
-    <w:nsid w:val="6e1a69d7"/>
-    <w:multiLevelType xmlns:w="http://schemas.openxmlformats.org/wordprocessingml/2006/main" w:val="hybridMultilevel"/>
-    <w:lvl xmlns:w="http://schemas.openxmlformats.org/wordprocessingml/2006/main" w:ilvl="0">
-      <w:start w:val="1"/>
-      <w:numFmt w:val="bullet"/>
-      <w:lvlText w:val=""/>
-      <w:lvlJc w:val="left"/>
-      <w:pPr>
-        <w:ind w:left="720" w:hanging="360"/>
-      </w:pPr>
-      <w:rPr>
-        <w:rFonts w:hint="default" w:ascii="Symbol" w:hAnsi="Symbol"/>
-      </w:rPr>
-    </w:lvl>
-    <w:lvl xmlns:w="http://schemas.openxmlformats.org/wordprocessingml/2006/main" w:ilvl="1">
-      <w:start w:val="1"/>
-      <w:numFmt w:val="bullet"/>
-      <w:lvlText w:val="o"/>
-      <w:lvlJc w:val="left"/>
-      <w:pPr>
-        <w:ind w:left="1440" w:hanging="360"/>
-      </w:pPr>
-      <w:rPr>
-        <w:rFonts w:hint="default" w:ascii="Courier New" w:hAnsi="Courier New"/>
-      </w:rPr>
-    </w:lvl>
-    <w:lvl xmlns:w="http://schemas.openxmlformats.org/wordprocessingml/2006/main" w:ilvl="2">
-      <w:start w:val="1"/>
-      <w:numFmt w:val="bullet"/>
-      <w:lvlText w:val=""/>
-      <w:lvlJc w:val="left"/>
-      <w:pPr>
-        <w:ind w:left="2160" w:hanging="360"/>
-      </w:pPr>
-      <w:rPr>
-        <w:rFonts w:hint="default" w:ascii="Wingdings" w:hAnsi="Wingdings"/>
-      </w:rPr>
-    </w:lvl>
-    <w:lvl xmlns:w="http://schemas.openxmlformats.org/wordprocessingml/2006/main" w:ilvl="3">
-      <w:start w:val="1"/>
-      <w:numFmt w:val="bullet"/>
-      <w:lvlText w:val=""/>
-      <w:lvlJc w:val="left"/>
-      <w:pPr>
-        <w:ind w:left="2880" w:hanging="360"/>
-      </w:pPr>
-      <w:rPr>
-        <w:rFonts w:hint="default" w:ascii="Symbol" w:hAnsi="Symbol"/>
-      </w:rPr>
-    </w:lvl>
-    <w:lvl xmlns:w="http://schemas.openxmlformats.org/wordprocessingml/2006/main" w:ilvl="4">
-      <w:start w:val="1"/>
-      <w:numFmt w:val="bullet"/>
-      <w:lvlText w:val="o"/>
-      <w:lvlJc w:val="left"/>
-      <w:pPr>
-        <w:ind w:left="3600" w:hanging="360"/>
-      </w:pPr>
-      <w:rPr>
-        <w:rFonts w:hint="default" w:ascii="Courier New" w:hAnsi="Courier New"/>
-      </w:rPr>
-    </w:lvl>
-    <w:lvl xmlns:w="http://schemas.openxmlformats.org/wordprocessingml/2006/main" w:ilvl="5">
-      <w:start w:val="1"/>
-      <w:numFmt w:val="bullet"/>
-      <w:lvlText w:val=""/>
-      <w:lvlJc w:val="left"/>
-      <w:pPr>
-        <w:ind w:left="4320" w:hanging="360"/>
-      </w:pPr>
-      <w:rPr>
-        <w:rFonts w:hint="default" w:ascii="Wingdings" w:hAnsi="Wingdings"/>
-      </w:rPr>
-    </w:lvl>
-    <w:lvl xmlns:w="http://schemas.openxmlformats.org/wordprocessingml/2006/main" w:ilvl="6">
-      <w:start w:val="1"/>
-      <w:numFmt w:val="bullet"/>
-      <w:lvlText w:val=""/>
-      <w:lvlJc w:val="left"/>
-      <w:pPr>
-        <w:ind w:left="5040" w:hanging="360"/>
-      </w:pPr>
-      <w:rPr>
-        <w:rFonts w:hint="default" w:ascii="Symbol" w:hAnsi="Symbol"/>
-      </w:rPr>
-    </w:lvl>
-    <w:lvl xmlns:w="http://schemas.openxmlformats.org/wordprocessingml/2006/main" w:ilvl="7">
-      <w:start w:val="1"/>
-      <w:numFmt w:val="bullet"/>
-      <w:lvlText w:val="o"/>
-      <w:lvlJc w:val="left"/>
-      <w:pPr>
-        <w:ind w:left="5760" w:hanging="360"/>
-      </w:pPr>
-      <w:rPr>
-        <w:rFonts w:hint="default" w:ascii="Courier New" w:hAnsi="Courier New"/>
-      </w:rPr>
-    </w:lvl>
-    <w:lvl xmlns:w="http://schemas.openxmlformats.org/wordprocessingml/2006/main" w:ilvl="8">
-      <w:start w:val="1"/>
-      <w:numFmt w:val="bullet"/>
-      <w:lvlText w:val=""/>
-      <w:lvlJc w:val="left"/>
-      <w:pPr>
-        <w:ind w:left="6480" w:hanging="360"/>
-      </w:pPr>
-      <w:rPr>
-        <w:rFonts w:hint="default" w:ascii="Wingdings" w:hAnsi="Wingdings"/>
-      </w:rPr>
-    </w:lvl>
-  </w:abstractNum>
-  <w:abstractNum xmlns:w="http://schemas.openxmlformats.org/wordprocessingml/2006/main" w:abstractNumId="20">
-    <w:nsid w:val="5c241606"/>
-    <w:multiLevelType xmlns:w="http://schemas.openxmlformats.org/wordprocessingml/2006/main" w:val="hybridMultilevel"/>
-    <w:lvl xmlns:w="http://schemas.openxmlformats.org/wordprocessingml/2006/main" w:ilvl="0">
-      <w:start w:val="1"/>
-      <w:numFmt w:val="bullet"/>
-      <w:lvlText w:val=""/>
-      <w:lvlJc w:val="left"/>
-      <w:pPr>
-        <w:ind w:left="720" w:hanging="360"/>
-      </w:pPr>
-      <w:rPr>
-        <w:rFonts w:hint="default" w:ascii="Symbol" w:hAnsi="Symbol"/>
-      </w:rPr>
-    </w:lvl>
-    <w:lvl xmlns:w="http://schemas.openxmlformats.org/wordprocessingml/2006/main" w:ilvl="1">
-      <w:start w:val="1"/>
-      <w:numFmt w:val="bullet"/>
-      <w:lvlText w:val="o"/>
-      <w:lvlJc w:val="left"/>
-      <w:pPr>
-        <w:ind w:left="1440" w:hanging="360"/>
-      </w:pPr>
-      <w:rPr>
-        <w:rFonts w:hint="default" w:ascii="Courier New" w:hAnsi="Courier New"/>
-      </w:rPr>
-    </w:lvl>
-    <w:lvl xmlns:w="http://schemas.openxmlformats.org/wordprocessingml/2006/main" w:ilvl="2">
-      <w:start w:val="1"/>
-      <w:numFmt w:val="bullet"/>
-      <w:lvlText w:val=""/>
-      <w:lvlJc w:val="left"/>
-      <w:pPr>
-        <w:ind w:left="2160" w:hanging="360"/>
-      </w:pPr>
-      <w:rPr>
-        <w:rFonts w:hint="default" w:ascii="Wingdings" w:hAnsi="Wingdings"/>
-      </w:rPr>
-    </w:lvl>
-    <w:lvl xmlns:w="http://schemas.openxmlformats.org/wordprocessingml/2006/main" w:ilvl="3">
-      <w:start w:val="1"/>
-      <w:numFmt w:val="bullet"/>
-      <w:lvlText w:val=""/>
-      <w:lvlJc w:val="left"/>
-      <w:pPr>
-        <w:ind w:left="2880" w:hanging="360"/>
-      </w:pPr>
-      <w:rPr>
-        <w:rFonts w:hint="default" w:ascii="Symbol" w:hAnsi="Symbol"/>
-      </w:rPr>
-    </w:lvl>
-    <w:lvl xmlns:w="http://schemas.openxmlformats.org/wordprocessingml/2006/main" w:ilvl="4">
-      <w:start w:val="1"/>
-      <w:numFmt w:val="bullet"/>
-      <w:lvlText w:val="o"/>
-      <w:lvlJc w:val="left"/>
-      <w:pPr>
-        <w:ind w:left="3600" w:hanging="360"/>
-      </w:pPr>
-      <w:rPr>
-        <w:rFonts w:hint="default" w:ascii="Courier New" w:hAnsi="Courier New"/>
-      </w:rPr>
-    </w:lvl>
-    <w:lvl xmlns:w="http://schemas.openxmlformats.org/wordprocessingml/2006/main" w:ilvl="5">
-      <w:start w:val="1"/>
-      <w:numFmt w:val="bullet"/>
-      <w:lvlText w:val=""/>
-      <w:lvlJc w:val="left"/>
-      <w:pPr>
-        <w:ind w:left="4320" w:hanging="360"/>
-      </w:pPr>
-      <w:rPr>
-        <w:rFonts w:hint="default" w:ascii="Wingdings" w:hAnsi="Wingdings"/>
-      </w:rPr>
-    </w:lvl>
-    <w:lvl xmlns:w="http://schemas.openxmlformats.org/wordprocessingml/2006/main" w:ilvl="6">
-      <w:start w:val="1"/>
-      <w:numFmt w:val="bullet"/>
-      <w:lvlText w:val=""/>
-      <w:lvlJc w:val="left"/>
-      <w:pPr>
-        <w:ind w:left="5040" w:hanging="360"/>
-      </w:pPr>
-      <w:rPr>
-        <w:rFonts w:hint="default" w:ascii="Symbol" w:hAnsi="Symbol"/>
-      </w:rPr>
-    </w:lvl>
-    <w:lvl xmlns:w="http://schemas.openxmlformats.org/wordprocessingml/2006/main" w:ilvl="7">
-      <w:start w:val="1"/>
-      <w:numFmt w:val="bullet"/>
-      <w:lvlText w:val="o"/>
-      <w:lvlJc w:val="left"/>
-      <w:pPr>
-        <w:ind w:left="5760" w:hanging="360"/>
-      </w:pPr>
-      <w:rPr>
-        <w:rFonts w:hint="default" w:ascii="Courier New" w:hAnsi="Courier New"/>
-      </w:rPr>
-    </w:lvl>
-    <w:lvl xmlns:w="http://schemas.openxmlformats.org/wordprocessingml/2006/main" w:ilvl="8">
-      <w:start w:val="1"/>
-      <w:numFmt w:val="bullet"/>
-      <w:lvlText w:val=""/>
-      <w:lvlJc w:val="left"/>
-      <w:pPr>
-        <w:ind w:left="6480" w:hanging="360"/>
-      </w:pPr>
-      <w:rPr>
-        <w:rFonts w:hint="default" w:ascii="Wingdings" w:hAnsi="Wingdings"/>
-      </w:rPr>
-    </w:lvl>
-  </w:abstractNum>
-  <w:abstractNum xmlns:w="http://schemas.openxmlformats.org/wordprocessingml/2006/main" w:abstractNumId="19">
-    <w:nsid w:val="57976bee"/>
-    <w:multiLevelType xmlns:w="http://schemas.openxmlformats.org/wordprocessingml/2006/main" w:val="hybridMultilevel"/>
-    <w:lvl xmlns:w="http://schemas.openxmlformats.org/wordprocessingml/2006/main" w:ilvl="0">
-      <w:start w:val="1"/>
-      <w:numFmt w:val="bullet"/>
-      <w:lvlText w:val=""/>
-      <w:lvlJc w:val="left"/>
-      <w:pPr>
-        <w:ind w:left="720" w:hanging="360"/>
-      </w:pPr>
-      <w:rPr>
-        <w:rFonts w:hint="default" w:ascii="Symbol" w:hAnsi="Symbol"/>
-      </w:rPr>
-    </w:lvl>
-    <w:lvl xmlns:w="http://schemas.openxmlformats.org/wordprocessingml/2006/main" w:ilvl="1">
-      <w:start w:val="1"/>
-      <w:numFmt w:val="bullet"/>
-      <w:lvlText w:val="o"/>
-      <w:lvlJc w:val="left"/>
-      <w:pPr>
-        <w:ind w:left="1440" w:hanging="360"/>
-      </w:pPr>
-      <w:rPr>
-        <w:rFonts w:hint="default" w:ascii="Courier New" w:hAnsi="Courier New"/>
-      </w:rPr>
-    </w:lvl>
-    <w:lvl xmlns:w="http://schemas.openxmlformats.org/wordprocessingml/2006/main" w:ilvl="2">
-      <w:start w:val="1"/>
-      <w:numFmt w:val="bullet"/>
-      <w:lvlText w:val=""/>
-      <w:lvlJc w:val="left"/>
-      <w:pPr>
-        <w:ind w:left="2160" w:hanging="360"/>
-      </w:pPr>
-      <w:rPr>
-        <w:rFonts w:hint="default" w:ascii="Wingdings" w:hAnsi="Wingdings"/>
-      </w:rPr>
-    </w:lvl>
-    <w:lvl xmlns:w="http://schemas.openxmlformats.org/wordprocessingml/2006/main" w:ilvl="3">
-      <w:start w:val="1"/>
-      <w:numFmt w:val="bullet"/>
-      <w:lvlText w:val=""/>
-      <w:lvlJc w:val="left"/>
-      <w:pPr>
-        <w:ind w:left="2880" w:hanging="360"/>
-      </w:pPr>
-      <w:rPr>
-        <w:rFonts w:hint="default" w:ascii="Symbol" w:hAnsi="Symbol"/>
-      </w:rPr>
-    </w:lvl>
-    <w:lvl xmlns:w="http://schemas.openxmlformats.org/wordprocessingml/2006/main" w:ilvl="4">
-      <w:start w:val="1"/>
-      <w:numFmt w:val="bullet"/>
-      <w:lvlText w:val="o"/>
-      <w:lvlJc w:val="left"/>
-      <w:pPr>
-        <w:ind w:left="3600" w:hanging="360"/>
-      </w:pPr>
-      <w:rPr>
-        <w:rFonts w:hint="default" w:ascii="Courier New" w:hAnsi="Courier New"/>
-      </w:rPr>
-    </w:lvl>
-    <w:lvl xmlns:w="http://schemas.openxmlformats.org/wordprocessingml/2006/main" w:ilvl="5">
-      <w:start w:val="1"/>
-      <w:numFmt w:val="bullet"/>
-      <w:lvlText w:val=""/>
-      <w:lvlJc w:val="left"/>
-      <w:pPr>
-        <w:ind w:left="4320" w:hanging="360"/>
-      </w:pPr>
-      <w:rPr>
-        <w:rFonts w:hint="default" w:ascii="Wingdings" w:hAnsi="Wingdings"/>
-      </w:rPr>
-    </w:lvl>
-    <w:lvl xmlns:w="http://schemas.openxmlformats.org/wordprocessingml/2006/main" w:ilvl="6">
-      <w:start w:val="1"/>
-      <w:numFmt w:val="bullet"/>
-      <w:lvlText w:val=""/>
-      <w:lvlJc w:val="left"/>
-      <w:pPr>
-        <w:ind w:left="5040" w:hanging="360"/>
-      </w:pPr>
-      <w:rPr>
-        <w:rFonts w:hint="default" w:ascii="Symbol" w:hAnsi="Symbol"/>
-      </w:rPr>
-    </w:lvl>
-    <w:lvl xmlns:w="http://schemas.openxmlformats.org/wordprocessingml/2006/main" w:ilvl="7">
-      <w:start w:val="1"/>
-      <w:numFmt w:val="bullet"/>
-      <w:lvlText w:val="o"/>
-      <w:lvlJc w:val="left"/>
-      <w:pPr>
-        <w:ind w:left="5760" w:hanging="360"/>
-      </w:pPr>
-      <w:rPr>
-        <w:rFonts w:hint="default" w:ascii="Courier New" w:hAnsi="Courier New"/>
-      </w:rPr>
-    </w:lvl>
-    <w:lvl xmlns:w="http://schemas.openxmlformats.org/wordprocessingml/2006/main" w:ilvl="8">
-      <w:start w:val="1"/>
-      <w:numFmt w:val="bullet"/>
-      <w:lvlText w:val=""/>
-      <w:lvlJc w:val="left"/>
-      <w:pPr>
-        <w:ind w:left="6480" w:hanging="360"/>
-      </w:pPr>
-      <w:rPr>
-        <w:rFonts w:hint="default" w:ascii="Wingdings" w:hAnsi="Wingdings"/>
-      </w:rPr>
-    </w:lvl>
-  </w:abstractNum>
   <w:abstractNum w:abstractNumId="0" w15:restartNumberingAfterBreak="0">
     <w:nsid w:val="0BB29EDB"/>
     <w:multiLevelType w:val="hybridMultilevel"/>
@@ -3194,7 +2698,7 @@
         <w:ind w:left="720" w:hanging="360"/>
       </w:pPr>
       <w:rPr>
-        <w:rFonts w:hint="default" w:ascii="Symbol" w:hAnsi="Symbol"/>
+        <w:rFonts w:ascii="Symbol" w:hAnsi="Symbol" w:hint="default"/>
       </w:rPr>
     </w:lvl>
     <w:lvl w:ilvl="1" w:tplc="D948231C">
@@ -3206,7 +2710,7 @@
         <w:ind w:left="1440" w:hanging="360"/>
       </w:pPr>
       <w:rPr>
-        <w:rFonts w:hint="default" w:ascii="Courier New" w:hAnsi="Courier New"/>
+        <w:rFonts w:ascii="Courier New" w:hAnsi="Courier New" w:hint="default"/>
       </w:rPr>
     </w:lvl>
     <w:lvl w:ilvl="2" w:tplc="6F16FD50">
@@ -3218,7 +2722,7 @@
         <w:ind w:left="2160" w:hanging="360"/>
       </w:pPr>
       <w:rPr>
-        <w:rFonts w:hint="default" w:ascii="Wingdings" w:hAnsi="Wingdings"/>
+        <w:rFonts w:ascii="Wingdings" w:hAnsi="Wingdings" w:hint="default"/>
       </w:rPr>
     </w:lvl>
     <w:lvl w:ilvl="3" w:tplc="9DCE4F9E">
@@ -3230,7 +2734,7 @@
         <w:ind w:left="2880" w:hanging="360"/>
       </w:pPr>
       <w:rPr>
-        <w:rFonts w:hint="default" w:ascii="Symbol" w:hAnsi="Symbol"/>
+        <w:rFonts w:ascii="Symbol" w:hAnsi="Symbol" w:hint="default"/>
       </w:rPr>
     </w:lvl>
     <w:lvl w:ilvl="4" w:tplc="D61C9F4C">
@@ -3242,7 +2746,7 @@
         <w:ind w:left="3600" w:hanging="360"/>
       </w:pPr>
       <w:rPr>
-        <w:rFonts w:hint="default" w:ascii="Courier New" w:hAnsi="Courier New"/>
+        <w:rFonts w:ascii="Courier New" w:hAnsi="Courier New" w:hint="default"/>
       </w:rPr>
     </w:lvl>
     <w:lvl w:ilvl="5" w:tplc="CCD23974">
@@ -3254,7 +2758,7 @@
         <w:ind w:left="4320" w:hanging="360"/>
       </w:pPr>
       <w:rPr>
-        <w:rFonts w:hint="default" w:ascii="Wingdings" w:hAnsi="Wingdings"/>
+        <w:rFonts w:ascii="Wingdings" w:hAnsi="Wingdings" w:hint="default"/>
       </w:rPr>
     </w:lvl>
     <w:lvl w:ilvl="6" w:tplc="66AEB0C6">
@@ -3266,7 +2770,7 @@
         <w:ind w:left="5040" w:hanging="360"/>
       </w:pPr>
       <w:rPr>
-        <w:rFonts w:hint="default" w:ascii="Symbol" w:hAnsi="Symbol"/>
+        <w:rFonts w:ascii="Symbol" w:hAnsi="Symbol" w:hint="default"/>
       </w:rPr>
     </w:lvl>
     <w:lvl w:ilvl="7" w:tplc="0C4E6CFA">
@@ -3278,7 +2782,7 @@
         <w:ind w:left="5760" w:hanging="360"/>
       </w:pPr>
       <w:rPr>
-        <w:rFonts w:hint="default" w:ascii="Courier New" w:hAnsi="Courier New"/>
+        <w:rFonts w:ascii="Courier New" w:hAnsi="Courier New" w:hint="default"/>
       </w:rPr>
     </w:lvl>
     <w:lvl w:ilvl="8" w:tplc="4580B7A0">
@@ -3290,7 +2794,7 @@
         <w:ind w:left="6480" w:hanging="360"/>
       </w:pPr>
       <w:rPr>
-        <w:rFonts w:hint="default" w:ascii="Wingdings" w:hAnsi="Wingdings"/>
+        <w:rFonts w:ascii="Wingdings" w:hAnsi="Wingdings" w:hint="default"/>
       </w:rPr>
     </w:lvl>
   </w:abstractNum>
@@ -3307,7 +2811,7 @@
         <w:ind w:left="720" w:hanging="360"/>
       </w:pPr>
       <w:rPr>
-        <w:rFonts w:hint="default" w:ascii="Symbol" w:hAnsi="Symbol"/>
+        <w:rFonts w:ascii="Symbol" w:hAnsi="Symbol" w:hint="default"/>
       </w:rPr>
     </w:lvl>
     <w:lvl w:ilvl="1" w:tplc="08090003" w:tentative="1">
@@ -3319,7 +2823,7 @@
         <w:ind w:left="1440" w:hanging="360"/>
       </w:pPr>
       <w:rPr>
-        <w:rFonts w:hint="default" w:ascii="Courier New" w:hAnsi="Courier New" w:cs="Courier New"/>
+        <w:rFonts w:ascii="Courier New" w:hAnsi="Courier New" w:cs="Courier New" w:hint="default"/>
       </w:rPr>
     </w:lvl>
     <w:lvl w:ilvl="2" w:tplc="08090005" w:tentative="1">
@@ -3331,7 +2835,7 @@
         <w:ind w:left="2160" w:hanging="360"/>
       </w:pPr>
       <w:rPr>
-        <w:rFonts w:hint="default" w:ascii="Wingdings" w:hAnsi="Wingdings"/>
+        <w:rFonts w:ascii="Wingdings" w:hAnsi="Wingdings" w:hint="default"/>
       </w:rPr>
     </w:lvl>
     <w:lvl w:ilvl="3" w:tplc="08090001" w:tentative="1">
@@ -3343,7 +2847,7 @@
         <w:ind w:left="2880" w:hanging="360"/>
       </w:pPr>
       <w:rPr>
-        <w:rFonts w:hint="default" w:ascii="Symbol" w:hAnsi="Symbol"/>
+        <w:rFonts w:ascii="Symbol" w:hAnsi="Symbol" w:hint="default"/>
       </w:rPr>
     </w:lvl>
     <w:lvl w:ilvl="4" w:tplc="08090003" w:tentative="1">
@@ -3355,7 +2859,7 @@
         <w:ind w:left="3600" w:hanging="360"/>
       </w:pPr>
       <w:rPr>
-        <w:rFonts w:hint="default" w:ascii="Courier New" w:hAnsi="Courier New" w:cs="Courier New"/>
+        <w:rFonts w:ascii="Courier New" w:hAnsi="Courier New" w:cs="Courier New" w:hint="default"/>
       </w:rPr>
     </w:lvl>
     <w:lvl w:ilvl="5" w:tplc="08090005" w:tentative="1">
@@ -3367,7 +2871,7 @@
         <w:ind w:left="4320" w:hanging="360"/>
       </w:pPr>
       <w:rPr>
-        <w:rFonts w:hint="default" w:ascii="Wingdings" w:hAnsi="Wingdings"/>
+        <w:rFonts w:ascii="Wingdings" w:hAnsi="Wingdings" w:hint="default"/>
       </w:rPr>
     </w:lvl>
     <w:lvl w:ilvl="6" w:tplc="08090001" w:tentative="1">
@@ -3379,7 +2883,7 @@
         <w:ind w:left="5040" w:hanging="360"/>
       </w:pPr>
       <w:rPr>
-        <w:rFonts w:hint="default" w:ascii="Symbol" w:hAnsi="Symbol"/>
+        <w:rFonts w:ascii="Symbol" w:hAnsi="Symbol" w:hint="default"/>
       </w:rPr>
     </w:lvl>
     <w:lvl w:ilvl="7" w:tplc="08090003" w:tentative="1">
@@ -3391,7 +2895,7 @@
         <w:ind w:left="5760" w:hanging="360"/>
       </w:pPr>
       <w:rPr>
-        <w:rFonts w:hint="default" w:ascii="Courier New" w:hAnsi="Courier New" w:cs="Courier New"/>
+        <w:rFonts w:ascii="Courier New" w:hAnsi="Courier New" w:cs="Courier New" w:hint="default"/>
       </w:rPr>
     </w:lvl>
     <w:lvl w:ilvl="8" w:tplc="08090005" w:tentative="1">
@@ -3403,11 +2907,124 @@
         <w:ind w:left="6480" w:hanging="360"/>
       </w:pPr>
       <w:rPr>
-        <w:rFonts w:hint="default" w:ascii="Wingdings" w:hAnsi="Wingdings"/>
+        <w:rFonts w:ascii="Wingdings" w:hAnsi="Wingdings" w:hint="default"/>
       </w:rPr>
     </w:lvl>
   </w:abstractNum>
   <w:abstractNum w:abstractNumId="2" w15:restartNumberingAfterBreak="0">
+    <w:nsid w:val="138DF88C"/>
+    <w:multiLevelType w:val="hybridMultilevel"/>
+    <w:tmpl w:val="B42ECAD8"/>
+    <w:lvl w:ilvl="0" w:tplc="3DF072BE">
+      <w:start w:val="1"/>
+      <w:numFmt w:val="bullet"/>
+      <w:lvlText w:val=""/>
+      <w:lvlJc w:val="left"/>
+      <w:pPr>
+        <w:ind w:left="720" w:hanging="360"/>
+      </w:pPr>
+      <w:rPr>
+        <w:rFonts w:ascii="Symbol" w:hAnsi="Symbol" w:hint="default"/>
+      </w:rPr>
+    </w:lvl>
+    <w:lvl w:ilvl="1" w:tplc="8308324A">
+      <w:start w:val="1"/>
+      <w:numFmt w:val="bullet"/>
+      <w:lvlText w:val="o"/>
+      <w:lvlJc w:val="left"/>
+      <w:pPr>
+        <w:ind w:left="1440" w:hanging="360"/>
+      </w:pPr>
+      <w:rPr>
+        <w:rFonts w:ascii="Courier New" w:hAnsi="Courier New" w:hint="default"/>
+      </w:rPr>
+    </w:lvl>
+    <w:lvl w:ilvl="2" w:tplc="C4C8DE06">
+      <w:start w:val="1"/>
+      <w:numFmt w:val="bullet"/>
+      <w:lvlText w:val=""/>
+      <w:lvlJc w:val="left"/>
+      <w:pPr>
+        <w:ind w:left="2160" w:hanging="360"/>
+      </w:pPr>
+      <w:rPr>
+        <w:rFonts w:ascii="Wingdings" w:hAnsi="Wingdings" w:hint="default"/>
+      </w:rPr>
+    </w:lvl>
+    <w:lvl w:ilvl="3" w:tplc="2272DADC">
+      <w:start w:val="1"/>
+      <w:numFmt w:val="bullet"/>
+      <w:lvlText w:val=""/>
+      <w:lvlJc w:val="left"/>
+      <w:pPr>
+        <w:ind w:left="2880" w:hanging="360"/>
+      </w:pPr>
+      <w:rPr>
+        <w:rFonts w:ascii="Symbol" w:hAnsi="Symbol" w:hint="default"/>
+      </w:rPr>
+    </w:lvl>
+    <w:lvl w:ilvl="4" w:tplc="E732EA22">
+      <w:start w:val="1"/>
+      <w:numFmt w:val="bullet"/>
+      <w:lvlText w:val="o"/>
+      <w:lvlJc w:val="left"/>
+      <w:pPr>
+        <w:ind w:left="3600" w:hanging="360"/>
+      </w:pPr>
+      <w:rPr>
+        <w:rFonts w:ascii="Courier New" w:hAnsi="Courier New" w:hint="default"/>
+      </w:rPr>
+    </w:lvl>
+    <w:lvl w:ilvl="5" w:tplc="E0EC4C10">
+      <w:start w:val="1"/>
+      <w:numFmt w:val="bullet"/>
+      <w:lvlText w:val=""/>
+      <w:lvlJc w:val="left"/>
+      <w:pPr>
+        <w:ind w:left="4320" w:hanging="360"/>
+      </w:pPr>
+      <w:rPr>
+        <w:rFonts w:ascii="Wingdings" w:hAnsi="Wingdings" w:hint="default"/>
+      </w:rPr>
+    </w:lvl>
+    <w:lvl w:ilvl="6" w:tplc="86643B28">
+      <w:start w:val="1"/>
+      <w:numFmt w:val="bullet"/>
+      <w:lvlText w:val=""/>
+      <w:lvlJc w:val="left"/>
+      <w:pPr>
+        <w:ind w:left="5040" w:hanging="360"/>
+      </w:pPr>
+      <w:rPr>
+        <w:rFonts w:ascii="Symbol" w:hAnsi="Symbol" w:hint="default"/>
+      </w:rPr>
+    </w:lvl>
+    <w:lvl w:ilvl="7" w:tplc="C61221C8">
+      <w:start w:val="1"/>
+      <w:numFmt w:val="bullet"/>
+      <w:lvlText w:val="o"/>
+      <w:lvlJc w:val="left"/>
+      <w:pPr>
+        <w:ind w:left="5760" w:hanging="360"/>
+      </w:pPr>
+      <w:rPr>
+        <w:rFonts w:ascii="Courier New" w:hAnsi="Courier New" w:hint="default"/>
+      </w:rPr>
+    </w:lvl>
+    <w:lvl w:ilvl="8" w:tplc="775460FA">
+      <w:start w:val="1"/>
+      <w:numFmt w:val="bullet"/>
+      <w:lvlText w:val=""/>
+      <w:lvlJc w:val="left"/>
+      <w:pPr>
+        <w:ind w:left="6480" w:hanging="360"/>
+      </w:pPr>
+      <w:rPr>
+        <w:rFonts w:ascii="Wingdings" w:hAnsi="Wingdings" w:hint="default"/>
+      </w:rPr>
+    </w:lvl>
+  </w:abstractNum>
+  <w:abstractNum w:abstractNumId="3" w15:restartNumberingAfterBreak="0">
     <w:nsid w:val="204E0622"/>
     <w:multiLevelType w:val="hybridMultilevel"/>
     <w:tmpl w:val="3EA81652"/>
@@ -3420,7 +3037,7 @@
         <w:ind w:left="720" w:hanging="360"/>
       </w:pPr>
       <w:rPr>
-        <w:rFonts w:hint="default" w:ascii="Symbol" w:hAnsi="Symbol"/>
+        <w:rFonts w:ascii="Symbol" w:hAnsi="Symbol" w:hint="default"/>
       </w:rPr>
     </w:lvl>
     <w:lvl w:ilvl="1" w:tplc="0C090003" w:tentative="1">
@@ -3432,7 +3049,7 @@
         <w:ind w:left="1440" w:hanging="360"/>
       </w:pPr>
       <w:rPr>
-        <w:rFonts w:hint="default" w:ascii="Courier New" w:hAnsi="Courier New" w:cs="Courier New"/>
+        <w:rFonts w:ascii="Courier New" w:hAnsi="Courier New" w:cs="Courier New" w:hint="default"/>
       </w:rPr>
     </w:lvl>
     <w:lvl w:ilvl="2" w:tplc="0C090005" w:tentative="1">
@@ -3444,7 +3061,7 @@
         <w:ind w:left="2160" w:hanging="360"/>
       </w:pPr>
       <w:rPr>
-        <w:rFonts w:hint="default" w:ascii="Wingdings" w:hAnsi="Wingdings"/>
+        <w:rFonts w:ascii="Wingdings" w:hAnsi="Wingdings" w:hint="default"/>
       </w:rPr>
     </w:lvl>
     <w:lvl w:ilvl="3" w:tplc="0C090001" w:tentative="1">
@@ -3456,7 +3073,7 @@
         <w:ind w:left="2880" w:hanging="360"/>
       </w:pPr>
       <w:rPr>
-        <w:rFonts w:hint="default" w:ascii="Symbol" w:hAnsi="Symbol"/>
+        <w:rFonts w:ascii="Symbol" w:hAnsi="Symbol" w:hint="default"/>
       </w:rPr>
     </w:lvl>
     <w:lvl w:ilvl="4" w:tplc="0C090003" w:tentative="1">
@@ -3468,7 +3085,7 @@
         <w:ind w:left="3600" w:hanging="360"/>
       </w:pPr>
       <w:rPr>
-        <w:rFonts w:hint="default" w:ascii="Courier New" w:hAnsi="Courier New" w:cs="Courier New"/>
+        <w:rFonts w:ascii="Courier New" w:hAnsi="Courier New" w:cs="Courier New" w:hint="default"/>
       </w:rPr>
     </w:lvl>
     <w:lvl w:ilvl="5" w:tplc="0C090005" w:tentative="1">
@@ -3480,7 +3097,7 @@
         <w:ind w:left="4320" w:hanging="360"/>
       </w:pPr>
       <w:rPr>
-        <w:rFonts w:hint="default" w:ascii="Wingdings" w:hAnsi="Wingdings"/>
+        <w:rFonts w:ascii="Wingdings" w:hAnsi="Wingdings" w:hint="default"/>
       </w:rPr>
     </w:lvl>
     <w:lvl w:ilvl="6" w:tplc="0C090001" w:tentative="1">
@@ -3492,7 +3109,7 @@
         <w:ind w:left="5040" w:hanging="360"/>
       </w:pPr>
       <w:rPr>
-        <w:rFonts w:hint="default" w:ascii="Symbol" w:hAnsi="Symbol"/>
+        <w:rFonts w:ascii="Symbol" w:hAnsi="Symbol" w:hint="default"/>
       </w:rPr>
     </w:lvl>
     <w:lvl w:ilvl="7" w:tplc="0C090003" w:tentative="1">
@@ -3504,7 +3121,7 @@
         <w:ind w:left="5760" w:hanging="360"/>
       </w:pPr>
       <w:rPr>
-        <w:rFonts w:hint="default" w:ascii="Courier New" w:hAnsi="Courier New" w:cs="Courier New"/>
+        <w:rFonts w:ascii="Courier New" w:hAnsi="Courier New" w:cs="Courier New" w:hint="default"/>
       </w:rPr>
     </w:lvl>
     <w:lvl w:ilvl="8" w:tplc="0C090005" w:tentative="1">
@@ -3516,11 +3133,11 @@
         <w:ind w:left="6480" w:hanging="360"/>
       </w:pPr>
       <w:rPr>
-        <w:rFonts w:hint="default" w:ascii="Wingdings" w:hAnsi="Wingdings"/>
+        <w:rFonts w:ascii="Wingdings" w:hAnsi="Wingdings" w:hint="default"/>
       </w:rPr>
     </w:lvl>
   </w:abstractNum>
-  <w:abstractNum w:abstractNumId="3" w15:restartNumberingAfterBreak="0">
+  <w:abstractNum w:abstractNumId="4" w15:restartNumberingAfterBreak="0">
     <w:nsid w:val="23E7104A"/>
     <w:multiLevelType w:val="hybridMultilevel"/>
     <w:tmpl w:val="65308020"/>
@@ -3609,7 +3226,7 @@
       </w:pPr>
     </w:lvl>
   </w:abstractNum>
-  <w:abstractNum w:abstractNumId="4" w15:restartNumberingAfterBreak="0">
+  <w:abstractNum w:abstractNumId="5" w15:restartNumberingAfterBreak="0">
     <w:nsid w:val="2805A100"/>
     <w:multiLevelType w:val="hybridMultilevel"/>
     <w:tmpl w:val="FFFFFFFF"/>
@@ -3622,7 +3239,7 @@
         <w:ind w:left="720" w:hanging="360"/>
       </w:pPr>
       <w:rPr>
-        <w:rFonts w:hint="default" w:ascii="Symbol" w:hAnsi="Symbol"/>
+        <w:rFonts w:ascii="Symbol" w:hAnsi="Symbol" w:hint="default"/>
       </w:rPr>
     </w:lvl>
     <w:lvl w:ilvl="1" w:tplc="9D1606A6">
@@ -3634,7 +3251,7 @@
         <w:ind w:left="1440" w:hanging="360"/>
       </w:pPr>
       <w:rPr>
-        <w:rFonts w:hint="default" w:ascii="Courier New" w:hAnsi="Courier New"/>
+        <w:rFonts w:ascii="Courier New" w:hAnsi="Courier New" w:hint="default"/>
       </w:rPr>
     </w:lvl>
     <w:lvl w:ilvl="2" w:tplc="4E101A8C">
@@ -3646,7 +3263,7 @@
         <w:ind w:left="2160" w:hanging="360"/>
       </w:pPr>
       <w:rPr>
-        <w:rFonts w:hint="default" w:ascii="Wingdings" w:hAnsi="Wingdings"/>
+        <w:rFonts w:ascii="Wingdings" w:hAnsi="Wingdings" w:hint="default"/>
       </w:rPr>
     </w:lvl>
     <w:lvl w:ilvl="3" w:tplc="DC007030">
@@ -3658,7 +3275,7 @@
         <w:ind w:left="2880" w:hanging="360"/>
       </w:pPr>
       <w:rPr>
-        <w:rFonts w:hint="default" w:ascii="Symbol" w:hAnsi="Symbol"/>
+        <w:rFonts w:ascii="Symbol" w:hAnsi="Symbol" w:hint="default"/>
       </w:rPr>
     </w:lvl>
     <w:lvl w:ilvl="4" w:tplc="6D083AE4">
@@ -3670,7 +3287,7 @@
         <w:ind w:left="3600" w:hanging="360"/>
       </w:pPr>
       <w:rPr>
-        <w:rFonts w:hint="default" w:ascii="Courier New" w:hAnsi="Courier New"/>
+        <w:rFonts w:ascii="Courier New" w:hAnsi="Courier New" w:hint="default"/>
       </w:rPr>
     </w:lvl>
     <w:lvl w:ilvl="5" w:tplc="875EBB72">
@@ -3682,7 +3299,7 @@
         <w:ind w:left="4320" w:hanging="360"/>
       </w:pPr>
       <w:rPr>
-        <w:rFonts w:hint="default" w:ascii="Wingdings" w:hAnsi="Wingdings"/>
+        <w:rFonts w:ascii="Wingdings" w:hAnsi="Wingdings" w:hint="default"/>
       </w:rPr>
     </w:lvl>
     <w:lvl w:ilvl="6" w:tplc="A64E8E6E">
@@ -3694,7 +3311,7 @@
         <w:ind w:left="5040" w:hanging="360"/>
       </w:pPr>
       <w:rPr>
-        <w:rFonts w:hint="default" w:ascii="Symbol" w:hAnsi="Symbol"/>
+        <w:rFonts w:ascii="Symbol" w:hAnsi="Symbol" w:hint="default"/>
       </w:rPr>
     </w:lvl>
     <w:lvl w:ilvl="7" w:tplc="972846C0">
@@ -3706,7 +3323,7 @@
         <w:ind w:left="5760" w:hanging="360"/>
       </w:pPr>
       <w:rPr>
-        <w:rFonts w:hint="default" w:ascii="Courier New" w:hAnsi="Courier New"/>
+        <w:rFonts w:ascii="Courier New" w:hAnsi="Courier New" w:hint="default"/>
       </w:rPr>
     </w:lvl>
     <w:lvl w:ilvl="8" w:tplc="C1CAEDD6">
@@ -3718,11 +3335,11 @@
         <w:ind w:left="6480" w:hanging="360"/>
       </w:pPr>
       <w:rPr>
-        <w:rFonts w:hint="default" w:ascii="Wingdings" w:hAnsi="Wingdings"/>
+        <w:rFonts w:ascii="Wingdings" w:hAnsi="Wingdings" w:hint="default"/>
       </w:rPr>
     </w:lvl>
   </w:abstractNum>
-  <w:abstractNum w:abstractNumId="5" w15:restartNumberingAfterBreak="0">
+  <w:abstractNum w:abstractNumId="6" w15:restartNumberingAfterBreak="0">
     <w:nsid w:val="2A13434B"/>
     <w:multiLevelType w:val="hybridMultilevel"/>
     <w:tmpl w:val="B6183C78"/>
@@ -3811,7 +3428,7 @@
       </w:pPr>
     </w:lvl>
   </w:abstractNum>
-  <w:abstractNum w:abstractNumId="6" w15:restartNumberingAfterBreak="0">
+  <w:abstractNum w:abstractNumId="7" w15:restartNumberingAfterBreak="0">
     <w:nsid w:val="3673EB9D"/>
     <w:multiLevelType w:val="hybridMultilevel"/>
     <w:tmpl w:val="FFFFFFFF"/>
@@ -3824,7 +3441,7 @@
         <w:ind w:left="720" w:hanging="360"/>
       </w:pPr>
       <w:rPr>
-        <w:rFonts w:hint="default" w:ascii="Symbol" w:hAnsi="Symbol"/>
+        <w:rFonts w:ascii="Symbol" w:hAnsi="Symbol" w:hint="default"/>
       </w:rPr>
     </w:lvl>
     <w:lvl w:ilvl="1" w:tplc="4C165036">
@@ -3836,7 +3453,7 @@
         <w:ind w:left="1440" w:hanging="360"/>
       </w:pPr>
       <w:rPr>
-        <w:rFonts w:hint="default" w:ascii="Courier New" w:hAnsi="Courier New"/>
+        <w:rFonts w:ascii="Courier New" w:hAnsi="Courier New" w:hint="default"/>
       </w:rPr>
     </w:lvl>
     <w:lvl w:ilvl="2" w:tplc="932A5D64">
@@ -3848,7 +3465,7 @@
         <w:ind w:left="2160" w:hanging="360"/>
       </w:pPr>
       <w:rPr>
-        <w:rFonts w:hint="default" w:ascii="Wingdings" w:hAnsi="Wingdings"/>
+        <w:rFonts w:ascii="Wingdings" w:hAnsi="Wingdings" w:hint="default"/>
       </w:rPr>
     </w:lvl>
     <w:lvl w:ilvl="3" w:tplc="4404B8E0">
@@ -3860,7 +3477,7 @@
         <w:ind w:left="2880" w:hanging="360"/>
       </w:pPr>
       <w:rPr>
-        <w:rFonts w:hint="default" w:ascii="Symbol" w:hAnsi="Symbol"/>
+        <w:rFonts w:ascii="Symbol" w:hAnsi="Symbol" w:hint="default"/>
       </w:rPr>
     </w:lvl>
     <w:lvl w:ilvl="4" w:tplc="0E04EBEE">
@@ -3872,7 +3489,7 @@
         <w:ind w:left="3600" w:hanging="360"/>
       </w:pPr>
       <w:rPr>
-        <w:rFonts w:hint="default" w:ascii="Courier New" w:hAnsi="Courier New"/>
+        <w:rFonts w:ascii="Courier New" w:hAnsi="Courier New" w:hint="default"/>
       </w:rPr>
     </w:lvl>
     <w:lvl w:ilvl="5" w:tplc="A80448C6">
@@ -3884,7 +3501,7 @@
         <w:ind w:left="4320" w:hanging="360"/>
       </w:pPr>
       <w:rPr>
-        <w:rFonts w:hint="default" w:ascii="Wingdings" w:hAnsi="Wingdings"/>
+        <w:rFonts w:ascii="Wingdings" w:hAnsi="Wingdings" w:hint="default"/>
       </w:rPr>
     </w:lvl>
     <w:lvl w:ilvl="6" w:tplc="6A9AF77C">
@@ -3896,7 +3513,7 @@
         <w:ind w:left="5040" w:hanging="360"/>
       </w:pPr>
       <w:rPr>
-        <w:rFonts w:hint="default" w:ascii="Symbol" w:hAnsi="Symbol"/>
+        <w:rFonts w:ascii="Symbol" w:hAnsi="Symbol" w:hint="default"/>
       </w:rPr>
     </w:lvl>
     <w:lvl w:ilvl="7" w:tplc="F7E0F71E">
@@ -3908,7 +3525,7 @@
         <w:ind w:left="5760" w:hanging="360"/>
       </w:pPr>
       <w:rPr>
-        <w:rFonts w:hint="default" w:ascii="Courier New" w:hAnsi="Courier New"/>
+        <w:rFonts w:ascii="Courier New" w:hAnsi="Courier New" w:hint="default"/>
       </w:rPr>
     </w:lvl>
     <w:lvl w:ilvl="8" w:tplc="D3C60FF0">
@@ -3920,11 +3537,11 @@
         <w:ind w:left="6480" w:hanging="360"/>
       </w:pPr>
       <w:rPr>
-        <w:rFonts w:hint="default" w:ascii="Wingdings" w:hAnsi="Wingdings"/>
+        <w:rFonts w:ascii="Wingdings" w:hAnsi="Wingdings" w:hint="default"/>
       </w:rPr>
     </w:lvl>
   </w:abstractNum>
-  <w:abstractNum w:abstractNumId="7" w15:restartNumberingAfterBreak="0">
+  <w:abstractNum w:abstractNumId="8" w15:restartNumberingAfterBreak="0">
     <w:nsid w:val="3C34568F"/>
     <w:multiLevelType w:val="hybridMultilevel"/>
     <w:tmpl w:val="E9AE66C8"/>
@@ -3937,7 +3554,7 @@
         <w:ind w:left="360" w:hanging="360"/>
       </w:pPr>
       <w:rPr>
-        <w:rFonts w:hint="default" w:ascii="Symbol" w:hAnsi="Symbol"/>
+        <w:rFonts w:ascii="Symbol" w:hAnsi="Symbol" w:hint="default"/>
       </w:rPr>
     </w:lvl>
     <w:lvl w:ilvl="1" w:tplc="08090003" w:tentative="1">
@@ -3949,7 +3566,7 @@
         <w:ind w:left="1080" w:hanging="360"/>
       </w:pPr>
       <w:rPr>
-        <w:rFonts w:hint="default" w:ascii="Courier New" w:hAnsi="Courier New" w:cs="Courier New"/>
+        <w:rFonts w:ascii="Courier New" w:hAnsi="Courier New" w:cs="Courier New" w:hint="default"/>
       </w:rPr>
     </w:lvl>
     <w:lvl w:ilvl="2" w:tplc="08090005" w:tentative="1">
@@ -3961,7 +3578,7 @@
         <w:ind w:left="1800" w:hanging="360"/>
       </w:pPr>
       <w:rPr>
-        <w:rFonts w:hint="default" w:ascii="Wingdings" w:hAnsi="Wingdings"/>
+        <w:rFonts w:ascii="Wingdings" w:hAnsi="Wingdings" w:hint="default"/>
       </w:rPr>
     </w:lvl>
     <w:lvl w:ilvl="3" w:tplc="08090001" w:tentative="1">
@@ -3973,7 +3590,7 @@
         <w:ind w:left="2520" w:hanging="360"/>
       </w:pPr>
       <w:rPr>
-        <w:rFonts w:hint="default" w:ascii="Symbol" w:hAnsi="Symbol"/>
+        <w:rFonts w:ascii="Symbol" w:hAnsi="Symbol" w:hint="default"/>
       </w:rPr>
     </w:lvl>
     <w:lvl w:ilvl="4" w:tplc="08090003" w:tentative="1">
@@ -3985,7 +3602,7 @@
         <w:ind w:left="3240" w:hanging="360"/>
       </w:pPr>
       <w:rPr>
-        <w:rFonts w:hint="default" w:ascii="Courier New" w:hAnsi="Courier New" w:cs="Courier New"/>
+        <w:rFonts w:ascii="Courier New" w:hAnsi="Courier New" w:cs="Courier New" w:hint="default"/>
       </w:rPr>
     </w:lvl>
     <w:lvl w:ilvl="5" w:tplc="08090005" w:tentative="1">
@@ -3997,7 +3614,7 @@
         <w:ind w:left="3960" w:hanging="360"/>
       </w:pPr>
       <w:rPr>
-        <w:rFonts w:hint="default" w:ascii="Wingdings" w:hAnsi="Wingdings"/>
+        <w:rFonts w:ascii="Wingdings" w:hAnsi="Wingdings" w:hint="default"/>
       </w:rPr>
     </w:lvl>
     <w:lvl w:ilvl="6" w:tplc="08090001" w:tentative="1">
@@ -4009,7 +3626,7 @@
         <w:ind w:left="4680" w:hanging="360"/>
       </w:pPr>
       <w:rPr>
-        <w:rFonts w:hint="default" w:ascii="Symbol" w:hAnsi="Symbol"/>
+        <w:rFonts w:ascii="Symbol" w:hAnsi="Symbol" w:hint="default"/>
       </w:rPr>
     </w:lvl>
     <w:lvl w:ilvl="7" w:tplc="08090003" w:tentative="1">
@@ -4021,7 +3638,7 @@
         <w:ind w:left="5400" w:hanging="360"/>
       </w:pPr>
       <w:rPr>
-        <w:rFonts w:hint="default" w:ascii="Courier New" w:hAnsi="Courier New" w:cs="Courier New"/>
+        <w:rFonts w:ascii="Courier New" w:hAnsi="Courier New" w:cs="Courier New" w:hint="default"/>
       </w:rPr>
     </w:lvl>
     <w:lvl w:ilvl="8" w:tplc="08090005" w:tentative="1">
@@ -4033,11 +3650,11 @@
         <w:ind w:left="6120" w:hanging="360"/>
       </w:pPr>
       <w:rPr>
-        <w:rFonts w:hint="default" w:ascii="Wingdings" w:hAnsi="Wingdings"/>
+        <w:rFonts w:ascii="Wingdings" w:hAnsi="Wingdings" w:hint="default"/>
       </w:rPr>
     </w:lvl>
   </w:abstractNum>
-  <w:abstractNum w:abstractNumId="8" w15:restartNumberingAfterBreak="0">
+  <w:abstractNum w:abstractNumId="9" w15:restartNumberingAfterBreak="0">
     <w:nsid w:val="3E3A740F"/>
     <w:multiLevelType w:val="hybridMultilevel"/>
     <w:tmpl w:val="C42E9ED2"/>
@@ -4050,7 +3667,7 @@
         <w:ind w:left="720" w:hanging="360"/>
       </w:pPr>
       <w:rPr>
-        <w:rFonts w:hint="default" w:ascii="Symbol" w:hAnsi="Symbol"/>
+        <w:rFonts w:ascii="Symbol" w:hAnsi="Symbol" w:hint="default"/>
       </w:rPr>
     </w:lvl>
     <w:lvl w:ilvl="1" w:tplc="08090003" w:tentative="1">
@@ -4062,7 +3679,7 @@
         <w:ind w:left="1440" w:hanging="360"/>
       </w:pPr>
       <w:rPr>
-        <w:rFonts w:hint="default" w:ascii="Courier New" w:hAnsi="Courier New" w:cs="Courier New"/>
+        <w:rFonts w:ascii="Courier New" w:hAnsi="Courier New" w:cs="Courier New" w:hint="default"/>
       </w:rPr>
     </w:lvl>
     <w:lvl w:ilvl="2" w:tplc="08090005" w:tentative="1">
@@ -4074,7 +3691,7 @@
         <w:ind w:left="2160" w:hanging="360"/>
       </w:pPr>
       <w:rPr>
-        <w:rFonts w:hint="default" w:ascii="Wingdings" w:hAnsi="Wingdings"/>
+        <w:rFonts w:ascii="Wingdings" w:hAnsi="Wingdings" w:hint="default"/>
       </w:rPr>
     </w:lvl>
     <w:lvl w:ilvl="3" w:tplc="08090001" w:tentative="1">
@@ -4086,7 +3703,7 @@
         <w:ind w:left="2880" w:hanging="360"/>
       </w:pPr>
       <w:rPr>
-        <w:rFonts w:hint="default" w:ascii="Symbol" w:hAnsi="Symbol"/>
+        <w:rFonts w:ascii="Symbol" w:hAnsi="Symbol" w:hint="default"/>
       </w:rPr>
     </w:lvl>
     <w:lvl w:ilvl="4" w:tplc="08090003" w:tentative="1">
@@ -4098,7 +3715,7 @@
         <w:ind w:left="3600" w:hanging="360"/>
       </w:pPr>
       <w:rPr>
-        <w:rFonts w:hint="default" w:ascii="Courier New" w:hAnsi="Courier New" w:cs="Courier New"/>
+        <w:rFonts w:ascii="Courier New" w:hAnsi="Courier New" w:cs="Courier New" w:hint="default"/>
       </w:rPr>
     </w:lvl>
     <w:lvl w:ilvl="5" w:tplc="08090005" w:tentative="1">
@@ -4110,7 +3727,7 @@
         <w:ind w:left="4320" w:hanging="360"/>
       </w:pPr>
       <w:rPr>
-        <w:rFonts w:hint="default" w:ascii="Wingdings" w:hAnsi="Wingdings"/>
+        <w:rFonts w:ascii="Wingdings" w:hAnsi="Wingdings" w:hint="default"/>
       </w:rPr>
     </w:lvl>
     <w:lvl w:ilvl="6" w:tplc="08090001" w:tentative="1">
@@ -4122,7 +3739,7 @@
         <w:ind w:left="5040" w:hanging="360"/>
       </w:pPr>
       <w:rPr>
-        <w:rFonts w:hint="default" w:ascii="Symbol" w:hAnsi="Symbol"/>
+        <w:rFonts w:ascii="Symbol" w:hAnsi="Symbol" w:hint="default"/>
       </w:rPr>
     </w:lvl>
     <w:lvl w:ilvl="7" w:tplc="08090003" w:tentative="1">
@@ -4134,7 +3751,7 @@
         <w:ind w:left="5760" w:hanging="360"/>
       </w:pPr>
       <w:rPr>
-        <w:rFonts w:hint="default" w:ascii="Courier New" w:hAnsi="Courier New" w:cs="Courier New"/>
+        <w:rFonts w:ascii="Courier New" w:hAnsi="Courier New" w:cs="Courier New" w:hint="default"/>
       </w:rPr>
     </w:lvl>
     <w:lvl w:ilvl="8" w:tplc="08090005" w:tentative="1">
@@ -4146,11 +3763,11 @@
         <w:ind w:left="6480" w:hanging="360"/>
       </w:pPr>
       <w:rPr>
-        <w:rFonts w:hint="default" w:ascii="Wingdings" w:hAnsi="Wingdings"/>
+        <w:rFonts w:ascii="Wingdings" w:hAnsi="Wingdings" w:hint="default"/>
       </w:rPr>
     </w:lvl>
   </w:abstractNum>
-  <w:abstractNum w:abstractNumId="9" w15:restartNumberingAfterBreak="0">
+  <w:abstractNum w:abstractNumId="10" w15:restartNumberingAfterBreak="0">
     <w:nsid w:val="447F719E"/>
     <w:multiLevelType w:val="hybridMultilevel"/>
     <w:tmpl w:val="1BCEECA6"/>
@@ -4163,7 +3780,7 @@
         <w:ind w:left="720" w:hanging="360"/>
       </w:pPr>
       <w:rPr>
-        <w:rFonts w:hint="default" w:ascii="Symbol" w:hAnsi="Symbol"/>
+        <w:rFonts w:ascii="Symbol" w:hAnsi="Symbol" w:hint="default"/>
       </w:rPr>
     </w:lvl>
     <w:lvl w:ilvl="1" w:tplc="08090003" w:tentative="1">
@@ -4175,7 +3792,7 @@
         <w:ind w:left="1440" w:hanging="360"/>
       </w:pPr>
       <w:rPr>
-        <w:rFonts w:hint="default" w:ascii="Courier New" w:hAnsi="Courier New" w:cs="Courier New"/>
+        <w:rFonts w:ascii="Courier New" w:hAnsi="Courier New" w:cs="Courier New" w:hint="default"/>
       </w:rPr>
     </w:lvl>
     <w:lvl w:ilvl="2" w:tplc="08090005" w:tentative="1">
@@ -4187,7 +3804,7 @@
         <w:ind w:left="2160" w:hanging="360"/>
       </w:pPr>
       <w:rPr>
-        <w:rFonts w:hint="default" w:ascii="Wingdings" w:hAnsi="Wingdings"/>
+        <w:rFonts w:ascii="Wingdings" w:hAnsi="Wingdings" w:hint="default"/>
       </w:rPr>
     </w:lvl>
     <w:lvl w:ilvl="3" w:tplc="08090001" w:tentative="1">
@@ -4199,7 +3816,7 @@
         <w:ind w:left="2880" w:hanging="360"/>
       </w:pPr>
       <w:rPr>
-        <w:rFonts w:hint="default" w:ascii="Symbol" w:hAnsi="Symbol"/>
+        <w:rFonts w:ascii="Symbol" w:hAnsi="Symbol" w:hint="default"/>
       </w:rPr>
     </w:lvl>
     <w:lvl w:ilvl="4" w:tplc="08090003" w:tentative="1">
@@ -4211,7 +3828,7 @@
         <w:ind w:left="3600" w:hanging="360"/>
       </w:pPr>
       <w:rPr>
-        <w:rFonts w:hint="default" w:ascii="Courier New" w:hAnsi="Courier New" w:cs="Courier New"/>
+        <w:rFonts w:ascii="Courier New" w:hAnsi="Courier New" w:cs="Courier New" w:hint="default"/>
       </w:rPr>
     </w:lvl>
     <w:lvl w:ilvl="5" w:tplc="08090005" w:tentative="1">
@@ -4223,7 +3840,7 @@
         <w:ind w:left="4320" w:hanging="360"/>
       </w:pPr>
       <w:rPr>
-        <w:rFonts w:hint="default" w:ascii="Wingdings" w:hAnsi="Wingdings"/>
+        <w:rFonts w:ascii="Wingdings" w:hAnsi="Wingdings" w:hint="default"/>
       </w:rPr>
     </w:lvl>
     <w:lvl w:ilvl="6" w:tplc="08090001" w:tentative="1">
@@ -4235,7 +3852,7 @@
         <w:ind w:left="5040" w:hanging="360"/>
       </w:pPr>
       <w:rPr>
-        <w:rFonts w:hint="default" w:ascii="Symbol" w:hAnsi="Symbol"/>
+        <w:rFonts w:ascii="Symbol" w:hAnsi="Symbol" w:hint="default"/>
       </w:rPr>
     </w:lvl>
     <w:lvl w:ilvl="7" w:tplc="08090003" w:tentative="1">
@@ -4247,7 +3864,7 @@
         <w:ind w:left="5760" w:hanging="360"/>
       </w:pPr>
       <w:rPr>
-        <w:rFonts w:hint="default" w:ascii="Courier New" w:hAnsi="Courier New" w:cs="Courier New"/>
+        <w:rFonts w:ascii="Courier New" w:hAnsi="Courier New" w:cs="Courier New" w:hint="default"/>
       </w:rPr>
     </w:lvl>
     <w:lvl w:ilvl="8" w:tplc="08090005" w:tentative="1">
@@ -4259,11 +3876,11 @@
         <w:ind w:left="6480" w:hanging="360"/>
       </w:pPr>
       <w:rPr>
-        <w:rFonts w:hint="default" w:ascii="Wingdings" w:hAnsi="Wingdings"/>
+        <w:rFonts w:ascii="Wingdings" w:hAnsi="Wingdings" w:hint="default"/>
       </w:rPr>
     </w:lvl>
   </w:abstractNum>
-  <w:abstractNum w:abstractNumId="10" w15:restartNumberingAfterBreak="0">
+  <w:abstractNum w:abstractNumId="11" w15:restartNumberingAfterBreak="0">
     <w:nsid w:val="4BEA04C9"/>
     <w:multiLevelType w:val="hybridMultilevel"/>
     <w:tmpl w:val="626A0E04"/>
@@ -4276,7 +3893,7 @@
         <w:ind w:left="720" w:hanging="360"/>
       </w:pPr>
       <w:rPr>
-        <w:rFonts w:hint="default" w:ascii="Wingdings" w:hAnsi="Wingdings"/>
+        <w:rFonts w:ascii="Wingdings" w:hAnsi="Wingdings" w:hint="default"/>
       </w:rPr>
     </w:lvl>
     <w:lvl w:ilvl="1" w:tplc="08090003" w:tentative="1">
@@ -4288,7 +3905,7 @@
         <w:ind w:left="1440" w:hanging="360"/>
       </w:pPr>
       <w:rPr>
-        <w:rFonts w:hint="default" w:ascii="Courier New" w:hAnsi="Courier New" w:cs="Courier New"/>
+        <w:rFonts w:ascii="Courier New" w:hAnsi="Courier New" w:cs="Courier New" w:hint="default"/>
       </w:rPr>
     </w:lvl>
     <w:lvl w:ilvl="2" w:tplc="08090005" w:tentative="1">
@@ -4300,7 +3917,7 @@
         <w:ind w:left="2160" w:hanging="360"/>
       </w:pPr>
       <w:rPr>
-        <w:rFonts w:hint="default" w:ascii="Wingdings" w:hAnsi="Wingdings"/>
+        <w:rFonts w:ascii="Wingdings" w:hAnsi="Wingdings" w:hint="default"/>
       </w:rPr>
     </w:lvl>
     <w:lvl w:ilvl="3" w:tplc="08090001" w:tentative="1">
@@ -4312,7 +3929,7 @@
         <w:ind w:left="2880" w:hanging="360"/>
       </w:pPr>
       <w:rPr>
-        <w:rFonts w:hint="default" w:ascii="Symbol" w:hAnsi="Symbol"/>
+        <w:rFonts w:ascii="Symbol" w:hAnsi="Symbol" w:hint="default"/>
       </w:rPr>
     </w:lvl>
     <w:lvl w:ilvl="4" w:tplc="08090003" w:tentative="1">
@@ -4324,7 +3941,7 @@
         <w:ind w:left="3600" w:hanging="360"/>
       </w:pPr>
       <w:rPr>
-        <w:rFonts w:hint="default" w:ascii="Courier New" w:hAnsi="Courier New" w:cs="Courier New"/>
+        <w:rFonts w:ascii="Courier New" w:hAnsi="Courier New" w:cs="Courier New" w:hint="default"/>
       </w:rPr>
     </w:lvl>
     <w:lvl w:ilvl="5" w:tplc="08090005" w:tentative="1">
@@ -4336,7 +3953,7 @@
         <w:ind w:left="4320" w:hanging="360"/>
       </w:pPr>
       <w:rPr>
-        <w:rFonts w:hint="default" w:ascii="Wingdings" w:hAnsi="Wingdings"/>
+        <w:rFonts w:ascii="Wingdings" w:hAnsi="Wingdings" w:hint="default"/>
       </w:rPr>
     </w:lvl>
     <w:lvl w:ilvl="6" w:tplc="08090001" w:tentative="1">
@@ -4348,7 +3965,7 @@
         <w:ind w:left="5040" w:hanging="360"/>
       </w:pPr>
       <w:rPr>
-        <w:rFonts w:hint="default" w:ascii="Symbol" w:hAnsi="Symbol"/>
+        <w:rFonts w:ascii="Symbol" w:hAnsi="Symbol" w:hint="default"/>
       </w:rPr>
     </w:lvl>
     <w:lvl w:ilvl="7" w:tplc="08090003" w:tentative="1">
@@ -4360,7 +3977,7 @@
         <w:ind w:left="5760" w:hanging="360"/>
       </w:pPr>
       <w:rPr>
-        <w:rFonts w:hint="default" w:ascii="Courier New" w:hAnsi="Courier New" w:cs="Courier New"/>
+        <w:rFonts w:ascii="Courier New" w:hAnsi="Courier New" w:cs="Courier New" w:hint="default"/>
       </w:rPr>
     </w:lvl>
     <w:lvl w:ilvl="8" w:tplc="08090005" w:tentative="1">
@@ -4372,11 +3989,11 @@
         <w:ind w:left="6480" w:hanging="360"/>
       </w:pPr>
       <w:rPr>
-        <w:rFonts w:hint="default" w:ascii="Wingdings" w:hAnsi="Wingdings"/>
+        <w:rFonts w:ascii="Wingdings" w:hAnsi="Wingdings" w:hint="default"/>
       </w:rPr>
     </w:lvl>
   </w:abstractNum>
-  <w:abstractNum w:abstractNumId="11" w15:restartNumberingAfterBreak="0">
+  <w:abstractNum w:abstractNumId="12" w15:restartNumberingAfterBreak="0">
     <w:nsid w:val="4ED035A9"/>
     <w:multiLevelType w:val="hybridMultilevel"/>
     <w:tmpl w:val="94CE3E0C"/>
@@ -4389,7 +4006,7 @@
         <w:ind w:left="720" w:hanging="360"/>
       </w:pPr>
       <w:rPr>
-        <w:rFonts w:hint="default" w:ascii="Symbol" w:hAnsi="Symbol"/>
+        <w:rFonts w:ascii="Symbol" w:hAnsi="Symbol" w:hint="default"/>
       </w:rPr>
     </w:lvl>
     <w:lvl w:ilvl="1" w:tplc="08090003" w:tentative="1">
@@ -4401,7 +4018,7 @@
         <w:ind w:left="1440" w:hanging="360"/>
       </w:pPr>
       <w:rPr>
-        <w:rFonts w:hint="default" w:ascii="Courier New" w:hAnsi="Courier New" w:cs="Courier New"/>
+        <w:rFonts w:ascii="Courier New" w:hAnsi="Courier New" w:cs="Courier New" w:hint="default"/>
       </w:rPr>
     </w:lvl>
     <w:lvl w:ilvl="2" w:tplc="08090005" w:tentative="1">
@@ -4413,7 +4030,7 @@
         <w:ind w:left="2160" w:hanging="360"/>
       </w:pPr>
       <w:rPr>
-        <w:rFonts w:hint="default" w:ascii="Wingdings" w:hAnsi="Wingdings"/>
+        <w:rFonts w:ascii="Wingdings" w:hAnsi="Wingdings" w:hint="default"/>
       </w:rPr>
     </w:lvl>
     <w:lvl w:ilvl="3" w:tplc="08090001" w:tentative="1">
@@ -4425,7 +4042,7 @@
         <w:ind w:left="2880" w:hanging="360"/>
       </w:pPr>
       <w:rPr>
-        <w:rFonts w:hint="default" w:ascii="Symbol" w:hAnsi="Symbol"/>
+        <w:rFonts w:ascii="Symbol" w:hAnsi="Symbol" w:hint="default"/>
       </w:rPr>
     </w:lvl>
     <w:lvl w:ilvl="4" w:tplc="08090003" w:tentative="1">
@@ -4437,7 +4054,7 @@
         <w:ind w:left="3600" w:hanging="360"/>
       </w:pPr>
       <w:rPr>
-        <w:rFonts w:hint="default" w:ascii="Courier New" w:hAnsi="Courier New" w:cs="Courier New"/>
+        <w:rFonts w:ascii="Courier New" w:hAnsi="Courier New" w:cs="Courier New" w:hint="default"/>
       </w:rPr>
     </w:lvl>
     <w:lvl w:ilvl="5" w:tplc="08090005" w:tentative="1">
@@ -4449,7 +4066,7 @@
         <w:ind w:left="4320" w:hanging="360"/>
       </w:pPr>
       <w:rPr>
-        <w:rFonts w:hint="default" w:ascii="Wingdings" w:hAnsi="Wingdings"/>
+        <w:rFonts w:ascii="Wingdings" w:hAnsi="Wingdings" w:hint="default"/>
       </w:rPr>
     </w:lvl>
     <w:lvl w:ilvl="6" w:tplc="08090001" w:tentative="1">
@@ -4461,7 +4078,7 @@
         <w:ind w:left="5040" w:hanging="360"/>
       </w:pPr>
       <w:rPr>
-        <w:rFonts w:hint="default" w:ascii="Symbol" w:hAnsi="Symbol"/>
+        <w:rFonts w:ascii="Symbol" w:hAnsi="Symbol" w:hint="default"/>
       </w:rPr>
     </w:lvl>
     <w:lvl w:ilvl="7" w:tplc="08090003" w:tentative="1">
@@ -4473,7 +4090,7 @@
         <w:ind w:left="5760" w:hanging="360"/>
       </w:pPr>
       <w:rPr>
-        <w:rFonts w:hint="default" w:ascii="Courier New" w:hAnsi="Courier New" w:cs="Courier New"/>
+        <w:rFonts w:ascii="Courier New" w:hAnsi="Courier New" w:cs="Courier New" w:hint="default"/>
       </w:rPr>
     </w:lvl>
     <w:lvl w:ilvl="8" w:tplc="08090005" w:tentative="1">
@@ -4485,11 +4102,11 @@
         <w:ind w:left="6480" w:hanging="360"/>
       </w:pPr>
       <w:rPr>
-        <w:rFonts w:hint="default" w:ascii="Wingdings" w:hAnsi="Wingdings"/>
+        <w:rFonts w:ascii="Wingdings" w:hAnsi="Wingdings" w:hint="default"/>
       </w:rPr>
     </w:lvl>
   </w:abstractNum>
-  <w:abstractNum w:abstractNumId="12" w15:restartNumberingAfterBreak="0">
+  <w:abstractNum w:abstractNumId="13" w15:restartNumberingAfterBreak="0">
     <w:nsid w:val="533853E4"/>
     <w:multiLevelType w:val="hybridMultilevel"/>
     <w:tmpl w:val="21727538"/>
@@ -4502,7 +4119,7 @@
         <w:ind w:left="720" w:hanging="360"/>
       </w:pPr>
       <w:rPr>
-        <w:rFonts w:hint="default" w:ascii="Symbol" w:hAnsi="Symbol"/>
+        <w:rFonts w:ascii="Symbol" w:hAnsi="Symbol" w:hint="default"/>
       </w:rPr>
     </w:lvl>
     <w:lvl w:ilvl="1" w:tplc="0C090003" w:tentative="1">
@@ -4514,7 +4131,7 @@
         <w:ind w:left="1440" w:hanging="360"/>
       </w:pPr>
       <w:rPr>
-        <w:rFonts w:hint="default" w:ascii="Courier New" w:hAnsi="Courier New" w:cs="Courier New"/>
+        <w:rFonts w:ascii="Courier New" w:hAnsi="Courier New" w:cs="Courier New" w:hint="default"/>
       </w:rPr>
     </w:lvl>
     <w:lvl w:ilvl="2" w:tplc="0C090005" w:tentative="1">
@@ -4526,7 +4143,7 @@
         <w:ind w:left="2160" w:hanging="360"/>
       </w:pPr>
       <w:rPr>
-        <w:rFonts w:hint="default" w:ascii="Wingdings" w:hAnsi="Wingdings"/>
+        <w:rFonts w:ascii="Wingdings" w:hAnsi="Wingdings" w:hint="default"/>
       </w:rPr>
     </w:lvl>
     <w:lvl w:ilvl="3" w:tplc="0C090001" w:tentative="1">
@@ -4538,7 +4155,7 @@
         <w:ind w:left="2880" w:hanging="360"/>
       </w:pPr>
       <w:rPr>
-        <w:rFonts w:hint="default" w:ascii="Symbol" w:hAnsi="Symbol"/>
+        <w:rFonts w:ascii="Symbol" w:hAnsi="Symbol" w:hint="default"/>
       </w:rPr>
     </w:lvl>
     <w:lvl w:ilvl="4" w:tplc="0C090003" w:tentative="1">
@@ -4550,7 +4167,7 @@
         <w:ind w:left="3600" w:hanging="360"/>
       </w:pPr>
       <w:rPr>
-        <w:rFonts w:hint="default" w:ascii="Courier New" w:hAnsi="Courier New" w:cs="Courier New"/>
+        <w:rFonts w:ascii="Courier New" w:hAnsi="Courier New" w:cs="Courier New" w:hint="default"/>
       </w:rPr>
     </w:lvl>
     <w:lvl w:ilvl="5" w:tplc="0C090005" w:tentative="1">
@@ -4562,7 +4179,7 @@
         <w:ind w:left="4320" w:hanging="360"/>
       </w:pPr>
       <w:rPr>
-        <w:rFonts w:hint="default" w:ascii="Wingdings" w:hAnsi="Wingdings"/>
+        <w:rFonts w:ascii="Wingdings" w:hAnsi="Wingdings" w:hint="default"/>
       </w:rPr>
     </w:lvl>
     <w:lvl w:ilvl="6" w:tplc="0C090001" w:tentative="1">
@@ -4574,7 +4191,7 @@
         <w:ind w:left="5040" w:hanging="360"/>
       </w:pPr>
       <w:rPr>
-        <w:rFonts w:hint="default" w:ascii="Symbol" w:hAnsi="Symbol"/>
+        <w:rFonts w:ascii="Symbol" w:hAnsi="Symbol" w:hint="default"/>
       </w:rPr>
     </w:lvl>
     <w:lvl w:ilvl="7" w:tplc="0C090003" w:tentative="1">
@@ -4586,7 +4203,7 @@
         <w:ind w:left="5760" w:hanging="360"/>
       </w:pPr>
       <w:rPr>
-        <w:rFonts w:hint="default" w:ascii="Courier New" w:hAnsi="Courier New" w:cs="Courier New"/>
+        <w:rFonts w:ascii="Courier New" w:hAnsi="Courier New" w:cs="Courier New" w:hint="default"/>
       </w:rPr>
     </w:lvl>
     <w:lvl w:ilvl="8" w:tplc="0C090005" w:tentative="1">
@@ -4598,11 +4215,11 @@
         <w:ind w:left="6480" w:hanging="360"/>
       </w:pPr>
       <w:rPr>
-        <w:rFonts w:hint="default" w:ascii="Wingdings" w:hAnsi="Wingdings"/>
+        <w:rFonts w:ascii="Wingdings" w:hAnsi="Wingdings" w:hint="default"/>
       </w:rPr>
     </w:lvl>
   </w:abstractNum>
-  <w:abstractNum w:abstractNumId="13" w15:restartNumberingAfterBreak="0">
+  <w:abstractNum w:abstractNumId="14" w15:restartNumberingAfterBreak="0">
     <w:nsid w:val="54B31E97"/>
     <w:multiLevelType w:val="hybridMultilevel"/>
     <w:tmpl w:val="61380FCE"/>
@@ -4615,7 +4232,7 @@
         <w:ind w:left="720" w:hanging="360"/>
       </w:pPr>
       <w:rPr>
-        <w:rFonts w:hint="default" w:ascii="Symbol" w:hAnsi="Symbol"/>
+        <w:rFonts w:ascii="Symbol" w:hAnsi="Symbol" w:hint="default"/>
       </w:rPr>
     </w:lvl>
     <w:lvl w:ilvl="1" w:tplc="08090003" w:tentative="1">
@@ -4627,7 +4244,7 @@
         <w:ind w:left="1440" w:hanging="360"/>
       </w:pPr>
       <w:rPr>
-        <w:rFonts w:hint="default" w:ascii="Courier New" w:hAnsi="Courier New" w:cs="Courier New"/>
+        <w:rFonts w:ascii="Courier New" w:hAnsi="Courier New" w:cs="Courier New" w:hint="default"/>
       </w:rPr>
     </w:lvl>
     <w:lvl w:ilvl="2" w:tplc="08090005" w:tentative="1">
@@ -4639,7 +4256,7 @@
         <w:ind w:left="2160" w:hanging="360"/>
       </w:pPr>
       <w:rPr>
-        <w:rFonts w:hint="default" w:ascii="Wingdings" w:hAnsi="Wingdings"/>
+        <w:rFonts w:ascii="Wingdings" w:hAnsi="Wingdings" w:hint="default"/>
       </w:rPr>
     </w:lvl>
     <w:lvl w:ilvl="3" w:tplc="08090001" w:tentative="1">
@@ -4651,7 +4268,7 @@
         <w:ind w:left="2880" w:hanging="360"/>
       </w:pPr>
       <w:rPr>
-        <w:rFonts w:hint="default" w:ascii="Symbol" w:hAnsi="Symbol"/>
+        <w:rFonts w:ascii="Symbol" w:hAnsi="Symbol" w:hint="default"/>
       </w:rPr>
     </w:lvl>
     <w:lvl w:ilvl="4" w:tplc="08090003" w:tentative="1">
@@ -4663,7 +4280,7 @@
         <w:ind w:left="3600" w:hanging="360"/>
       </w:pPr>
       <w:rPr>
-        <w:rFonts w:hint="default" w:ascii="Courier New" w:hAnsi="Courier New" w:cs="Courier New"/>
+        <w:rFonts w:ascii="Courier New" w:hAnsi="Courier New" w:cs="Courier New" w:hint="default"/>
       </w:rPr>
     </w:lvl>
     <w:lvl w:ilvl="5" w:tplc="08090005" w:tentative="1">
@@ -4675,7 +4292,7 @@
         <w:ind w:left="4320" w:hanging="360"/>
       </w:pPr>
       <w:rPr>
-        <w:rFonts w:hint="default" w:ascii="Wingdings" w:hAnsi="Wingdings"/>
+        <w:rFonts w:ascii="Wingdings" w:hAnsi="Wingdings" w:hint="default"/>
       </w:rPr>
     </w:lvl>
     <w:lvl w:ilvl="6" w:tplc="08090001" w:tentative="1">
@@ -4687,7 +4304,7 @@
         <w:ind w:left="5040" w:hanging="360"/>
       </w:pPr>
       <w:rPr>
-        <w:rFonts w:hint="default" w:ascii="Symbol" w:hAnsi="Symbol"/>
+        <w:rFonts w:ascii="Symbol" w:hAnsi="Symbol" w:hint="default"/>
       </w:rPr>
     </w:lvl>
     <w:lvl w:ilvl="7" w:tplc="08090003" w:tentative="1">
@@ -4699,7 +4316,7 @@
         <w:ind w:left="5760" w:hanging="360"/>
       </w:pPr>
       <w:rPr>
-        <w:rFonts w:hint="default" w:ascii="Courier New" w:hAnsi="Courier New" w:cs="Courier New"/>
+        <w:rFonts w:ascii="Courier New" w:hAnsi="Courier New" w:cs="Courier New" w:hint="default"/>
       </w:rPr>
     </w:lvl>
     <w:lvl w:ilvl="8" w:tplc="08090005" w:tentative="1">
@@ -4711,11 +4328,124 @@
         <w:ind w:left="6480" w:hanging="360"/>
       </w:pPr>
       <w:rPr>
-        <w:rFonts w:hint="default" w:ascii="Wingdings" w:hAnsi="Wingdings"/>
+        <w:rFonts w:ascii="Wingdings" w:hAnsi="Wingdings" w:hint="default"/>
       </w:rPr>
     </w:lvl>
   </w:abstractNum>
-  <w:abstractNum w:abstractNumId="14" w15:restartNumberingAfterBreak="0">
+  <w:abstractNum w:abstractNumId="15" w15:restartNumberingAfterBreak="0">
+    <w:nsid w:val="57976BEE"/>
+    <w:multiLevelType w:val="hybridMultilevel"/>
+    <w:tmpl w:val="C8E6CA1C"/>
+    <w:lvl w:ilvl="0" w:tplc="0BCCE9EE">
+      <w:start w:val="1"/>
+      <w:numFmt w:val="bullet"/>
+      <w:lvlText w:val=""/>
+      <w:lvlJc w:val="left"/>
+      <w:pPr>
+        <w:ind w:left="720" w:hanging="360"/>
+      </w:pPr>
+      <w:rPr>
+        <w:rFonts w:ascii="Symbol" w:hAnsi="Symbol" w:hint="default"/>
+      </w:rPr>
+    </w:lvl>
+    <w:lvl w:ilvl="1" w:tplc="FB3E1A70">
+      <w:start w:val="1"/>
+      <w:numFmt w:val="bullet"/>
+      <w:lvlText w:val="o"/>
+      <w:lvlJc w:val="left"/>
+      <w:pPr>
+        <w:ind w:left="1440" w:hanging="360"/>
+      </w:pPr>
+      <w:rPr>
+        <w:rFonts w:ascii="Courier New" w:hAnsi="Courier New" w:hint="default"/>
+      </w:rPr>
+    </w:lvl>
+    <w:lvl w:ilvl="2" w:tplc="B72ECD2C">
+      <w:start w:val="1"/>
+      <w:numFmt w:val="bullet"/>
+      <w:lvlText w:val=""/>
+      <w:lvlJc w:val="left"/>
+      <w:pPr>
+        <w:ind w:left="2160" w:hanging="360"/>
+      </w:pPr>
+      <w:rPr>
+        <w:rFonts w:ascii="Wingdings" w:hAnsi="Wingdings" w:hint="default"/>
+      </w:rPr>
+    </w:lvl>
+    <w:lvl w:ilvl="3" w:tplc="9F48048C">
+      <w:start w:val="1"/>
+      <w:numFmt w:val="bullet"/>
+      <w:lvlText w:val=""/>
+      <w:lvlJc w:val="left"/>
+      <w:pPr>
+        <w:ind w:left="2880" w:hanging="360"/>
+      </w:pPr>
+      <w:rPr>
+        <w:rFonts w:ascii="Symbol" w:hAnsi="Symbol" w:hint="default"/>
+      </w:rPr>
+    </w:lvl>
+    <w:lvl w:ilvl="4" w:tplc="AF284392">
+      <w:start w:val="1"/>
+      <w:numFmt w:val="bullet"/>
+      <w:lvlText w:val="o"/>
+      <w:lvlJc w:val="left"/>
+      <w:pPr>
+        <w:ind w:left="3600" w:hanging="360"/>
+      </w:pPr>
+      <w:rPr>
+        <w:rFonts w:ascii="Courier New" w:hAnsi="Courier New" w:hint="default"/>
+      </w:rPr>
+    </w:lvl>
+    <w:lvl w:ilvl="5" w:tplc="B3402776">
+      <w:start w:val="1"/>
+      <w:numFmt w:val="bullet"/>
+      <w:lvlText w:val=""/>
+      <w:lvlJc w:val="left"/>
+      <w:pPr>
+        <w:ind w:left="4320" w:hanging="360"/>
+      </w:pPr>
+      <w:rPr>
+        <w:rFonts w:ascii="Wingdings" w:hAnsi="Wingdings" w:hint="default"/>
+      </w:rPr>
+    </w:lvl>
+    <w:lvl w:ilvl="6" w:tplc="338A9EF8">
+      <w:start w:val="1"/>
+      <w:numFmt w:val="bullet"/>
+      <w:lvlText w:val=""/>
+      <w:lvlJc w:val="left"/>
+      <w:pPr>
+        <w:ind w:left="5040" w:hanging="360"/>
+      </w:pPr>
+      <w:rPr>
+        <w:rFonts w:ascii="Symbol" w:hAnsi="Symbol" w:hint="default"/>
+      </w:rPr>
+    </w:lvl>
+    <w:lvl w:ilvl="7" w:tplc="4244AFE0">
+      <w:start w:val="1"/>
+      <w:numFmt w:val="bullet"/>
+      <w:lvlText w:val="o"/>
+      <w:lvlJc w:val="left"/>
+      <w:pPr>
+        <w:ind w:left="5760" w:hanging="360"/>
+      </w:pPr>
+      <w:rPr>
+        <w:rFonts w:ascii="Courier New" w:hAnsi="Courier New" w:hint="default"/>
+      </w:rPr>
+    </w:lvl>
+    <w:lvl w:ilvl="8" w:tplc="DB283088">
+      <w:start w:val="1"/>
+      <w:numFmt w:val="bullet"/>
+      <w:lvlText w:val=""/>
+      <w:lvlJc w:val="left"/>
+      <w:pPr>
+        <w:ind w:left="6480" w:hanging="360"/>
+      </w:pPr>
+      <w:rPr>
+        <w:rFonts w:ascii="Wingdings" w:hAnsi="Wingdings" w:hint="default"/>
+      </w:rPr>
+    </w:lvl>
+  </w:abstractNum>
+  <w:abstractNum w:abstractNumId="16" w15:restartNumberingAfterBreak="0">
     <w:nsid w:val="58FB568F"/>
     <w:multiLevelType w:val="hybridMultilevel"/>
     <w:tmpl w:val="C16A99EA"/>
@@ -4728,7 +4458,7 @@
         <w:ind w:left="775" w:hanging="360"/>
       </w:pPr>
       <w:rPr>
-        <w:rFonts w:hint="default" w:ascii="Symbol" w:hAnsi="Symbol"/>
+        <w:rFonts w:ascii="Symbol" w:hAnsi="Symbol" w:hint="default"/>
       </w:rPr>
     </w:lvl>
     <w:lvl w:ilvl="1" w:tplc="08090003" w:tentative="1">
@@ -4740,7 +4470,7 @@
         <w:ind w:left="1495" w:hanging="360"/>
       </w:pPr>
       <w:rPr>
-        <w:rFonts w:hint="default" w:ascii="Courier New" w:hAnsi="Courier New" w:cs="Courier New"/>
+        <w:rFonts w:ascii="Courier New" w:hAnsi="Courier New" w:cs="Courier New" w:hint="default"/>
       </w:rPr>
     </w:lvl>
     <w:lvl w:ilvl="2" w:tplc="08090005" w:tentative="1">
@@ -4752,7 +4482,7 @@
         <w:ind w:left="2215" w:hanging="360"/>
       </w:pPr>
       <w:rPr>
-        <w:rFonts w:hint="default" w:ascii="Wingdings" w:hAnsi="Wingdings"/>
+        <w:rFonts w:ascii="Wingdings" w:hAnsi="Wingdings" w:hint="default"/>
       </w:rPr>
     </w:lvl>
     <w:lvl w:ilvl="3" w:tplc="08090001" w:tentative="1">
@@ -4764,7 +4494,7 @@
         <w:ind w:left="2935" w:hanging="360"/>
       </w:pPr>
       <w:rPr>
-        <w:rFonts w:hint="default" w:ascii="Symbol" w:hAnsi="Symbol"/>
+        <w:rFonts w:ascii="Symbol" w:hAnsi="Symbol" w:hint="default"/>
       </w:rPr>
     </w:lvl>
     <w:lvl w:ilvl="4" w:tplc="08090003" w:tentative="1">
@@ -4776,7 +4506,7 @@
         <w:ind w:left="3655" w:hanging="360"/>
       </w:pPr>
       <w:rPr>
-        <w:rFonts w:hint="default" w:ascii="Courier New" w:hAnsi="Courier New" w:cs="Courier New"/>
+        <w:rFonts w:ascii="Courier New" w:hAnsi="Courier New" w:cs="Courier New" w:hint="default"/>
       </w:rPr>
     </w:lvl>
     <w:lvl w:ilvl="5" w:tplc="08090005" w:tentative="1">
@@ -4788,7 +4518,7 @@
         <w:ind w:left="4375" w:hanging="360"/>
       </w:pPr>
       <w:rPr>
-        <w:rFonts w:hint="default" w:ascii="Wingdings" w:hAnsi="Wingdings"/>
+        <w:rFonts w:ascii="Wingdings" w:hAnsi="Wingdings" w:hint="default"/>
       </w:rPr>
     </w:lvl>
     <w:lvl w:ilvl="6" w:tplc="08090001" w:tentative="1">
@@ -4800,7 +4530,7 @@
         <w:ind w:left="5095" w:hanging="360"/>
       </w:pPr>
       <w:rPr>
-        <w:rFonts w:hint="default" w:ascii="Symbol" w:hAnsi="Symbol"/>
+        <w:rFonts w:ascii="Symbol" w:hAnsi="Symbol" w:hint="default"/>
       </w:rPr>
     </w:lvl>
     <w:lvl w:ilvl="7" w:tplc="08090003" w:tentative="1">
@@ -4812,7 +4542,7 @@
         <w:ind w:left="5815" w:hanging="360"/>
       </w:pPr>
       <w:rPr>
-        <w:rFonts w:hint="default" w:ascii="Courier New" w:hAnsi="Courier New" w:cs="Courier New"/>
+        <w:rFonts w:ascii="Courier New" w:hAnsi="Courier New" w:cs="Courier New" w:hint="default"/>
       </w:rPr>
     </w:lvl>
     <w:lvl w:ilvl="8" w:tplc="08090005" w:tentative="1">
@@ -4824,11 +4554,11 @@
         <w:ind w:left="6535" w:hanging="360"/>
       </w:pPr>
       <w:rPr>
-        <w:rFonts w:hint="default" w:ascii="Wingdings" w:hAnsi="Wingdings"/>
+        <w:rFonts w:ascii="Wingdings" w:hAnsi="Wingdings" w:hint="default"/>
       </w:rPr>
     </w:lvl>
   </w:abstractNum>
-  <w:abstractNum w:abstractNumId="15" w15:restartNumberingAfterBreak="0">
+  <w:abstractNum w:abstractNumId="17" w15:restartNumberingAfterBreak="0">
     <w:nsid w:val="59BF38A3"/>
     <w:multiLevelType w:val="hybridMultilevel"/>
     <w:tmpl w:val="E8BC27E4"/>
@@ -4841,7 +4571,7 @@
         <w:ind w:left="720" w:hanging="360"/>
       </w:pPr>
       <w:rPr>
-        <w:rFonts w:hint="default" w:ascii="Symbol" w:hAnsi="Symbol"/>
+        <w:rFonts w:ascii="Symbol" w:hAnsi="Symbol" w:hint="default"/>
       </w:rPr>
     </w:lvl>
     <w:lvl w:ilvl="1" w:tplc="08090003" w:tentative="1">
@@ -4853,7 +4583,7 @@
         <w:ind w:left="1440" w:hanging="360"/>
       </w:pPr>
       <w:rPr>
-        <w:rFonts w:hint="default" w:ascii="Courier New" w:hAnsi="Courier New" w:cs="Courier New"/>
+        <w:rFonts w:ascii="Courier New" w:hAnsi="Courier New" w:cs="Courier New" w:hint="default"/>
       </w:rPr>
     </w:lvl>
     <w:lvl w:ilvl="2" w:tplc="08090005" w:tentative="1">
@@ -4865,7 +4595,7 @@
         <w:ind w:left="2160" w:hanging="360"/>
       </w:pPr>
       <w:rPr>
-        <w:rFonts w:hint="default" w:ascii="Wingdings" w:hAnsi="Wingdings"/>
+        <w:rFonts w:ascii="Wingdings" w:hAnsi="Wingdings" w:hint="default"/>
       </w:rPr>
     </w:lvl>
     <w:lvl w:ilvl="3" w:tplc="08090001" w:tentative="1">
@@ -4877,7 +4607,7 @@
         <w:ind w:left="2880" w:hanging="360"/>
       </w:pPr>
       <w:rPr>
-        <w:rFonts w:hint="default" w:ascii="Symbol" w:hAnsi="Symbol"/>
+        <w:rFonts w:ascii="Symbol" w:hAnsi="Symbol" w:hint="default"/>
       </w:rPr>
     </w:lvl>
     <w:lvl w:ilvl="4" w:tplc="08090003" w:tentative="1">
@@ -4889,7 +4619,7 @@
         <w:ind w:left="3600" w:hanging="360"/>
       </w:pPr>
       <w:rPr>
-        <w:rFonts w:hint="default" w:ascii="Courier New" w:hAnsi="Courier New" w:cs="Courier New"/>
+        <w:rFonts w:ascii="Courier New" w:hAnsi="Courier New" w:cs="Courier New" w:hint="default"/>
       </w:rPr>
     </w:lvl>
     <w:lvl w:ilvl="5" w:tplc="08090005" w:tentative="1">
@@ -4901,7 +4631,7 @@
         <w:ind w:left="4320" w:hanging="360"/>
       </w:pPr>
       <w:rPr>
-        <w:rFonts w:hint="default" w:ascii="Wingdings" w:hAnsi="Wingdings"/>
+        <w:rFonts w:ascii="Wingdings" w:hAnsi="Wingdings" w:hint="default"/>
       </w:rPr>
     </w:lvl>
     <w:lvl w:ilvl="6" w:tplc="08090001" w:tentative="1">
@@ -4913,7 +4643,7 @@
         <w:ind w:left="5040" w:hanging="360"/>
       </w:pPr>
       <w:rPr>
-        <w:rFonts w:hint="default" w:ascii="Symbol" w:hAnsi="Symbol"/>
+        <w:rFonts w:ascii="Symbol" w:hAnsi="Symbol" w:hint="default"/>
       </w:rPr>
     </w:lvl>
     <w:lvl w:ilvl="7" w:tplc="08090003" w:tentative="1">
@@ -4925,7 +4655,7 @@
         <w:ind w:left="5760" w:hanging="360"/>
       </w:pPr>
       <w:rPr>
-        <w:rFonts w:hint="default" w:ascii="Courier New" w:hAnsi="Courier New" w:cs="Courier New"/>
+        <w:rFonts w:ascii="Courier New" w:hAnsi="Courier New" w:cs="Courier New" w:hint="default"/>
       </w:rPr>
     </w:lvl>
     <w:lvl w:ilvl="8" w:tplc="08090005" w:tentative="1">
@@ -4937,11 +4667,124 @@
         <w:ind w:left="6480" w:hanging="360"/>
       </w:pPr>
       <w:rPr>
-        <w:rFonts w:hint="default" w:ascii="Wingdings" w:hAnsi="Wingdings"/>
+        <w:rFonts w:ascii="Wingdings" w:hAnsi="Wingdings" w:hint="default"/>
       </w:rPr>
     </w:lvl>
   </w:abstractNum>
-  <w:abstractNum w:abstractNumId="16" w15:restartNumberingAfterBreak="0">
+  <w:abstractNum w:abstractNumId="18" w15:restartNumberingAfterBreak="0">
+    <w:nsid w:val="5C241606"/>
+    <w:multiLevelType w:val="hybridMultilevel"/>
+    <w:tmpl w:val="AEECFE84"/>
+    <w:lvl w:ilvl="0" w:tplc="C0C85BBC">
+      <w:start w:val="1"/>
+      <w:numFmt w:val="bullet"/>
+      <w:lvlText w:val=""/>
+      <w:lvlJc w:val="left"/>
+      <w:pPr>
+        <w:ind w:left="720" w:hanging="360"/>
+      </w:pPr>
+      <w:rPr>
+        <w:rFonts w:ascii="Symbol" w:hAnsi="Symbol" w:hint="default"/>
+      </w:rPr>
+    </w:lvl>
+    <w:lvl w:ilvl="1" w:tplc="D2F45E32">
+      <w:start w:val="1"/>
+      <w:numFmt w:val="bullet"/>
+      <w:lvlText w:val="o"/>
+      <w:lvlJc w:val="left"/>
+      <w:pPr>
+        <w:ind w:left="1440" w:hanging="360"/>
+      </w:pPr>
+      <w:rPr>
+        <w:rFonts w:ascii="Courier New" w:hAnsi="Courier New" w:hint="default"/>
+      </w:rPr>
+    </w:lvl>
+    <w:lvl w:ilvl="2" w:tplc="0002A8E4">
+      <w:start w:val="1"/>
+      <w:numFmt w:val="bullet"/>
+      <w:lvlText w:val=""/>
+      <w:lvlJc w:val="left"/>
+      <w:pPr>
+        <w:ind w:left="2160" w:hanging="360"/>
+      </w:pPr>
+      <w:rPr>
+        <w:rFonts w:ascii="Wingdings" w:hAnsi="Wingdings" w:hint="default"/>
+      </w:rPr>
+    </w:lvl>
+    <w:lvl w:ilvl="3" w:tplc="D05AA1B2">
+      <w:start w:val="1"/>
+      <w:numFmt w:val="bullet"/>
+      <w:lvlText w:val=""/>
+      <w:lvlJc w:val="left"/>
+      <w:pPr>
+        <w:ind w:left="2880" w:hanging="360"/>
+      </w:pPr>
+      <w:rPr>
+        <w:rFonts w:ascii="Symbol" w:hAnsi="Symbol" w:hint="default"/>
+      </w:rPr>
+    </w:lvl>
+    <w:lvl w:ilvl="4" w:tplc="CD8E4B4C">
+      <w:start w:val="1"/>
+      <w:numFmt w:val="bullet"/>
+      <w:lvlText w:val="o"/>
+      <w:lvlJc w:val="left"/>
+      <w:pPr>
+        <w:ind w:left="3600" w:hanging="360"/>
+      </w:pPr>
+      <w:rPr>
+        <w:rFonts w:ascii="Courier New" w:hAnsi="Courier New" w:hint="default"/>
+      </w:rPr>
+    </w:lvl>
+    <w:lvl w:ilvl="5" w:tplc="290E6624">
+      <w:start w:val="1"/>
+      <w:numFmt w:val="bullet"/>
+      <w:lvlText w:val=""/>
+      <w:lvlJc w:val="left"/>
+      <w:pPr>
+        <w:ind w:left="4320" w:hanging="360"/>
+      </w:pPr>
+      <w:rPr>
+        <w:rFonts w:ascii="Wingdings" w:hAnsi="Wingdings" w:hint="default"/>
+      </w:rPr>
+    </w:lvl>
+    <w:lvl w:ilvl="6" w:tplc="EAA2DEF2">
+      <w:start w:val="1"/>
+      <w:numFmt w:val="bullet"/>
+      <w:lvlText w:val=""/>
+      <w:lvlJc w:val="left"/>
+      <w:pPr>
+        <w:ind w:left="5040" w:hanging="360"/>
+      </w:pPr>
+      <w:rPr>
+        <w:rFonts w:ascii="Symbol" w:hAnsi="Symbol" w:hint="default"/>
+      </w:rPr>
+    </w:lvl>
+    <w:lvl w:ilvl="7" w:tplc="84DEB4EA">
+      <w:start w:val="1"/>
+      <w:numFmt w:val="bullet"/>
+      <w:lvlText w:val="o"/>
+      <w:lvlJc w:val="left"/>
+      <w:pPr>
+        <w:ind w:left="5760" w:hanging="360"/>
+      </w:pPr>
+      <w:rPr>
+        <w:rFonts w:ascii="Courier New" w:hAnsi="Courier New" w:hint="default"/>
+      </w:rPr>
+    </w:lvl>
+    <w:lvl w:ilvl="8" w:tplc="0430240A">
+      <w:start w:val="1"/>
+      <w:numFmt w:val="bullet"/>
+      <w:lvlText w:val=""/>
+      <w:lvlJc w:val="left"/>
+      <w:pPr>
+        <w:ind w:left="6480" w:hanging="360"/>
+      </w:pPr>
+      <w:rPr>
+        <w:rFonts w:ascii="Wingdings" w:hAnsi="Wingdings" w:hint="default"/>
+      </w:rPr>
+    </w:lvl>
+  </w:abstractNum>
+  <w:abstractNum w:abstractNumId="19" w15:restartNumberingAfterBreak="0">
     <w:nsid w:val="661B45A5"/>
     <w:multiLevelType w:val="hybridMultilevel"/>
     <w:tmpl w:val="FFFFFFFF"/>
@@ -4954,7 +4797,7 @@
         <w:ind w:left="720" w:hanging="360"/>
       </w:pPr>
       <w:rPr>
-        <w:rFonts w:hint="default" w:ascii="Symbol" w:hAnsi="Symbol"/>
+        <w:rFonts w:ascii="Symbol" w:hAnsi="Symbol" w:hint="default"/>
       </w:rPr>
     </w:lvl>
     <w:lvl w:ilvl="1" w:tplc="6E367B84">
@@ -4966,7 +4809,7 @@
         <w:ind w:left="1440" w:hanging="360"/>
       </w:pPr>
       <w:rPr>
-        <w:rFonts w:hint="default" w:ascii="Courier New" w:hAnsi="Courier New"/>
+        <w:rFonts w:ascii="Courier New" w:hAnsi="Courier New" w:hint="default"/>
       </w:rPr>
     </w:lvl>
     <w:lvl w:ilvl="2" w:tplc="E2160E1E">
@@ -4978,7 +4821,7 @@
         <w:ind w:left="2160" w:hanging="360"/>
       </w:pPr>
       <w:rPr>
-        <w:rFonts w:hint="default" w:ascii="Wingdings" w:hAnsi="Wingdings"/>
+        <w:rFonts w:ascii="Wingdings" w:hAnsi="Wingdings" w:hint="default"/>
       </w:rPr>
     </w:lvl>
     <w:lvl w:ilvl="3" w:tplc="DD883A36">
@@ -4990,7 +4833,7 @@
         <w:ind w:left="2880" w:hanging="360"/>
       </w:pPr>
       <w:rPr>
-        <w:rFonts w:hint="default" w:ascii="Symbol" w:hAnsi="Symbol"/>
+        <w:rFonts w:ascii="Symbol" w:hAnsi="Symbol" w:hint="default"/>
       </w:rPr>
     </w:lvl>
     <w:lvl w:ilvl="4" w:tplc="88AE1FB0">
@@ -5002,7 +4845,7 @@
         <w:ind w:left="3600" w:hanging="360"/>
       </w:pPr>
       <w:rPr>
-        <w:rFonts w:hint="default" w:ascii="Courier New" w:hAnsi="Courier New"/>
+        <w:rFonts w:ascii="Courier New" w:hAnsi="Courier New" w:hint="default"/>
       </w:rPr>
     </w:lvl>
     <w:lvl w:ilvl="5" w:tplc="EB2C9DB4">
@@ -5014,7 +4857,7 @@
         <w:ind w:left="4320" w:hanging="360"/>
       </w:pPr>
       <w:rPr>
-        <w:rFonts w:hint="default" w:ascii="Wingdings" w:hAnsi="Wingdings"/>
+        <w:rFonts w:ascii="Wingdings" w:hAnsi="Wingdings" w:hint="default"/>
       </w:rPr>
     </w:lvl>
     <w:lvl w:ilvl="6" w:tplc="9BC8CCE8">
@@ -5026,7 +4869,7 @@
         <w:ind w:left="5040" w:hanging="360"/>
       </w:pPr>
       <w:rPr>
-        <w:rFonts w:hint="default" w:ascii="Symbol" w:hAnsi="Symbol"/>
+        <w:rFonts w:ascii="Symbol" w:hAnsi="Symbol" w:hint="default"/>
       </w:rPr>
     </w:lvl>
     <w:lvl w:ilvl="7" w:tplc="6F34AE9A">
@@ -5038,7 +4881,7 @@
         <w:ind w:left="5760" w:hanging="360"/>
       </w:pPr>
       <w:rPr>
-        <w:rFonts w:hint="default" w:ascii="Courier New" w:hAnsi="Courier New"/>
+        <w:rFonts w:ascii="Courier New" w:hAnsi="Courier New" w:hint="default"/>
       </w:rPr>
     </w:lvl>
     <w:lvl w:ilvl="8" w:tplc="F1DE6E10">
@@ -5050,11 +4893,124 @@
         <w:ind w:left="6480" w:hanging="360"/>
       </w:pPr>
       <w:rPr>
-        <w:rFonts w:hint="default" w:ascii="Wingdings" w:hAnsi="Wingdings"/>
+        <w:rFonts w:ascii="Wingdings" w:hAnsi="Wingdings" w:hint="default"/>
       </w:rPr>
     </w:lvl>
   </w:abstractNum>
-  <w:abstractNum w:abstractNumId="17" w15:restartNumberingAfterBreak="0">
+  <w:abstractNum w:abstractNumId="20" w15:restartNumberingAfterBreak="0">
+    <w:nsid w:val="6E1A69D7"/>
+    <w:multiLevelType w:val="hybridMultilevel"/>
+    <w:tmpl w:val="C5BC63E8"/>
+    <w:lvl w:ilvl="0" w:tplc="20B89814">
+      <w:start w:val="1"/>
+      <w:numFmt w:val="bullet"/>
+      <w:lvlText w:val=""/>
+      <w:lvlJc w:val="left"/>
+      <w:pPr>
+        <w:ind w:left="720" w:hanging="360"/>
+      </w:pPr>
+      <w:rPr>
+        <w:rFonts w:ascii="Symbol" w:hAnsi="Symbol" w:hint="default"/>
+      </w:rPr>
+    </w:lvl>
+    <w:lvl w:ilvl="1" w:tplc="B9D809D6">
+      <w:start w:val="1"/>
+      <w:numFmt w:val="bullet"/>
+      <w:lvlText w:val="o"/>
+      <w:lvlJc w:val="left"/>
+      <w:pPr>
+        <w:ind w:left="1440" w:hanging="360"/>
+      </w:pPr>
+      <w:rPr>
+        <w:rFonts w:ascii="Courier New" w:hAnsi="Courier New" w:hint="default"/>
+      </w:rPr>
+    </w:lvl>
+    <w:lvl w:ilvl="2" w:tplc="AB72DE80">
+      <w:start w:val="1"/>
+      <w:numFmt w:val="bullet"/>
+      <w:lvlText w:val=""/>
+      <w:lvlJc w:val="left"/>
+      <w:pPr>
+        <w:ind w:left="2160" w:hanging="360"/>
+      </w:pPr>
+      <w:rPr>
+        <w:rFonts w:ascii="Wingdings" w:hAnsi="Wingdings" w:hint="default"/>
+      </w:rPr>
+    </w:lvl>
+    <w:lvl w:ilvl="3" w:tplc="599E8BA4">
+      <w:start w:val="1"/>
+      <w:numFmt w:val="bullet"/>
+      <w:lvlText w:val=""/>
+      <w:lvlJc w:val="left"/>
+      <w:pPr>
+        <w:ind w:left="2880" w:hanging="360"/>
+      </w:pPr>
+      <w:rPr>
+        <w:rFonts w:ascii="Symbol" w:hAnsi="Symbol" w:hint="default"/>
+      </w:rPr>
+    </w:lvl>
+    <w:lvl w:ilvl="4" w:tplc="BDC23974">
+      <w:start w:val="1"/>
+      <w:numFmt w:val="bullet"/>
+      <w:lvlText w:val="o"/>
+      <w:lvlJc w:val="left"/>
+      <w:pPr>
+        <w:ind w:left="3600" w:hanging="360"/>
+      </w:pPr>
+      <w:rPr>
+        <w:rFonts w:ascii="Courier New" w:hAnsi="Courier New" w:hint="default"/>
+      </w:rPr>
+    </w:lvl>
+    <w:lvl w:ilvl="5" w:tplc="8ED86296">
+      <w:start w:val="1"/>
+      <w:numFmt w:val="bullet"/>
+      <w:lvlText w:val=""/>
+      <w:lvlJc w:val="left"/>
+      <w:pPr>
+        <w:ind w:left="4320" w:hanging="360"/>
+      </w:pPr>
+      <w:rPr>
+        <w:rFonts w:ascii="Wingdings" w:hAnsi="Wingdings" w:hint="default"/>
+      </w:rPr>
+    </w:lvl>
+    <w:lvl w:ilvl="6" w:tplc="74682C2A">
+      <w:start w:val="1"/>
+      <w:numFmt w:val="bullet"/>
+      <w:lvlText w:val=""/>
+      <w:lvlJc w:val="left"/>
+      <w:pPr>
+        <w:ind w:left="5040" w:hanging="360"/>
+      </w:pPr>
+      <w:rPr>
+        <w:rFonts w:ascii="Symbol" w:hAnsi="Symbol" w:hint="default"/>
+      </w:rPr>
+    </w:lvl>
+    <w:lvl w:ilvl="7" w:tplc="BEEE61EA">
+      <w:start w:val="1"/>
+      <w:numFmt w:val="bullet"/>
+      <w:lvlText w:val="o"/>
+      <w:lvlJc w:val="left"/>
+      <w:pPr>
+        <w:ind w:left="5760" w:hanging="360"/>
+      </w:pPr>
+      <w:rPr>
+        <w:rFonts w:ascii="Courier New" w:hAnsi="Courier New" w:hint="default"/>
+      </w:rPr>
+    </w:lvl>
+    <w:lvl w:ilvl="8" w:tplc="A56CAC82">
+      <w:start w:val="1"/>
+      <w:numFmt w:val="bullet"/>
+      <w:lvlText w:val=""/>
+      <w:lvlJc w:val="left"/>
+      <w:pPr>
+        <w:ind w:left="6480" w:hanging="360"/>
+      </w:pPr>
+      <w:rPr>
+        <w:rFonts w:ascii="Wingdings" w:hAnsi="Wingdings" w:hint="default"/>
+      </w:rPr>
+    </w:lvl>
+  </w:abstractNum>
+  <w:abstractNum w:abstractNumId="21" w15:restartNumberingAfterBreak="0">
     <w:nsid w:val="7B6A51E4"/>
     <w:multiLevelType w:val="hybridMultilevel"/>
     <w:tmpl w:val="351A9994"/>
@@ -5067,7 +5023,7 @@
         <w:ind w:left="720" w:hanging="360"/>
       </w:pPr>
       <w:rPr>
-        <w:rFonts w:hint="default" w:ascii="Symbol" w:hAnsi="Symbol"/>
+        <w:rFonts w:ascii="Symbol" w:hAnsi="Symbol" w:hint="default"/>
       </w:rPr>
     </w:lvl>
     <w:lvl w:ilvl="1" w:tplc="08090003" w:tentative="1">
@@ -5079,7 +5035,7 @@
         <w:ind w:left="1440" w:hanging="360"/>
       </w:pPr>
       <w:rPr>
-        <w:rFonts w:hint="default" w:ascii="Courier New" w:hAnsi="Courier New" w:cs="Courier New"/>
+        <w:rFonts w:ascii="Courier New" w:hAnsi="Courier New" w:cs="Courier New" w:hint="default"/>
       </w:rPr>
     </w:lvl>
     <w:lvl w:ilvl="2" w:tplc="08090005" w:tentative="1">
@@ -5091,7 +5047,7 @@
         <w:ind w:left="2160" w:hanging="360"/>
       </w:pPr>
       <w:rPr>
-        <w:rFonts w:hint="default" w:ascii="Wingdings" w:hAnsi="Wingdings"/>
+        <w:rFonts w:ascii="Wingdings" w:hAnsi="Wingdings" w:hint="default"/>
       </w:rPr>
     </w:lvl>
     <w:lvl w:ilvl="3" w:tplc="08090001" w:tentative="1">
@@ -5103,7 +5059,7 @@
         <w:ind w:left="2880" w:hanging="360"/>
       </w:pPr>
       <w:rPr>
-        <w:rFonts w:hint="default" w:ascii="Symbol" w:hAnsi="Symbol"/>
+        <w:rFonts w:ascii="Symbol" w:hAnsi="Symbol" w:hint="default"/>
       </w:rPr>
     </w:lvl>
     <w:lvl w:ilvl="4" w:tplc="08090003" w:tentative="1">
@@ -5115,7 +5071,7 @@
         <w:ind w:left="3600" w:hanging="360"/>
       </w:pPr>
       <w:rPr>
-        <w:rFonts w:hint="default" w:ascii="Courier New" w:hAnsi="Courier New" w:cs="Courier New"/>
+        <w:rFonts w:ascii="Courier New" w:hAnsi="Courier New" w:cs="Courier New" w:hint="default"/>
       </w:rPr>
     </w:lvl>
     <w:lvl w:ilvl="5" w:tplc="08090005" w:tentative="1">
@@ -5127,7 +5083,7 @@
         <w:ind w:left="4320" w:hanging="360"/>
       </w:pPr>
       <w:rPr>
-        <w:rFonts w:hint="default" w:ascii="Wingdings" w:hAnsi="Wingdings"/>
+        <w:rFonts w:ascii="Wingdings" w:hAnsi="Wingdings" w:hint="default"/>
       </w:rPr>
     </w:lvl>
     <w:lvl w:ilvl="6" w:tplc="08090001" w:tentative="1">
@@ -5139,7 +5095,7 @@
         <w:ind w:left="5040" w:hanging="360"/>
       </w:pPr>
       <w:rPr>
-        <w:rFonts w:hint="default" w:ascii="Symbol" w:hAnsi="Symbol"/>
+        <w:rFonts w:ascii="Symbol" w:hAnsi="Symbol" w:hint="default"/>
       </w:rPr>
     </w:lvl>
     <w:lvl w:ilvl="7" w:tplc="08090003" w:tentative="1">
@@ -5151,7 +5107,7 @@
         <w:ind w:left="5760" w:hanging="360"/>
       </w:pPr>
       <w:rPr>
-        <w:rFonts w:hint="default" w:ascii="Courier New" w:hAnsi="Courier New" w:cs="Courier New"/>
+        <w:rFonts w:ascii="Courier New" w:hAnsi="Courier New" w:cs="Courier New" w:hint="default"/>
       </w:rPr>
     </w:lvl>
     <w:lvl w:ilvl="8" w:tplc="08090005" w:tentative="1">
@@ -5163,11 +5119,11 @@
         <w:ind w:left="6480" w:hanging="360"/>
       </w:pPr>
       <w:rPr>
-        <w:rFonts w:hint="default" w:ascii="Wingdings" w:hAnsi="Wingdings"/>
+        <w:rFonts w:ascii="Wingdings" w:hAnsi="Wingdings" w:hint="default"/>
       </w:rPr>
     </w:lvl>
   </w:abstractNum>
-  <w:abstractNum w:abstractNumId="18" w15:restartNumberingAfterBreak="0">
+  <w:abstractNum w:abstractNumId="22" w15:restartNumberingAfterBreak="0">
     <w:nsid w:val="7BBF21E6"/>
     <w:multiLevelType w:val="hybridMultilevel"/>
     <w:tmpl w:val="78E2D720"/>
@@ -5180,7 +5136,7 @@
         <w:ind w:left="720" w:hanging="360"/>
       </w:pPr>
       <w:rPr>
-        <w:rFonts w:hint="default" w:ascii="Symbol" w:hAnsi="Symbol"/>
+        <w:rFonts w:ascii="Symbol" w:hAnsi="Symbol" w:hint="default"/>
       </w:rPr>
     </w:lvl>
     <w:lvl w:ilvl="1" w:tplc="08090003" w:tentative="1">
@@ -5192,7 +5148,7 @@
         <w:ind w:left="1440" w:hanging="360"/>
       </w:pPr>
       <w:rPr>
-        <w:rFonts w:hint="default" w:ascii="Courier New" w:hAnsi="Courier New" w:cs="Courier New"/>
+        <w:rFonts w:ascii="Courier New" w:hAnsi="Courier New" w:cs="Courier New" w:hint="default"/>
       </w:rPr>
     </w:lvl>
     <w:lvl w:ilvl="2" w:tplc="08090005" w:tentative="1">
@@ -5204,7 +5160,7 @@
         <w:ind w:left="2160" w:hanging="360"/>
       </w:pPr>
       <w:rPr>
-        <w:rFonts w:hint="default" w:ascii="Wingdings" w:hAnsi="Wingdings"/>
+        <w:rFonts w:ascii="Wingdings" w:hAnsi="Wingdings" w:hint="default"/>
       </w:rPr>
     </w:lvl>
     <w:lvl w:ilvl="3" w:tplc="08090001" w:tentative="1">
@@ -5216,7 +5172,7 @@
         <w:ind w:left="2880" w:hanging="360"/>
       </w:pPr>
       <w:rPr>
-        <w:rFonts w:hint="default" w:ascii="Symbol" w:hAnsi="Symbol"/>
+        <w:rFonts w:ascii="Symbol" w:hAnsi="Symbol" w:hint="default"/>
       </w:rPr>
     </w:lvl>
     <w:lvl w:ilvl="4" w:tplc="08090003" w:tentative="1">
@@ -5228,7 +5184,7 @@
         <w:ind w:left="3600" w:hanging="360"/>
       </w:pPr>
       <w:rPr>
-        <w:rFonts w:hint="default" w:ascii="Courier New" w:hAnsi="Courier New" w:cs="Courier New"/>
+        <w:rFonts w:ascii="Courier New" w:hAnsi="Courier New" w:cs="Courier New" w:hint="default"/>
       </w:rPr>
     </w:lvl>
     <w:lvl w:ilvl="5" w:tplc="08090005" w:tentative="1">
@@ -5240,7 +5196,7 @@
         <w:ind w:left="4320" w:hanging="360"/>
       </w:pPr>
       <w:rPr>
-        <w:rFonts w:hint="default" w:ascii="Wingdings" w:hAnsi="Wingdings"/>
+        <w:rFonts w:ascii="Wingdings" w:hAnsi="Wingdings" w:hint="default"/>
       </w:rPr>
     </w:lvl>
     <w:lvl w:ilvl="6" w:tplc="08090001" w:tentative="1">
@@ -5252,7 +5208,7 @@
         <w:ind w:left="5040" w:hanging="360"/>
       </w:pPr>
       <w:rPr>
-        <w:rFonts w:hint="default" w:ascii="Symbol" w:hAnsi="Symbol"/>
+        <w:rFonts w:ascii="Symbol" w:hAnsi="Symbol" w:hint="default"/>
       </w:rPr>
     </w:lvl>
     <w:lvl w:ilvl="7" w:tplc="08090003" w:tentative="1">
@@ -5264,7 +5220,7 @@
         <w:ind w:left="5760" w:hanging="360"/>
       </w:pPr>
       <w:rPr>
-        <w:rFonts w:hint="default" w:ascii="Courier New" w:hAnsi="Courier New" w:cs="Courier New"/>
+        <w:rFonts w:ascii="Courier New" w:hAnsi="Courier New" w:cs="Courier New" w:hint="default"/>
       </w:rPr>
     </w:lvl>
     <w:lvl w:ilvl="8" w:tplc="08090005" w:tentative="1">
@@ -5276,78 +5232,78 @@
         <w:ind w:left="6480" w:hanging="360"/>
       </w:pPr>
       <w:rPr>
-        <w:rFonts w:hint="default" w:ascii="Wingdings" w:hAnsi="Wingdings"/>
+        <w:rFonts w:ascii="Wingdings" w:hAnsi="Wingdings" w:hint="default"/>
       </w:rPr>
     </w:lvl>
   </w:abstractNum>
-  <w:num w:numId="23">
+  <w:num w:numId="1" w16cid:durableId="139931383">
+    <w:abstractNumId w:val="2"/>
+  </w:num>
+  <w:num w:numId="2" w16cid:durableId="617638122">
+    <w:abstractNumId w:val="20"/>
+  </w:num>
+  <w:num w:numId="3" w16cid:durableId="460996806">
+    <w:abstractNumId w:val="18"/>
+  </w:num>
+  <w:num w:numId="4" w16cid:durableId="1922062571">
+    <w:abstractNumId w:val="15"/>
+  </w:num>
+  <w:num w:numId="5" w16cid:durableId="562906902">
+    <w:abstractNumId w:val="5"/>
+  </w:num>
+  <w:num w:numId="6" w16cid:durableId="1446071306">
+    <w:abstractNumId w:val="0"/>
+  </w:num>
+  <w:num w:numId="7" w16cid:durableId="561644317">
+    <w:abstractNumId w:val="7"/>
+  </w:num>
+  <w:num w:numId="8" w16cid:durableId="1427918326">
+    <w:abstractNumId w:val="19"/>
+  </w:num>
+  <w:num w:numId="9" w16cid:durableId="287780358">
+    <w:abstractNumId w:val="13"/>
+  </w:num>
+  <w:num w:numId="10" w16cid:durableId="1374885205">
+    <w:abstractNumId w:val="3"/>
+  </w:num>
+  <w:num w:numId="11" w16cid:durableId="1864971969">
+    <w:abstractNumId w:val="11"/>
+  </w:num>
+  <w:num w:numId="12" w16cid:durableId="1633711653">
+    <w:abstractNumId w:val="8"/>
+  </w:num>
+  <w:num w:numId="13" w16cid:durableId="313143486">
+    <w:abstractNumId w:val="4"/>
+  </w:num>
+  <w:num w:numId="14" w16cid:durableId="1396468949">
     <w:abstractNumId w:val="22"/>
   </w:num>
-  <w:num w:numId="22">
+  <w:num w:numId="15" w16cid:durableId="1485470363">
+    <w:abstractNumId w:val="16"/>
+  </w:num>
+  <w:num w:numId="16" w16cid:durableId="1883207640">
+    <w:abstractNumId w:val="17"/>
+  </w:num>
+  <w:num w:numId="17" w16cid:durableId="709383407">
+    <w:abstractNumId w:val="1"/>
+  </w:num>
+  <w:num w:numId="18" w16cid:durableId="1929732944">
+    <w:abstractNumId w:val="10"/>
+  </w:num>
+  <w:num w:numId="19" w16cid:durableId="989283544">
+    <w:abstractNumId w:val="12"/>
+  </w:num>
+  <w:num w:numId="20" w16cid:durableId="1806586437">
+    <w:abstractNumId w:val="6"/>
+  </w:num>
+  <w:num w:numId="21" w16cid:durableId="2143189245">
+    <w:abstractNumId w:val="14"/>
+  </w:num>
+  <w:num w:numId="22" w16cid:durableId="749892805">
     <w:abstractNumId w:val="21"/>
   </w:num>
-  <w:num w:numId="21">
-    <w:abstractNumId w:val="20"/>
-  </w:num>
-  <w:num w:numId="20">
-    <w:abstractNumId w:val="19"/>
-  </w:num>
-  <w:num w:numId="1" w16cid:durableId="562906902">
-    <w:abstractNumId w:val="4"/>
-  </w:num>
-  <w:num w:numId="2" w16cid:durableId="1446071306">
-    <w:abstractNumId w:val="0"/>
-  </w:num>
-  <w:num w:numId="3" w16cid:durableId="561644317">
-    <w:abstractNumId w:val="6"/>
-  </w:num>
-  <w:num w:numId="4" w16cid:durableId="1427918326">
-    <w:abstractNumId w:val="16"/>
-  </w:num>
-  <w:num w:numId="5" w16cid:durableId="287780358">
-    <w:abstractNumId w:val="12"/>
-  </w:num>
-  <w:num w:numId="6" w16cid:durableId="1374885205">
-    <w:abstractNumId w:val="2"/>
-  </w:num>
-  <w:num w:numId="7" w16cid:durableId="1864971969">
-    <w:abstractNumId w:val="10"/>
-  </w:num>
-  <w:num w:numId="8" w16cid:durableId="1633711653">
-    <w:abstractNumId w:val="7"/>
-  </w:num>
-  <w:num w:numId="9" w16cid:durableId="313143486">
-    <w:abstractNumId w:val="3"/>
-  </w:num>
-  <w:num w:numId="10" w16cid:durableId="1396468949">
-    <w:abstractNumId w:val="18"/>
-  </w:num>
-  <w:num w:numId="11" w16cid:durableId="1485470363">
-    <w:abstractNumId w:val="14"/>
-  </w:num>
-  <w:num w:numId="12" w16cid:durableId="1883207640">
-    <w:abstractNumId w:val="15"/>
-  </w:num>
-  <w:num w:numId="13" w16cid:durableId="709383407">
-    <w:abstractNumId w:val="1"/>
-  </w:num>
-  <w:num w:numId="14" w16cid:durableId="1929732944">
+  <w:num w:numId="23" w16cid:durableId="1016686363">
     <w:abstractNumId w:val="9"/>
-  </w:num>
-  <w:num w:numId="15" w16cid:durableId="989283544">
-    <w:abstractNumId w:val="11"/>
-  </w:num>
-  <w:num w:numId="16" w16cid:durableId="1806586437">
-    <w:abstractNumId w:val="5"/>
-  </w:num>
-  <w:num w:numId="17" w16cid:durableId="2143189245">
-    <w:abstractNumId w:val="13"/>
-  </w:num>
-  <w:num w:numId="18" w16cid:durableId="749892805">
-    <w:abstractNumId w:val="17"/>
-  </w:num>
-  <w:num w:numId="19" w16cid:durableId="1016686363">
-    <w:abstractNumId w:val="8"/>
   </w:num>
 </w:numbering>
 </file>
@@ -5357,7 +5313,7 @@
   <w:docDefaults>
     <w:rPrDefault>
       <w:rPr>
-        <w:rFonts w:asciiTheme="minorHAnsi" w:hAnsiTheme="minorHAnsi" w:eastAsiaTheme="minorEastAsia" w:cstheme="minorBidi"/>
+        <w:rFonts w:asciiTheme="minorHAnsi" w:eastAsiaTheme="minorEastAsia" w:hAnsiTheme="minorHAnsi" w:cstheme="minorBidi"/>
         <w:sz w:val="22"/>
         <w:szCs w:val="22"/>
         <w:lang w:val="en-AU" w:eastAsia="ja-JP" w:bidi="ar-SA"/>
@@ -5372,14 +5328,14 @@
   <w:latentStyles w:defLockedState="0" w:defUIPriority="99" w:defSemiHidden="0" w:defUnhideWhenUsed="0" w:defQFormat="0" w:count="376">
     <w:lsdException w:name="Normal" w:uiPriority="0" w:qFormat="1"/>
     <w:lsdException w:name="heading 1" w:uiPriority="9" w:qFormat="1"/>
-    <w:lsdException w:name="heading 2" w:uiPriority="9" w:semiHidden="1" w:unhideWhenUsed="1" w:qFormat="1"/>
-    <w:lsdException w:name="heading 3" w:uiPriority="9" w:semiHidden="1" w:unhideWhenUsed="1" w:qFormat="1"/>
-    <w:lsdException w:name="heading 4" w:uiPriority="9" w:semiHidden="1" w:unhideWhenUsed="1" w:qFormat="1"/>
-    <w:lsdException w:name="heading 5" w:uiPriority="9" w:semiHidden="1" w:unhideWhenUsed="1" w:qFormat="1"/>
-    <w:lsdException w:name="heading 6" w:uiPriority="9" w:semiHidden="1" w:unhideWhenUsed="1" w:qFormat="1"/>
-    <w:lsdException w:name="heading 7" w:uiPriority="9" w:semiHidden="1" w:unhideWhenUsed="1" w:qFormat="1"/>
-    <w:lsdException w:name="heading 8" w:uiPriority="9" w:semiHidden="1" w:unhideWhenUsed="1" w:qFormat="1"/>
-    <w:lsdException w:name="heading 9" w:uiPriority="9" w:semiHidden="1" w:unhideWhenUsed="1" w:qFormat="1"/>
+    <w:lsdException w:name="heading 2" w:semiHidden="1" w:uiPriority="9" w:unhideWhenUsed="1" w:qFormat="1"/>
+    <w:lsdException w:name="heading 3" w:semiHidden="1" w:uiPriority="9" w:unhideWhenUsed="1" w:qFormat="1"/>
+    <w:lsdException w:name="heading 4" w:semiHidden="1" w:uiPriority="9" w:unhideWhenUsed="1" w:qFormat="1"/>
+    <w:lsdException w:name="heading 5" w:semiHidden="1" w:uiPriority="9" w:unhideWhenUsed="1" w:qFormat="1"/>
+    <w:lsdException w:name="heading 6" w:semiHidden="1" w:uiPriority="9" w:unhideWhenUsed="1" w:qFormat="1"/>
+    <w:lsdException w:name="heading 7" w:semiHidden="1" w:uiPriority="9" w:unhideWhenUsed="1" w:qFormat="1"/>
+    <w:lsdException w:name="heading 8" w:semiHidden="1" w:uiPriority="9" w:unhideWhenUsed="1" w:qFormat="1"/>
+    <w:lsdException w:name="heading 9" w:semiHidden="1" w:uiPriority="9" w:unhideWhenUsed="1" w:qFormat="1"/>
     <w:lsdException w:name="index 1" w:semiHidden="1" w:unhideWhenUsed="1"/>
     <w:lsdException w:name="index 2" w:semiHidden="1" w:unhideWhenUsed="1"/>
     <w:lsdException w:name="index 3" w:semiHidden="1" w:unhideWhenUsed="1"/>
@@ -5389,22 +5345,22 @@
     <w:lsdException w:name="index 7" w:semiHidden="1" w:unhideWhenUsed="1"/>
     <w:lsdException w:name="index 8" w:semiHidden="1" w:unhideWhenUsed="1"/>
     <w:lsdException w:name="index 9" w:semiHidden="1" w:unhideWhenUsed="1"/>
-    <w:lsdException w:name="toc 1" w:uiPriority="39" w:semiHidden="1" w:unhideWhenUsed="1"/>
-    <w:lsdException w:name="toc 2" w:uiPriority="39" w:semiHidden="1" w:unhideWhenUsed="1"/>
-    <w:lsdException w:name="toc 3" w:uiPriority="39" w:semiHidden="1" w:unhideWhenUsed="1"/>
-    <w:lsdException w:name="toc 4" w:uiPriority="39" w:semiHidden="1" w:unhideWhenUsed="1"/>
-    <w:lsdException w:name="toc 5" w:uiPriority="39" w:semiHidden="1" w:unhideWhenUsed="1"/>
-    <w:lsdException w:name="toc 6" w:uiPriority="39" w:semiHidden="1" w:unhideWhenUsed="1"/>
-    <w:lsdException w:name="toc 7" w:uiPriority="39" w:semiHidden="1" w:unhideWhenUsed="1"/>
-    <w:lsdException w:name="toc 8" w:uiPriority="39" w:semiHidden="1" w:unhideWhenUsed="1"/>
-    <w:lsdException w:name="toc 9" w:uiPriority="39" w:semiHidden="1" w:unhideWhenUsed="1"/>
+    <w:lsdException w:name="toc 1" w:semiHidden="1" w:uiPriority="39" w:unhideWhenUsed="1"/>
+    <w:lsdException w:name="toc 2" w:semiHidden="1" w:uiPriority="39" w:unhideWhenUsed="1"/>
+    <w:lsdException w:name="toc 3" w:semiHidden="1" w:uiPriority="39" w:unhideWhenUsed="1"/>
+    <w:lsdException w:name="toc 4" w:semiHidden="1" w:uiPriority="39" w:unhideWhenUsed="1"/>
+    <w:lsdException w:name="toc 5" w:semiHidden="1" w:uiPriority="39" w:unhideWhenUsed="1"/>
+    <w:lsdException w:name="toc 6" w:semiHidden="1" w:uiPriority="39" w:unhideWhenUsed="1"/>
+    <w:lsdException w:name="toc 7" w:semiHidden="1" w:uiPriority="39" w:unhideWhenUsed="1"/>
+    <w:lsdException w:name="toc 8" w:semiHidden="1" w:uiPriority="39" w:unhideWhenUsed="1"/>
+    <w:lsdException w:name="toc 9" w:semiHidden="1" w:uiPriority="39" w:unhideWhenUsed="1"/>
     <w:lsdException w:name="Normal Indent" w:semiHidden="1" w:unhideWhenUsed="1"/>
     <w:lsdException w:name="footnote text" w:semiHidden="1" w:unhideWhenUsed="1"/>
     <w:lsdException w:name="annotation text" w:semiHidden="1" w:unhideWhenUsed="1"/>
     <w:lsdException w:name="header" w:semiHidden="1" w:unhideWhenUsed="1"/>
     <w:lsdException w:name="footer" w:semiHidden="1" w:unhideWhenUsed="1"/>
     <w:lsdException w:name="index heading" w:semiHidden="1" w:unhideWhenUsed="1"/>
-    <w:lsdException w:name="caption" w:uiPriority="35" w:semiHidden="1" w:unhideWhenUsed="1" w:qFormat="1"/>
+    <w:lsdException w:name="caption" w:semiHidden="1" w:uiPriority="35" w:unhideWhenUsed="1" w:qFormat="1"/>
     <w:lsdException w:name="table of figures" w:semiHidden="1" w:unhideWhenUsed="1"/>
     <w:lsdException w:name="envelope address" w:semiHidden="1" w:unhideWhenUsed="1"/>
     <w:lsdException w:name="envelope return" w:semiHidden="1" w:unhideWhenUsed="1"/>
@@ -5435,7 +5391,7 @@
     <w:lsdException w:name="Title" w:uiPriority="10" w:qFormat="1"/>
     <w:lsdException w:name="Closing" w:semiHidden="1" w:unhideWhenUsed="1"/>
     <w:lsdException w:name="Signature" w:semiHidden="1" w:unhideWhenUsed="1"/>
-    <w:lsdException w:name="Default Paragraph Font" w:uiPriority="1" w:semiHidden="1" w:unhideWhenUsed="1"/>
+    <w:lsdException w:name="Default Paragraph Font" w:semiHidden="1" w:uiPriority="1" w:unhideWhenUsed="1"/>
     <w:lsdException w:name="Body Text" w:semiHidden="1" w:unhideWhenUsed="1"/>
     <w:lsdException w:name="Body Text Indent" w:semiHidden="1" w:unhideWhenUsed="1"/>
     <w:lsdException w:name="List Continue" w:semiHidden="1" w:unhideWhenUsed="1"/>
@@ -5635,8 +5591,8 @@
     <w:lsdException w:name="Subtle Reference" w:uiPriority="31" w:qFormat="1"/>
     <w:lsdException w:name="Intense Reference" w:uiPriority="32" w:qFormat="1"/>
     <w:lsdException w:name="Book Title" w:uiPriority="33" w:qFormat="1"/>
-    <w:lsdException w:name="Bibliography" w:uiPriority="37" w:semiHidden="1" w:unhideWhenUsed="1"/>
-    <w:lsdException w:name="TOC Heading" w:uiPriority="39" w:semiHidden="1" w:unhideWhenUsed="1" w:qFormat="1"/>
+    <w:lsdException w:name="Bibliography" w:semiHidden="1" w:uiPriority="37" w:unhideWhenUsed="1"/>
+    <w:lsdException w:name="TOC Heading" w:semiHidden="1" w:uiPriority="39" w:unhideWhenUsed="1" w:qFormat="1"/>
     <w:lsdException w:name="Plain Table 1" w:uiPriority="41"/>
     <w:lsdException w:name="Plain Table 2" w:uiPriority="42"/>
     <w:lsdException w:name="Plain Table 3" w:uiPriority="43"/>
@@ -5747,7 +5703,7 @@
     <w:lsdException w:name="Unresolved Mention" w:semiHidden="1" w:unhideWhenUsed="1"/>
     <w:lsdException w:name="Smart Link" w:semiHidden="1" w:unhideWhenUsed="1"/>
   </w:latentStyles>
-  <w:style w:type="paragraph" w:styleId="Normal" w:default="1">
+  <w:style w:type="paragraph" w:default="1" w:styleId="Normal">
     <w:name w:val="Normal"/>
     <w:qFormat/>
   </w:style>
@@ -5766,7 +5722,7 @@
       <w:outlineLvl w:val="0"/>
     </w:pPr>
     <w:rPr>
-      <w:rFonts w:asciiTheme="majorHAnsi" w:hAnsiTheme="majorHAnsi" w:eastAsiaTheme="majorEastAsia" w:cstheme="majorBidi"/>
+      <w:rFonts w:asciiTheme="majorHAnsi" w:eastAsiaTheme="majorEastAsia" w:hAnsiTheme="majorHAnsi" w:cstheme="majorBidi"/>
       <w:b/>
       <w:bCs/>
       <w:color w:val="203572"/>
@@ -5790,7 +5746,7 @@
       <w:outlineLvl w:val="1"/>
     </w:pPr>
     <w:rPr>
-      <w:rFonts w:asciiTheme="majorHAnsi" w:hAnsiTheme="majorHAnsi" w:eastAsiaTheme="majorEastAsia" w:cstheme="majorBidi"/>
+      <w:rFonts w:asciiTheme="majorHAnsi" w:eastAsiaTheme="majorEastAsia" w:hAnsiTheme="majorHAnsi" w:cstheme="majorBidi"/>
       <w:b/>
       <w:bCs/>
       <w:color w:val="2F5496" w:themeColor="accent1" w:themeShade="BF"/>
@@ -5814,7 +5770,7 @@
       <w:outlineLvl w:val="2"/>
     </w:pPr>
     <w:rPr>
-      <w:rFonts w:asciiTheme="majorHAnsi" w:hAnsiTheme="majorHAnsi" w:eastAsiaTheme="majorEastAsia" w:cstheme="majorBidi"/>
+      <w:rFonts w:asciiTheme="majorHAnsi" w:eastAsiaTheme="majorEastAsia" w:hAnsiTheme="majorHAnsi" w:cstheme="majorBidi"/>
       <w:i/>
       <w:iCs/>
       <w:color w:val="3A67B8"/>
@@ -5836,19 +5792,19 @@
       <w:outlineLvl w:val="3"/>
     </w:pPr>
     <w:rPr>
-      <w:rFonts w:asciiTheme="majorHAnsi" w:hAnsiTheme="majorHAnsi" w:eastAsiaTheme="majorEastAsia" w:cstheme="majorBidi"/>
+      <w:rFonts w:asciiTheme="majorHAnsi" w:eastAsiaTheme="majorEastAsia" w:hAnsiTheme="majorHAnsi" w:cstheme="majorBidi"/>
       <w:i/>
       <w:iCs/>
       <w:color w:val="2F5496" w:themeColor="accent1" w:themeShade="BF"/>
     </w:rPr>
   </w:style>
-  <w:style w:type="character" w:styleId="DefaultParagraphFont" w:default="1">
+  <w:style w:type="character" w:default="1" w:styleId="DefaultParagraphFont">
     <w:name w:val="Default Paragraph Font"/>
     <w:uiPriority w:val="1"/>
     <w:semiHidden/>
     <w:unhideWhenUsed/>
   </w:style>
-  <w:style w:type="table" w:styleId="TableNormal" w:default="1">
+  <w:style w:type="table" w:default="1" w:styleId="TableNormal">
     <w:name w:val="Normal Table"/>
     <w:uiPriority w:val="99"/>
     <w:semiHidden/>
@@ -5863,7 +5819,7 @@
       </w:tblCellMar>
     </w:tblPr>
   </w:style>
-  <w:style w:type="numbering" w:styleId="NoList" w:default="1">
+  <w:style w:type="numbering" w:default="1" w:styleId="NoList">
     <w:name w:val="No List"/>
     <w:uiPriority w:val="99"/>
     <w:semiHidden/>
@@ -5884,7 +5840,7 @@
       <w:spacing w:after="0" w:line="240" w:lineRule="auto"/>
     </w:pPr>
   </w:style>
-  <w:style w:type="character" w:styleId="HeaderChar" w:customStyle="1">
+  <w:style w:type="character" w:customStyle="1" w:styleId="HeaderChar">
     <w:name w:val="Header Char"/>
     <w:basedOn w:val="DefaultParagraphFont"/>
     <w:link w:val="Header"/>
@@ -5906,7 +5862,7 @@
       <w:spacing w:after="0" w:line="240" w:lineRule="auto"/>
     </w:pPr>
   </w:style>
-  <w:style w:type="character" w:styleId="FooterChar" w:customStyle="1">
+  <w:style w:type="character" w:customStyle="1" w:styleId="FooterChar">
     <w:name w:val="Footer Char"/>
     <w:basedOn w:val="DefaultParagraphFont"/>
     <w:link w:val="Footer"/>
@@ -5947,14 +5903,14 @@
       <w:shd w:val="clear" w:color="auto" w:fill="E1DFDD"/>
     </w:rPr>
   </w:style>
-  <w:style w:type="character" w:styleId="Heading1Char" w:customStyle="1">
+  <w:style w:type="character" w:customStyle="1" w:styleId="Heading1Char">
     <w:name w:val="Heading 1 Char"/>
     <w:basedOn w:val="DefaultParagraphFont"/>
     <w:link w:val="Heading1"/>
     <w:uiPriority w:val="9"/>
     <w:rsid w:val="00A44DDC"/>
     <w:rPr>
-      <w:rFonts w:asciiTheme="majorHAnsi" w:hAnsiTheme="majorHAnsi" w:eastAsiaTheme="majorEastAsia" w:cstheme="majorBidi"/>
+      <w:rFonts w:asciiTheme="majorHAnsi" w:eastAsiaTheme="majorEastAsia" w:hAnsiTheme="majorHAnsi" w:cstheme="majorBidi"/>
       <w:b/>
       <w:bCs/>
       <w:color w:val="203572"/>
@@ -5962,14 +5918,14 @@
       <w:szCs w:val="28"/>
     </w:rPr>
   </w:style>
-  <w:style w:type="character" w:styleId="Heading2Char" w:customStyle="1">
+  <w:style w:type="character" w:customStyle="1" w:styleId="Heading2Char">
     <w:name w:val="Heading 2 Char"/>
     <w:basedOn w:val="DefaultParagraphFont"/>
     <w:link w:val="Heading2"/>
     <w:uiPriority w:val="9"/>
     <w:rsid w:val="00A44DDC"/>
     <w:rPr>
-      <w:rFonts w:asciiTheme="majorHAnsi" w:hAnsiTheme="majorHAnsi" w:eastAsiaTheme="majorEastAsia" w:cstheme="majorBidi"/>
+      <w:rFonts w:asciiTheme="majorHAnsi" w:eastAsiaTheme="majorEastAsia" w:hAnsiTheme="majorHAnsi" w:cstheme="majorBidi"/>
       <w:b/>
       <w:bCs/>
       <w:color w:val="2F5496" w:themeColor="accent1" w:themeShade="BF"/>
@@ -5990,7 +5946,7 @@
       <w:contextualSpacing/>
     </w:pPr>
     <w:rPr>
-      <w:rFonts w:asciiTheme="majorHAnsi" w:hAnsiTheme="majorHAnsi" w:eastAsiaTheme="majorEastAsia" w:cstheme="majorBidi"/>
+      <w:rFonts w:asciiTheme="majorHAnsi" w:eastAsiaTheme="majorEastAsia" w:hAnsiTheme="majorHAnsi" w:cstheme="majorBidi"/>
       <w:b/>
       <w:bCs/>
       <w:spacing w:val="-10"/>
@@ -5999,14 +5955,14 @@
       <w:szCs w:val="48"/>
     </w:rPr>
   </w:style>
-  <w:style w:type="character" w:styleId="TitleChar" w:customStyle="1">
+  <w:style w:type="character" w:customStyle="1" w:styleId="TitleChar">
     <w:name w:val="Title Char"/>
     <w:basedOn w:val="DefaultParagraphFont"/>
     <w:link w:val="Title"/>
     <w:uiPriority w:val="10"/>
     <w:rsid w:val="001F192E"/>
     <w:rPr>
-      <w:rFonts w:asciiTheme="majorHAnsi" w:hAnsiTheme="majorHAnsi" w:eastAsiaTheme="majorEastAsia" w:cstheme="majorBidi"/>
+      <w:rFonts w:asciiTheme="majorHAnsi" w:eastAsiaTheme="majorEastAsia" w:hAnsiTheme="majorHAnsi" w:cstheme="majorBidi"/>
       <w:b/>
       <w:bCs/>
       <w:spacing w:val="-10"/>
@@ -6031,7 +5987,7 @@
       <w:szCs w:val="20"/>
     </w:rPr>
   </w:style>
-  <w:style w:type="character" w:styleId="FootnoteTextChar" w:customStyle="1">
+  <w:style w:type="character" w:customStyle="1" w:styleId="FootnoteTextChar">
     <w:name w:val="Footnote Text Char"/>
     <w:basedOn w:val="DefaultParagraphFont"/>
     <w:link w:val="FootnoteText"/>
@@ -6082,7 +6038,7 @@
       <w:szCs w:val="20"/>
     </w:rPr>
   </w:style>
-  <w:style w:type="character" w:styleId="EndnoteTextChar" w:customStyle="1">
+  <w:style w:type="character" w:customStyle="1" w:styleId="EndnoteTextChar">
     <w:name w:val="Endnote Text Char"/>
     <w:basedOn w:val="DefaultParagraphFont"/>
     <w:link w:val="EndnoteText"/>
@@ -6105,27 +6061,27 @@
       <w:vertAlign w:val="superscript"/>
     </w:rPr>
   </w:style>
-  <w:style w:type="character" w:styleId="Heading3Char" w:customStyle="1">
+  <w:style w:type="character" w:customStyle="1" w:styleId="Heading3Char">
     <w:name w:val="Heading 3 Char"/>
     <w:basedOn w:val="DefaultParagraphFont"/>
     <w:link w:val="Heading3"/>
     <w:uiPriority w:val="9"/>
     <w:rsid w:val="00A44DDC"/>
     <w:rPr>
-      <w:rFonts w:asciiTheme="majorHAnsi" w:hAnsiTheme="majorHAnsi" w:eastAsiaTheme="majorEastAsia" w:cstheme="majorBidi"/>
+      <w:rFonts w:asciiTheme="majorHAnsi" w:eastAsiaTheme="majorEastAsia" w:hAnsiTheme="majorHAnsi" w:cstheme="majorBidi"/>
       <w:i/>
       <w:iCs/>
       <w:color w:val="3A67B8"/>
     </w:rPr>
   </w:style>
-  <w:style w:type="character" w:styleId="Heading4Char" w:customStyle="1">
+  <w:style w:type="character" w:customStyle="1" w:styleId="Heading4Char">
     <w:name w:val="Heading 4 Char"/>
     <w:basedOn w:val="DefaultParagraphFont"/>
     <w:link w:val="Heading4"/>
     <w:uiPriority w:val="9"/>
     <w:rsid w:val="00A44DDC"/>
     <w:rPr>
-      <w:rFonts w:asciiTheme="majorHAnsi" w:hAnsiTheme="majorHAnsi" w:eastAsiaTheme="majorEastAsia" w:cstheme="majorBidi"/>
+      <w:rFonts w:asciiTheme="majorHAnsi" w:eastAsiaTheme="majorEastAsia" w:hAnsiTheme="majorHAnsi" w:cstheme="majorBidi"/>
       <w:i/>
       <w:iCs/>
       <w:color w:val="2F5496" w:themeColor="accent1" w:themeShade="BF"/>
@@ -6151,12 +6107,12 @@
     </w:pPr>
     <w:tblPr>
       <w:tblBorders>
-        <w:top w:val="single" w:color="auto" w:sz="4" w:space="0"/>
-        <w:left w:val="single" w:color="auto" w:sz="4" w:space="0"/>
-        <w:bottom w:val="single" w:color="auto" w:sz="4" w:space="0"/>
-        <w:right w:val="single" w:color="auto" w:sz="4" w:space="0"/>
-        <w:insideH w:val="single" w:color="auto" w:sz="4" w:space="0"/>
-        <w:insideV w:val="single" w:color="auto" w:sz="4" w:space="0"/>
+        <w:top w:val="single" w:sz="4" w:space="0" w:color="auto"/>
+        <w:left w:val="single" w:sz="4" w:space="0" w:color="auto"/>
+        <w:bottom w:val="single" w:sz="4" w:space="0" w:color="auto"/>
+        <w:right w:val="single" w:sz="4" w:space="0" w:color="auto"/>
+        <w:insideH w:val="single" w:sz="4" w:space="0" w:color="auto"/>
+        <w:insideV w:val="single" w:sz="4" w:space="0" w:color="auto"/>
       </w:tblBorders>
     </w:tblPr>
   </w:style>
@@ -6172,12 +6128,12 @@
       <w:tblStyleRowBandSize w:val="1"/>
       <w:tblStyleColBandSize w:val="1"/>
       <w:tblBorders>
-        <w:top w:val="single" w:color="BDD6EE" w:themeColor="accent5" w:themeTint="66" w:sz="4" w:space="0"/>
-        <w:left w:val="single" w:color="BDD6EE" w:themeColor="accent5" w:themeTint="66" w:sz="4" w:space="0"/>
-        <w:bottom w:val="single" w:color="BDD6EE" w:themeColor="accent5" w:themeTint="66" w:sz="4" w:space="0"/>
-        <w:right w:val="single" w:color="BDD6EE" w:themeColor="accent5" w:themeTint="66" w:sz="4" w:space="0"/>
-        <w:insideH w:val="single" w:color="BDD6EE" w:themeColor="accent5" w:themeTint="66" w:sz="4" w:space="0"/>
-        <w:insideV w:val="single" w:color="BDD6EE" w:themeColor="accent5" w:themeTint="66" w:sz="4" w:space="0"/>
+        <w:top w:val="single" w:sz="4" w:space="0" w:color="BDD6EE" w:themeColor="accent5" w:themeTint="66"/>
+        <w:left w:val="single" w:sz="4" w:space="0" w:color="BDD6EE" w:themeColor="accent5" w:themeTint="66"/>
+        <w:bottom w:val="single" w:sz="4" w:space="0" w:color="BDD6EE" w:themeColor="accent5" w:themeTint="66"/>
+        <w:right w:val="single" w:sz="4" w:space="0" w:color="BDD6EE" w:themeColor="accent5" w:themeTint="66"/>
+        <w:insideH w:val="single" w:sz="4" w:space="0" w:color="BDD6EE" w:themeColor="accent5" w:themeTint="66"/>
+        <w:insideV w:val="single" w:sz="4" w:space="0" w:color="BDD6EE" w:themeColor="accent5" w:themeTint="66"/>
       </w:tblBorders>
     </w:tblPr>
     <w:tblStylePr w:type="firstRow">
@@ -6188,7 +6144,7 @@
       <w:tblPr/>
       <w:tcPr>
         <w:tcBorders>
-          <w:bottom w:val="single" w:color="9CC2E5" w:themeColor="accent5" w:themeTint="99" w:sz="12" w:space="0"/>
+          <w:bottom w:val="single" w:sz="12" w:space="0" w:color="9CC2E5" w:themeColor="accent5" w:themeTint="99"/>
         </w:tcBorders>
       </w:tcPr>
     </w:tblStylePr>
@@ -6200,7 +6156,7 @@
       <w:tblPr/>
       <w:tcPr>
         <w:tcBorders>
-          <w:top w:val="double" w:color="9CC2E5" w:themeColor="accent5" w:themeTint="99" w:sz="2" w:space="0"/>
+          <w:top w:val="double" w:sz="2" w:space="0" w:color="9CC2E5" w:themeColor="accent5" w:themeTint="99"/>
         </w:tcBorders>
       </w:tcPr>
     </w:tblStylePr>
@@ -6229,12 +6185,12 @@
       <w:tblStyleRowBandSize w:val="1"/>
       <w:tblStyleColBandSize w:val="1"/>
       <w:tblBorders>
-        <w:top w:val="single" w:color="BFBFBF" w:themeColor="background1" w:themeShade="BF" w:sz="4" w:space="0"/>
-        <w:left w:val="single" w:color="BFBFBF" w:themeColor="background1" w:themeShade="BF" w:sz="4" w:space="0"/>
-        <w:bottom w:val="single" w:color="BFBFBF" w:themeColor="background1" w:themeShade="BF" w:sz="4" w:space="0"/>
-        <w:right w:val="single" w:color="BFBFBF" w:themeColor="background1" w:themeShade="BF" w:sz="4" w:space="0"/>
-        <w:insideH w:val="single" w:color="BFBFBF" w:themeColor="background1" w:themeShade="BF" w:sz="4" w:space="0"/>
-        <w:insideV w:val="single" w:color="BFBFBF" w:themeColor="background1" w:themeShade="BF" w:sz="4" w:space="0"/>
+        <w:top w:val="single" w:sz="4" w:space="0" w:color="BFBFBF" w:themeColor="background1" w:themeShade="BF"/>
+        <w:left w:val="single" w:sz="4" w:space="0" w:color="BFBFBF" w:themeColor="background1" w:themeShade="BF"/>
+        <w:bottom w:val="single" w:sz="4" w:space="0" w:color="BFBFBF" w:themeColor="background1" w:themeShade="BF"/>
+        <w:right w:val="single" w:sz="4" w:space="0" w:color="BFBFBF" w:themeColor="background1" w:themeShade="BF"/>
+        <w:insideH w:val="single" w:sz="4" w:space="0" w:color="BFBFBF" w:themeColor="background1" w:themeShade="BF"/>
+        <w:insideV w:val="single" w:sz="4" w:space="0" w:color="BFBFBF" w:themeColor="background1" w:themeShade="BF"/>
       </w:tblBorders>
     </w:tblPr>
     <w:tblStylePr w:type="firstRow">
@@ -6251,7 +6207,7 @@
       <w:tblPr/>
       <w:tcPr>
         <w:tcBorders>
-          <w:top w:val="double" w:color="BFBFBF" w:themeColor="background1" w:themeShade="BF" w:sz="4" w:space="0"/>
+          <w:top w:val="double" w:sz="4" w:space="0" w:color="BFBFBF" w:themeColor="background1" w:themeShade="BF"/>
         </w:tcBorders>
       </w:tcPr>
     </w:tblStylePr>
@@ -6292,12 +6248,12 @@
       <w:tblStyleRowBandSize w:val="1"/>
       <w:tblStyleColBandSize w:val="1"/>
       <w:tblBorders>
-        <w:top w:val="single" w:color="9CC2E5" w:themeColor="accent5" w:themeTint="99" w:sz="4" w:space="0"/>
-        <w:left w:val="single" w:color="9CC2E5" w:themeColor="accent5" w:themeTint="99" w:sz="4" w:space="0"/>
-        <w:bottom w:val="single" w:color="9CC2E5" w:themeColor="accent5" w:themeTint="99" w:sz="4" w:space="0"/>
-        <w:right w:val="single" w:color="9CC2E5" w:themeColor="accent5" w:themeTint="99" w:sz="4" w:space="0"/>
-        <w:insideH w:val="single" w:color="9CC2E5" w:themeColor="accent5" w:themeTint="99" w:sz="4" w:space="0"/>
-        <w:insideV w:val="single" w:color="9CC2E5" w:themeColor="accent5" w:themeTint="99" w:sz="4" w:space="0"/>
+        <w:top w:val="single" w:sz="4" w:space="0" w:color="9CC2E5" w:themeColor="accent5" w:themeTint="99"/>
+        <w:left w:val="single" w:sz="4" w:space="0" w:color="9CC2E5" w:themeColor="accent5" w:themeTint="99"/>
+        <w:bottom w:val="single" w:sz="4" w:space="0" w:color="9CC2E5" w:themeColor="accent5" w:themeTint="99"/>
+        <w:right w:val="single" w:sz="4" w:space="0" w:color="9CC2E5" w:themeColor="accent5" w:themeTint="99"/>
+        <w:insideH w:val="single" w:sz="4" w:space="0" w:color="9CC2E5" w:themeColor="accent5" w:themeTint="99"/>
+        <w:insideV w:val="single" w:sz="4" w:space="0" w:color="9CC2E5" w:themeColor="accent5" w:themeTint="99"/>
       </w:tblBorders>
     </w:tblPr>
     <w:tblStylePr w:type="firstRow">
@@ -6309,10 +6265,10 @@
       <w:tblPr/>
       <w:tcPr>
         <w:tcBorders>
-          <w:top w:val="single" w:color="5B9BD5" w:themeColor="accent5" w:sz="4" w:space="0"/>
-          <w:left w:val="single" w:color="5B9BD5" w:themeColor="accent5" w:sz="4" w:space="0"/>
-          <w:bottom w:val="single" w:color="5B9BD5" w:themeColor="accent5" w:sz="4" w:space="0"/>
-          <w:right w:val="single" w:color="5B9BD5" w:themeColor="accent5" w:sz="4" w:space="0"/>
+          <w:top w:val="single" w:sz="4" w:space="0" w:color="5B9BD5" w:themeColor="accent5"/>
+          <w:left w:val="single" w:sz="4" w:space="0" w:color="5B9BD5" w:themeColor="accent5"/>
+          <w:bottom w:val="single" w:sz="4" w:space="0" w:color="5B9BD5" w:themeColor="accent5"/>
+          <w:right w:val="single" w:sz="4" w:space="0" w:color="5B9BD5" w:themeColor="accent5"/>
           <w:insideH w:val="nil"/>
           <w:insideV w:val="nil"/>
         </w:tcBorders>
@@ -6327,7 +6283,7 @@
       <w:tblPr/>
       <w:tcPr>
         <w:tcBorders>
-          <w:top w:val="double" w:color="5B9BD5" w:themeColor="accent5" w:sz="4" w:space="0"/>
+          <w:top w:val="double" w:sz="4" w:space="0" w:color="5B9BD5" w:themeColor="accent5"/>
         </w:tcBorders>
       </w:tcPr>
     </w:tblStylePr>
@@ -6368,12 +6324,12 @@
       <w:tblStyleRowBandSize w:val="1"/>
       <w:tblStyleColBandSize w:val="1"/>
       <w:tblBorders>
-        <w:top w:val="single" w:color="FFFFFF" w:themeColor="background1" w:sz="4" w:space="0"/>
-        <w:left w:val="single" w:color="FFFFFF" w:themeColor="background1" w:sz="4" w:space="0"/>
-        <w:bottom w:val="single" w:color="FFFFFF" w:themeColor="background1" w:sz="4" w:space="0"/>
-        <w:right w:val="single" w:color="FFFFFF" w:themeColor="background1" w:sz="4" w:space="0"/>
-        <w:insideH w:val="single" w:color="FFFFFF" w:themeColor="background1" w:sz="4" w:space="0"/>
-        <w:insideV w:val="single" w:color="FFFFFF" w:themeColor="background1" w:sz="4" w:space="0"/>
+        <w:top w:val="single" w:sz="4" w:space="0" w:color="FFFFFF" w:themeColor="background1"/>
+        <w:left w:val="single" w:sz="4" w:space="0" w:color="FFFFFF" w:themeColor="background1"/>
+        <w:bottom w:val="single" w:sz="4" w:space="0" w:color="FFFFFF" w:themeColor="background1"/>
+        <w:right w:val="single" w:sz="4" w:space="0" w:color="FFFFFF" w:themeColor="background1"/>
+        <w:insideH w:val="single" w:sz="4" w:space="0" w:color="FFFFFF" w:themeColor="background1"/>
+        <w:insideV w:val="single" w:sz="4" w:space="0" w:color="FFFFFF" w:themeColor="background1"/>
       </w:tblBorders>
     </w:tblPr>
     <w:tcPr>
@@ -6388,9 +6344,9 @@
       <w:tblPr/>
       <w:tcPr>
         <w:tcBorders>
-          <w:top w:val="single" w:color="FFFFFF" w:themeColor="background1" w:sz="4" w:space="0"/>
-          <w:left w:val="single" w:color="FFFFFF" w:themeColor="background1" w:sz="4" w:space="0"/>
-          <w:right w:val="single" w:color="FFFFFF" w:themeColor="background1" w:sz="4" w:space="0"/>
+          <w:top w:val="single" w:sz="4" w:space="0" w:color="FFFFFF" w:themeColor="background1"/>
+          <w:left w:val="single" w:sz="4" w:space="0" w:color="FFFFFF" w:themeColor="background1"/>
+          <w:right w:val="single" w:sz="4" w:space="0" w:color="FFFFFF" w:themeColor="background1"/>
           <w:insideH w:val="nil"/>
           <w:insideV w:val="nil"/>
         </w:tcBorders>
@@ -6406,9 +6362,9 @@
       <w:tblPr/>
       <w:tcPr>
         <w:tcBorders>
-          <w:left w:val="single" w:color="FFFFFF" w:themeColor="background1" w:sz="4" w:space="0"/>
-          <w:bottom w:val="single" w:color="FFFFFF" w:themeColor="background1" w:sz="4" w:space="0"/>
-          <w:right w:val="single" w:color="FFFFFF" w:themeColor="background1" w:sz="4" w:space="0"/>
+          <w:left w:val="single" w:sz="4" w:space="0" w:color="FFFFFF" w:themeColor="background1"/>
+          <w:bottom w:val="single" w:sz="4" w:space="0" w:color="FFFFFF" w:themeColor="background1"/>
+          <w:right w:val="single" w:sz="4" w:space="0" w:color="FFFFFF" w:themeColor="background1"/>
           <w:insideH w:val="nil"/>
           <w:insideV w:val="nil"/>
         </w:tcBorders>
@@ -6424,9 +6380,9 @@
       <w:tblPr/>
       <w:tcPr>
         <w:tcBorders>
-          <w:top w:val="single" w:color="FFFFFF" w:themeColor="background1" w:sz="4" w:space="0"/>
-          <w:left w:val="single" w:color="FFFFFF" w:themeColor="background1" w:sz="4" w:space="0"/>
-          <w:bottom w:val="single" w:color="FFFFFF" w:themeColor="background1" w:sz="4" w:space="0"/>
+          <w:top w:val="single" w:sz="4" w:space="0" w:color="FFFFFF" w:themeColor="background1"/>
+          <w:left w:val="single" w:sz="4" w:space="0" w:color="FFFFFF" w:themeColor="background1"/>
+          <w:bottom w:val="single" w:sz="4" w:space="0" w:color="FFFFFF" w:themeColor="background1"/>
           <w:insideV w:val="nil"/>
         </w:tcBorders>
         <w:shd w:val="clear" w:color="auto" w:fill="5B9BD5" w:themeFill="accent5"/>
@@ -6441,9 +6397,9 @@
       <w:tblPr/>
       <w:tcPr>
         <w:tcBorders>
-          <w:top w:val="single" w:color="FFFFFF" w:themeColor="background1" w:sz="4" w:space="0"/>
-          <w:bottom w:val="single" w:color="FFFFFF" w:themeColor="background1" w:sz="4" w:space="0"/>
-          <w:right w:val="single" w:color="FFFFFF" w:themeColor="background1" w:sz="4" w:space="0"/>
+          <w:top w:val="single" w:sz="4" w:space="0" w:color="FFFFFF" w:themeColor="background1"/>
+          <w:bottom w:val="single" w:sz="4" w:space="0" w:color="FFFFFF" w:themeColor="background1"/>
+          <w:right w:val="single" w:sz="4" w:space="0" w:color="FFFFFF" w:themeColor="background1"/>
           <w:insideV w:val="nil"/>
         </w:tcBorders>
         <w:shd w:val="clear" w:color="auto" w:fill="5B9BD5" w:themeFill="accent5"/>
@@ -6474,12 +6430,12 @@
       <w:tblStyleRowBandSize w:val="1"/>
       <w:tblStyleColBandSize w:val="1"/>
       <w:tblBorders>
-        <w:top w:val="single" w:color="FFFFFF" w:themeColor="background1" w:sz="4" w:space="0"/>
-        <w:left w:val="single" w:color="FFFFFF" w:themeColor="background1" w:sz="4" w:space="0"/>
-        <w:bottom w:val="single" w:color="FFFFFF" w:themeColor="background1" w:sz="4" w:space="0"/>
-        <w:right w:val="single" w:color="FFFFFF" w:themeColor="background1" w:sz="4" w:space="0"/>
-        <w:insideH w:val="single" w:color="FFFFFF" w:themeColor="background1" w:sz="4" w:space="0"/>
-        <w:insideV w:val="single" w:color="FFFFFF" w:themeColor="background1" w:sz="4" w:space="0"/>
+        <w:top w:val="single" w:sz="4" w:space="0" w:color="FFFFFF" w:themeColor="background1"/>
+        <w:left w:val="single" w:sz="4" w:space="0" w:color="FFFFFF" w:themeColor="background1"/>
+        <w:bottom w:val="single" w:sz="4" w:space="0" w:color="FFFFFF" w:themeColor="background1"/>
+        <w:right w:val="single" w:sz="4" w:space="0" w:color="FFFFFF" w:themeColor="background1"/>
+        <w:insideH w:val="single" w:sz="4" w:space="0" w:color="FFFFFF" w:themeColor="background1"/>
+        <w:insideV w:val="single" w:sz="4" w:space="0" w:color="FFFFFF" w:themeColor="background1"/>
       </w:tblBorders>
     </w:tblPr>
     <w:tcPr>
@@ -6494,9 +6450,9 @@
       <w:tblPr/>
       <w:tcPr>
         <w:tcBorders>
-          <w:top w:val="single" w:color="FFFFFF" w:themeColor="background1" w:sz="4" w:space="0"/>
-          <w:left w:val="single" w:color="FFFFFF" w:themeColor="background1" w:sz="4" w:space="0"/>
-          <w:right w:val="single" w:color="FFFFFF" w:themeColor="background1" w:sz="4" w:space="0"/>
+          <w:top w:val="single" w:sz="4" w:space="0" w:color="FFFFFF" w:themeColor="background1"/>
+          <w:left w:val="single" w:sz="4" w:space="0" w:color="FFFFFF" w:themeColor="background1"/>
+          <w:right w:val="single" w:sz="4" w:space="0" w:color="FFFFFF" w:themeColor="background1"/>
           <w:insideH w:val="nil"/>
           <w:insideV w:val="nil"/>
         </w:tcBorders>
@@ -6512,9 +6468,9 @@
       <w:tblPr/>
       <w:tcPr>
         <w:tcBorders>
-          <w:left w:val="single" w:color="FFFFFF" w:themeColor="background1" w:sz="4" w:space="0"/>
-          <w:bottom w:val="single" w:color="FFFFFF" w:themeColor="background1" w:sz="4" w:space="0"/>
-          <w:right w:val="single" w:color="FFFFFF" w:themeColor="background1" w:sz="4" w:space="0"/>
+          <w:left w:val="single" w:sz="4" w:space="0" w:color="FFFFFF" w:themeColor="background1"/>
+          <w:bottom w:val="single" w:sz="4" w:space="0" w:color="FFFFFF" w:themeColor="background1"/>
+          <w:right w:val="single" w:sz="4" w:space="0" w:color="FFFFFF" w:themeColor="background1"/>
           <w:insideH w:val="nil"/>
           <w:insideV w:val="nil"/>
         </w:tcBorders>
@@ -6530,9 +6486,9 @@
       <w:tblPr/>
       <w:tcPr>
         <w:tcBorders>
-          <w:top w:val="single" w:color="FFFFFF" w:themeColor="background1" w:sz="4" w:space="0"/>
-          <w:left w:val="single" w:color="FFFFFF" w:themeColor="background1" w:sz="4" w:space="0"/>
-          <w:bottom w:val="single" w:color="FFFFFF" w:themeColor="background1" w:sz="4" w:space="0"/>
+          <w:top w:val="single" w:sz="4" w:space="0" w:color="FFFFFF" w:themeColor="background1"/>
+          <w:left w:val="single" w:sz="4" w:space="0" w:color="FFFFFF" w:themeColor="background1"/>
+          <w:bottom w:val="single" w:sz="4" w:space="0" w:color="FFFFFF" w:themeColor="background1"/>
           <w:insideV w:val="nil"/>
         </w:tcBorders>
         <w:shd w:val="clear" w:color="auto" w:fill="70AD47" w:themeFill="accent6"/>
@@ -6547,9 +6503,9 @@
       <w:tblPr/>
       <w:tcPr>
         <w:tcBorders>
-          <w:top w:val="single" w:color="FFFFFF" w:themeColor="background1" w:sz="4" w:space="0"/>
-          <w:bottom w:val="single" w:color="FFFFFF" w:themeColor="background1" w:sz="4" w:space="0"/>
-          <w:right w:val="single" w:color="FFFFFF" w:themeColor="background1" w:sz="4" w:space="0"/>
+          <w:top w:val="single" w:sz="4" w:space="0" w:color="FFFFFF" w:themeColor="background1"/>
+          <w:bottom w:val="single" w:sz="4" w:space="0" w:color="FFFFFF" w:themeColor="background1"/>
+          <w:right w:val="single" w:sz="4" w:space="0" w:color="FFFFFF" w:themeColor="background1"/>
           <w:insideV w:val="nil"/>
         </w:tcBorders>
         <w:shd w:val="clear" w:color="auto" w:fill="70AD47" w:themeFill="accent6"/>
@@ -6669,7 +6625,6 @@
   </w:font>
   <w:font w:name="Yu Mincho">
     <w:altName w:val="游明朝"/>
-    <w:panose1 w:val="02020400000000000000"/>
     <w:charset w:val="80"/>
     <w:family w:val="roman"/>
     <w:pitch w:val="variable"/>
@@ -6722,6 +6677,7 @@
     <w:rsid w:val="00200545"/>
     <w:rsid w:val="002124A3"/>
     <w:rsid w:val="00287265"/>
+    <w:rsid w:val="00334F8C"/>
     <w:rsid w:val="00481A50"/>
     <w:rsid w:val="007F2EB5"/>
   </w:rsids>
@@ -7392,28 +7348,6 @@
 </file>
 
 <file path=customXml/item1.xml><?xml version="1.0" encoding="utf-8"?>
-<p:properties xmlns:p="http://schemas.microsoft.com/office/2006/metadata/properties" xmlns:xsi="http://www.w3.org/2001/XMLSchema-instance" xmlns:pc="http://schemas.microsoft.com/office/infopath/2007/PartnerControls">
-  <documentManagement>
-    <TaxCatchAll xmlns="7998ff36-f67b-497d-9ba5-0737ce74e881" xsi:nil="true"/>
-    <lcf76f155ced4ddcb4097134ff3c332f xmlns="5433951f-06c3-4618-8b57-3de8e57a9660">
-      <Terms xmlns="http://schemas.microsoft.com/office/infopath/2007/PartnerControls"/>
-    </lcf76f155ced4ddcb4097134ff3c332f>
-    <BootstrapDocumentation xmlns="5433951f-06c3-4618-8b57-3de8e57a9660">
-      <Url xsi:nil="true"/>
-      <Description xsi:nil="true"/>
-    </BootstrapDocumentation>
-    <SharedWithUsers xmlns="7998ff36-f67b-497d-9ba5-0737ce74e881">
-      <UserInfo>
-        <DisplayName>ALISON COLLINS</DisplayName>
-        <AccountId>463</AccountId>
-        <AccountType/>
-      </UserInfo>
-    </SharedWithUsers>
-  </documentManagement>
-</p:properties>
-</file>
-
-<file path=customXml/item2.xml><?xml version="1.0" encoding="utf-8"?>
 <ct:contentTypeSchema xmlns:ct="http://schemas.microsoft.com/office/2006/metadata/contentType" xmlns:ma="http://schemas.microsoft.com/office/2006/metadata/properties/metaAttributes" ct:_="" ma:_="" ma:contentTypeName="Document" ma:contentTypeID="0x010100364D73228578DF4DB485C574B69A0DE9" ma:contentTypeVersion="18" ma:contentTypeDescription="Create a new document." ma:contentTypeScope="" ma:versionID="391f28149ccb261e6cc65b9b748bf637">
   <xsd:schema xmlns:xsd="http://www.w3.org/2001/XMLSchema" xmlns:xs="http://www.w3.org/2001/XMLSchema" xmlns:p="http://schemas.microsoft.com/office/2006/metadata/properties" xmlns:ns2="5433951f-06c3-4618-8b57-3de8e57a9660" xmlns:ns3="7998ff36-f67b-497d-9ba5-0737ce74e881" targetNamespace="http://schemas.microsoft.com/office/2006/metadata/properties" ma:root="true" ma:fieldsID="eec33596e4f09dcb5279491d0c8ef3a6" ns2:_="" ns3:_="">
     <xsd:import namespace="5433951f-06c3-4618-8b57-3de8e57a9660"/>
@@ -7675,11 +7609,7 @@
 </ct:contentTypeSchema>
 </file>
 
-<file path=customXml/item3.xml><?xml version="1.0" encoding="utf-8"?>
-<b:Sources xmlns:b="http://schemas.openxmlformats.org/officeDocument/2006/bibliography" xmlns="http://schemas.openxmlformats.org/officeDocument/2006/bibliography" SelectedStyle="\APASixthEditionOfficeOnline.xsl" StyleName="APA" Version="6"/>
-</file>
-
-<file path=customXml/item4.xml><?xml version="1.0" encoding="utf-8"?>
+<file path=customXml/item2.xml><?xml version="1.0" encoding="utf-8"?>
 <?mso-contentType ?>
 <FormTemplates xmlns="http://schemas.microsoft.com/sharepoint/v3/contenttype/forms">
   <Display>DocumentLibraryForm</Display>
@@ -7688,18 +7618,33 @@
 </FormTemplates>
 </file>
 
-<file path=customXml/itemProps1.xml><?xml version="1.0" encoding="utf-8"?>
-<ds:datastoreItem xmlns:ds="http://schemas.openxmlformats.org/officeDocument/2006/customXml" ds:itemID="{73BD902E-8FEF-4006-B52D-68ABF82ACAD5}">
-  <ds:schemaRefs>
-    <ds:schemaRef ds:uri="http://schemas.microsoft.com/office/2006/metadata/properties"/>
-    <ds:schemaRef ds:uri="http://schemas.microsoft.com/office/infopath/2007/PartnerControls"/>
-    <ds:schemaRef ds:uri="7998ff36-f67b-497d-9ba5-0737ce74e881"/>
-    <ds:schemaRef ds:uri="5433951f-06c3-4618-8b57-3de8e57a9660"/>
-  </ds:schemaRefs>
-</ds:datastoreItem>
+<file path=customXml/item3.xml><?xml version="1.0" encoding="utf-8"?>
+<b:Sources xmlns:b="http://schemas.openxmlformats.org/officeDocument/2006/bibliography" xmlns="http://schemas.openxmlformats.org/officeDocument/2006/bibliography" SelectedStyle="\APASixthEditionOfficeOnline.xsl" StyleName="APA" Version="6"/>
 </file>
 
-<file path=customXml/itemProps2.xml><?xml version="1.0" encoding="utf-8"?>
+<file path=customXml/item4.xml><?xml version="1.0" encoding="utf-8"?>
+<p:properties xmlns:p="http://schemas.microsoft.com/office/2006/metadata/properties" xmlns:xsi="http://www.w3.org/2001/XMLSchema-instance" xmlns:pc="http://schemas.microsoft.com/office/infopath/2007/PartnerControls">
+  <documentManagement>
+    <TaxCatchAll xmlns="7998ff36-f67b-497d-9ba5-0737ce74e881" xsi:nil="true"/>
+    <lcf76f155ced4ddcb4097134ff3c332f xmlns="5433951f-06c3-4618-8b57-3de8e57a9660">
+      <Terms xmlns="http://schemas.microsoft.com/office/infopath/2007/PartnerControls"/>
+    </lcf76f155ced4ddcb4097134ff3c332f>
+    <BootstrapDocumentation xmlns="5433951f-06c3-4618-8b57-3de8e57a9660">
+      <Url xsi:nil="true"/>
+      <Description xsi:nil="true"/>
+    </BootstrapDocumentation>
+    <SharedWithUsers xmlns="7998ff36-f67b-497d-9ba5-0737ce74e881">
+      <UserInfo>
+        <DisplayName>ALISON COLLINS</DisplayName>
+        <AccountId>463</AccountId>
+        <AccountType/>
+      </UserInfo>
+    </SharedWithUsers>
+  </documentManagement>
+</p:properties>
+</file>
+
+<file path=customXml/itemProps1.xml><?xml version="1.0" encoding="utf-8"?>
 <ds:datastoreItem xmlns:ds="http://schemas.openxmlformats.org/officeDocument/2006/customXml" ds:itemID="{50B4E787-2766-4D15-B174-5B706A930D5A}">
   <ds:schemaRefs>
     <ds:schemaRef ds:uri="http://schemas.microsoft.com/office/2006/metadata/contentType"/>
@@ -7718,6 +7663,14 @@
 </ds:datastoreItem>
 </file>
 
+<file path=customXml/itemProps2.xml><?xml version="1.0" encoding="utf-8"?>
+<ds:datastoreItem xmlns:ds="http://schemas.openxmlformats.org/officeDocument/2006/customXml" ds:itemID="{D6FE9B99-6FC0-41D0-993D-F016AF8D16B5}">
+  <ds:schemaRefs>
+    <ds:schemaRef ds:uri="http://schemas.microsoft.com/sharepoint/v3/contenttype/forms"/>
+  </ds:schemaRefs>
+</ds:datastoreItem>
+</file>
+
 <file path=customXml/itemProps3.xml><?xml version="1.0" encoding="utf-8"?>
 <ds:datastoreItem xmlns:ds="http://schemas.openxmlformats.org/officeDocument/2006/customXml" ds:itemID="{9249CB64-6C3E-4DD5-9FCB-4DE4BBB0D28C}">
   <ds:schemaRefs>
@@ -7727,9 +7680,12 @@
 </file>
 
 <file path=customXml/itemProps4.xml><?xml version="1.0" encoding="utf-8"?>
-<ds:datastoreItem xmlns:ds="http://schemas.openxmlformats.org/officeDocument/2006/customXml" ds:itemID="{D6FE9B99-6FC0-41D0-993D-F016AF8D16B5}">
+<ds:datastoreItem xmlns:ds="http://schemas.openxmlformats.org/officeDocument/2006/customXml" ds:itemID="{73BD902E-8FEF-4006-B52D-68ABF82ACAD5}">
   <ds:schemaRefs>
-    <ds:schemaRef ds:uri="http://schemas.microsoft.com/sharepoint/v3/contenttype/forms"/>
+    <ds:schemaRef ds:uri="http://schemas.microsoft.com/office/2006/metadata/properties"/>
+    <ds:schemaRef ds:uri="http://schemas.microsoft.com/office/infopath/2007/PartnerControls"/>
+    <ds:schemaRef ds:uri="7998ff36-f67b-497d-9ba5-0737ce74e881"/>
+    <ds:schemaRef ds:uri="5433951f-06c3-4618-8b57-3de8e57a9660"/>
   </ds:schemaRefs>
 </ds:datastoreItem>
 </file>
</xml_diff>